<commit_message>
View pour le login +
</commit_message>
<xml_diff>
--- a/Sprint 2/Global/AnalyseGlobal Sprint 3.docx
+++ b/Sprint 2/Global/AnalyseGlobal Sprint 3.docx
@@ -90,7 +90,23 @@
           <w:sz w:val="24"/>
           <w:szCs w:val="24"/>
         </w:rPr>
-        <w:t>Le sprint 3 va aussi implémenter l’ensemble des rôles utilisateurs, ce qui décide de qui à le droit de faire quoi. Lorsqu’un utilisateur sera Représentant ou autre, il aura des droits précis qu’il ne pourra outrepasser.</w:t>
+        <w:t xml:space="preserve">Le sprint 3 va aussi implémenter l’ensemble des rôles utilisateurs, ce qui décide de qui </w:t>
+      </w:r>
+      <w:proofErr w:type="spellStart"/>
+      <w:r>
+        <w:rPr>
+          <w:sz w:val="24"/>
+          <w:szCs w:val="24"/>
+        </w:rPr>
+        <w:t>à</w:t>
+      </w:r>
+      <w:proofErr w:type="spellEnd"/>
+      <w:r>
+        <w:rPr>
+          <w:sz w:val="24"/>
+          <w:szCs w:val="24"/>
+        </w:rPr>
+        <w:t xml:space="preserve"> le droit de faire quoi. Lorsqu’un utilisateur sera Représentant ou autre, il aura des droits précis qu’il ne pourra outrepasser.</w:t>
       </w:r>
       <w:r>
         <w:rPr>
@@ -257,7 +273,23 @@
           <w:sz w:val="24"/>
           <w:szCs w:val="24"/>
         </w:rPr>
-        <w:t>Le menu de gestion des utilisateurs sera disponible comme un bouton dans la navigation principale, en haut du site pour les utilisateurs ayant le droit d’effectuer l’action de gestion sur les utilisateurs. Les utilisateurs n’ayant pas les droits suffisants n’auront pas connaissance de l’existance de la page de gestion des utilisateurs.</w:t>
+        <w:t>Le menu de gestion des utilisateurs sera disponible comme un bouton dans la navigation principale, en haut du site pour les utilisateurs ayant le droit d’effectuer l’action de gestion sur les utilisateurs. Les utilisateurs n’ayant pas les droits suffisants n’auront pas connaissance de l’</w:t>
+      </w:r>
+      <w:proofErr w:type="spellStart"/>
+      <w:r>
+        <w:rPr>
+          <w:sz w:val="24"/>
+          <w:szCs w:val="24"/>
+        </w:rPr>
+        <w:t>existance</w:t>
+      </w:r>
+      <w:proofErr w:type="spellEnd"/>
+      <w:r>
+        <w:rPr>
+          <w:sz w:val="24"/>
+          <w:szCs w:val="24"/>
+        </w:rPr>
+        <w:t xml:space="preserve"> de la page de gestion des utilisateurs.</w:t>
       </w:r>
     </w:p>
     <w:p>
@@ -436,7 +468,23 @@
           <w:sz w:val="24"/>
           <w:szCs w:val="24"/>
         </w:rPr>
-        <w:t>Chacune des colonnes sera triable par ordre croissant ou décroissant.</w:t>
+        <w:t xml:space="preserve">Chacune des colonnes sera </w:t>
+      </w:r>
+      <w:proofErr w:type="spellStart"/>
+      <w:r>
+        <w:rPr>
+          <w:sz w:val="24"/>
+          <w:szCs w:val="24"/>
+        </w:rPr>
+        <w:t>triable</w:t>
+      </w:r>
+      <w:proofErr w:type="spellEnd"/>
+      <w:r>
+        <w:rPr>
+          <w:sz w:val="24"/>
+          <w:szCs w:val="24"/>
+        </w:rPr>
+        <w:t xml:space="preserve"> par ordre croissant ou décroissant.</w:t>
       </w:r>
       <w:r>
         <w:rPr>
@@ -559,7 +607,39 @@
           <w:sz w:val="24"/>
           <w:szCs w:val="24"/>
         </w:rPr>
-        <w:t xml:space="preserve">est dit inactif et ne pourra se connecter à ECJ. Cette option est utile lors de congédiment d’un membre ou lors d’un remaniment à l’interne, permettant d’empêcher un ou plusieurs utilisateurs de se connecter à ECJ temporairement ou </w:t>
+        <w:t xml:space="preserve">est dit inactif et ne pourra se connecter à ECJ. Cette option est utile lors de </w:t>
+      </w:r>
+      <w:proofErr w:type="spellStart"/>
+      <w:r>
+        <w:rPr>
+          <w:sz w:val="24"/>
+          <w:szCs w:val="24"/>
+        </w:rPr>
+        <w:t>congédiment</w:t>
+      </w:r>
+      <w:proofErr w:type="spellEnd"/>
+      <w:r>
+        <w:rPr>
+          <w:sz w:val="24"/>
+          <w:szCs w:val="24"/>
+        </w:rPr>
+        <w:t xml:space="preserve"> d’un membre ou lors d’un </w:t>
+      </w:r>
+      <w:proofErr w:type="spellStart"/>
+      <w:r>
+        <w:rPr>
+          <w:sz w:val="24"/>
+          <w:szCs w:val="24"/>
+        </w:rPr>
+        <w:t>remaniment</w:t>
+      </w:r>
+      <w:proofErr w:type="spellEnd"/>
+      <w:r>
+        <w:rPr>
+          <w:sz w:val="24"/>
+          <w:szCs w:val="24"/>
+        </w:rPr>
+        <w:t xml:space="preserve"> à l’interne, permettant d’empêcher un ou plusieurs utilisateurs de se connecter à ECJ temporairement ou </w:t>
       </w:r>
       <w:r>
         <w:rPr>
@@ -573,7 +653,39 @@
           <w:sz w:val="24"/>
           <w:szCs w:val="24"/>
         </w:rPr>
-        <w:t>. Pour ne pas gérer plusieurs compte désactivés permanents, il est aussi possible de supprimer définitivement un compte depuis la page principale. Veuillez noter que de désactiver un compte ne le supprime pas, mais le rend inutilisable jusqu’à réactivation, tandisque la suppression enlève définitivement le compte de ECJ (plus visible dans l’interface de liste vu avant et plus accessible depuis l’extérieur), laissant place à d’autres comptes. Le champ d’adresse courriel sera validé pour s’assurer qu’une adresse courriel valide est entrée.</w:t>
+        <w:t xml:space="preserve">. Pour ne pas gérer plusieurs </w:t>
+      </w:r>
+      <w:proofErr w:type="gramStart"/>
+      <w:r>
+        <w:rPr>
+          <w:sz w:val="24"/>
+          <w:szCs w:val="24"/>
+        </w:rPr>
+        <w:t>compte</w:t>
+      </w:r>
+      <w:proofErr w:type="gramEnd"/>
+      <w:r>
+        <w:rPr>
+          <w:sz w:val="24"/>
+          <w:szCs w:val="24"/>
+        </w:rPr>
+        <w:t xml:space="preserve"> désactivés permanents, il est aussi possible de supprimer définitivement un compte depuis la page principale. Veuillez noter que de désactiver un compte ne le supprime pas, mais le rend inutilisable jusqu’à réactivation, </w:t>
+      </w:r>
+      <w:proofErr w:type="spellStart"/>
+      <w:r>
+        <w:rPr>
+          <w:sz w:val="24"/>
+          <w:szCs w:val="24"/>
+        </w:rPr>
+        <w:t>tandisque</w:t>
+      </w:r>
+      <w:proofErr w:type="spellEnd"/>
+      <w:r>
+        <w:rPr>
+          <w:sz w:val="24"/>
+          <w:szCs w:val="24"/>
+        </w:rPr>
+        <w:t xml:space="preserve"> la suppression enlève définitivement le compte de ECJ (plus visible dans l’interface de liste vu avant et plus accessible depuis l’extérieur), laissant place à d’autres comptes. Le champ d’adresse courriel sera validé pour s’assurer qu’une adresse courriel valide est entrée.</w:t>
       </w:r>
     </w:p>
     <w:p>
@@ -605,7 +717,23 @@
           <w:szCs w:val="24"/>
         </w:rPr>
         <w:lastRenderedPageBreak/>
-        <w:t xml:space="preserve">Les rôles disponibles dans la liste sont, en commençant par le plus « puissant » : Administrateur, Représentant, Agent senior, Agent, Employé. Une liste exaustive des </w:t>
+        <w:t xml:space="preserve">Les rôles disponibles dans la liste sont, en commençant par le plus « puissant » : Administrateur, Représentant, Agent senior, Agent, Employé. Une liste </w:t>
+      </w:r>
+      <w:proofErr w:type="spellStart"/>
+      <w:r>
+        <w:rPr>
+          <w:sz w:val="24"/>
+          <w:szCs w:val="24"/>
+        </w:rPr>
+        <w:t>exaustive</w:t>
+      </w:r>
+      <w:proofErr w:type="spellEnd"/>
+      <w:r>
+        <w:rPr>
+          <w:sz w:val="24"/>
+          <w:szCs w:val="24"/>
+        </w:rPr>
+        <w:t xml:space="preserve"> des </w:t>
       </w:r>
       <w:r>
         <w:rPr>
@@ -692,7 +820,23 @@
           <w:sz w:val="24"/>
           <w:szCs w:val="24"/>
         </w:rPr>
-        <w:t>Le représentant a tous les droits de l’employé en plus des siens.</w:t>
+        <w:t xml:space="preserve">Le représentant </w:t>
+      </w:r>
+      <w:proofErr w:type="spellStart"/>
+      <w:r>
+        <w:rPr>
+          <w:sz w:val="24"/>
+          <w:szCs w:val="24"/>
+        </w:rPr>
+        <w:t>a</w:t>
+      </w:r>
+      <w:proofErr w:type="spellEnd"/>
+      <w:r>
+        <w:rPr>
+          <w:sz w:val="24"/>
+          <w:szCs w:val="24"/>
+        </w:rPr>
+        <w:t xml:space="preserve"> tous les droits de l’employé en plus des siens.</w:t>
       </w:r>
     </w:p>
     <w:p>
@@ -1083,13 +1227,23 @@
               </w:rPr>
               <w:t xml:space="preserve">Consulter </w:t>
             </w:r>
-            <w:r>
-              <w:rPr>
-                <w:rFonts w:ascii="Arial" w:hAnsi="Arial" w:cs="Arial"/>
-                <w:sz w:val="20"/>
-                <w:szCs w:val="20"/>
-              </w:rPr>
-              <w:t>les appel d’offres</w:t>
+            <w:proofErr w:type="gramStart"/>
+            <w:r>
+              <w:rPr>
+                <w:rFonts w:ascii="Arial" w:hAnsi="Arial" w:cs="Arial"/>
+                <w:sz w:val="20"/>
+                <w:szCs w:val="20"/>
+              </w:rPr>
+              <w:t>les appel</w:t>
+            </w:r>
+            <w:proofErr w:type="gramEnd"/>
+            <w:r>
+              <w:rPr>
+                <w:rFonts w:ascii="Arial" w:hAnsi="Arial" w:cs="Arial"/>
+                <w:sz w:val="20"/>
+                <w:szCs w:val="20"/>
+              </w:rPr>
+              <w:t xml:space="preserve"> d’offres</w:t>
             </w:r>
           </w:p>
         </w:tc>
@@ -1169,13 +1323,23 @@
               </w:rPr>
               <w:t xml:space="preserve">Gérer </w:t>
             </w:r>
-            <w:r>
-              <w:rPr>
-                <w:rFonts w:ascii="Arial" w:hAnsi="Arial" w:cs="Arial"/>
-                <w:sz w:val="20"/>
-                <w:szCs w:val="20"/>
-              </w:rPr>
-              <w:t>les appel d’offres et les s</w:t>
+            <w:proofErr w:type="gramStart"/>
+            <w:r>
+              <w:rPr>
+                <w:rFonts w:ascii="Arial" w:hAnsi="Arial" w:cs="Arial"/>
+                <w:sz w:val="20"/>
+                <w:szCs w:val="20"/>
+              </w:rPr>
+              <w:t>les appel</w:t>
+            </w:r>
+            <w:proofErr w:type="gramEnd"/>
+            <w:r>
+              <w:rPr>
+                <w:rFonts w:ascii="Arial" w:hAnsi="Arial" w:cs="Arial"/>
+                <w:sz w:val="20"/>
+                <w:szCs w:val="20"/>
+              </w:rPr>
+              <w:t xml:space="preserve"> d’offres et les s</w:t>
             </w:r>
             <w:r>
               <w:rPr>
@@ -1926,7 +2090,39 @@
           <w:sz w:val="24"/>
           <w:szCs w:val="24"/>
         </w:rPr>
-        <w:t xml:space="preserve"> L’interface ci-haut vous permettra d’effectuer des modifications sur un utilisateur choisi au préalable. Chacune de ses informations seront mis à votre disposition, mis appart le mot de passe pour des raisons de sécurité, pour pouvoir mettre à jour un ou des champs de l’utilisateur. Les mêmes restrictions sont appliqués ici qu’à l’ajout à la seule exception que le champ de mot de passe change pour un champ facultatif, car laisser le champ de mot de passe vide donnera comme instruction à ECJ de ne pas modifier le mot de passe courrant. Si vous mettez au moins un caractère dans ce champ, ECJ changera automatiquement le mot de passe de cet utilisateur pour cette valeur.</w:t>
+        <w:t xml:space="preserve"> L’interface ci-haut vous permettra d’effectuer des modifications sur un utilisateur choisi au préalable. Chacune de ses informations seront mis à votre disposition, mis appart le mot de passe pour des raisons de sécurité, pour pouvoir mettre à jour un ou des champs de l’utilisateur. Les mêmes restrictions sont </w:t>
+      </w:r>
+      <w:proofErr w:type="gramStart"/>
+      <w:r>
+        <w:rPr>
+          <w:sz w:val="24"/>
+          <w:szCs w:val="24"/>
+        </w:rPr>
+        <w:t>appliqués</w:t>
+      </w:r>
+      <w:proofErr w:type="gramEnd"/>
+      <w:r>
+        <w:rPr>
+          <w:sz w:val="24"/>
+          <w:szCs w:val="24"/>
+        </w:rPr>
+        <w:t xml:space="preserve"> ici qu’à l’ajout à la seule exception que le champ de mot de passe change pour un champ facultatif, car laisser le champ de mot de passe vide donnera comme instruction à ECJ de ne pas modifier le mot de passe </w:t>
+      </w:r>
+      <w:proofErr w:type="spellStart"/>
+      <w:r>
+        <w:rPr>
+          <w:sz w:val="24"/>
+          <w:szCs w:val="24"/>
+        </w:rPr>
+        <w:t>courrant</w:t>
+      </w:r>
+      <w:proofErr w:type="spellEnd"/>
+      <w:r>
+        <w:rPr>
+          <w:sz w:val="24"/>
+          <w:szCs w:val="24"/>
+        </w:rPr>
+        <w:t>. Si vous mettez au moins un caractère dans ce champ, ECJ changera automatiquement le mot de passe de cet utilisateur pour cette valeur.</w:t>
       </w:r>
     </w:p>
     <w:p>
@@ -2316,10 +2512,6 @@
     <w:p>
       <w:pPr>
         <w:pStyle w:val="Paragraphedeliste"/>
-        <w:numPr>
-          <w:ilvl w:val="0"/>
-          <w:numId w:val="3"/>
-        </w:numPr>
         <w:spacing w:line="256" w:lineRule="auto"/>
         <w:rPr>
           <w:sz w:val="24"/>
@@ -2328,11 +2520,100 @@
       </w:pPr>
       <w:r>
         <w:rPr>
-          <w:sz w:val="24"/>
-          <w:szCs w:val="24"/>
-        </w:rPr>
-        <w:t>Choisir la bonne image de profil</w:t>
-      </w:r>
+          <w:noProof/>
+          <w:sz w:val="24"/>
+          <w:szCs w:val="24"/>
+          <w:lang w:eastAsia="fr-CA"/>
+        </w:rPr>
+        <w:drawing>
+          <wp:inline distT="0" distB="0" distL="0" distR="0">
+            <wp:extent cx="6400800" cy="3165475"/>
+            <wp:effectExtent l="0" t="0" r="0" b="0"/>
+            <wp:docPr id="2" name="Image 2"/>
+            <wp:cNvGraphicFramePr>
+              <a:graphicFrameLocks xmlns:a="http://schemas.openxmlformats.org/drawingml/2006/main" noChangeAspect="1"/>
+            </wp:cNvGraphicFramePr>
+            <a:graphic xmlns:a="http://schemas.openxmlformats.org/drawingml/2006/main">
+              <a:graphicData uri="http://schemas.openxmlformats.org/drawingml/2006/picture">
+                <pic:pic xmlns:pic="http://schemas.openxmlformats.org/drawingml/2006/picture">
+                  <pic:nvPicPr>
+                    <pic:cNvPr id="2" name="Captcha.PNG"/>
+                    <pic:cNvPicPr/>
+                  </pic:nvPicPr>
+                  <pic:blipFill>
+                    <a:blip r:embed="rId12" cstate="print">
+                      <a:extLst>
+                        <a:ext uri="{28A0092B-C50C-407E-A947-70E740481C1C}">
+                          <a14:useLocalDpi xmlns:a14="http://schemas.microsoft.com/office/drawing/2010/main" val="0"/>
+                        </a:ext>
+                      </a:extLst>
+                    </a:blip>
+                    <a:stretch>
+                      <a:fillRect/>
+                    </a:stretch>
+                  </pic:blipFill>
+                  <pic:spPr>
+                    <a:xfrm>
+                      <a:off x="0" y="0"/>
+                      <a:ext cx="6400800" cy="3165475"/>
+                    </a:xfrm>
+                    <a:prstGeom prst="rect">
+                      <a:avLst/>
+                    </a:prstGeom>
+                  </pic:spPr>
+                </pic:pic>
+              </a:graphicData>
+            </a:graphic>
+          </wp:inline>
+        </w:drawing>
+      </w:r>
+    </w:p>
+    <w:p>
+      <w:pPr>
+        <w:pStyle w:val="Paragraphedeliste"/>
+        <w:spacing w:line="256" w:lineRule="auto"/>
+        <w:rPr>
+          <w:sz w:val="24"/>
+          <w:szCs w:val="24"/>
+        </w:rPr>
+      </w:pPr>
+    </w:p>
+    <w:p>
+      <w:pPr>
+        <w:pStyle w:val="Paragraphedeliste"/>
+        <w:spacing w:line="256" w:lineRule="auto"/>
+        <w:rPr>
+          <w:sz w:val="24"/>
+          <w:szCs w:val="24"/>
+        </w:rPr>
+      </w:pPr>
+      <w:r>
+        <w:rPr>
+          <w:sz w:val="24"/>
+          <w:szCs w:val="24"/>
+        </w:rPr>
+        <w:t>N.B. Le Captcha peut différer de la version finale.</w:t>
+      </w:r>
+    </w:p>
+    <w:p>
+      <w:pPr>
+        <w:pStyle w:val="Paragraphedeliste"/>
+        <w:spacing w:line="256" w:lineRule="auto"/>
+        <w:rPr>
+          <w:sz w:val="24"/>
+          <w:szCs w:val="24"/>
+        </w:rPr>
+      </w:pPr>
+    </w:p>
+    <w:p>
+      <w:pPr>
+        <w:pStyle w:val="Paragraphedeliste"/>
+        <w:spacing w:line="256" w:lineRule="auto"/>
+        <w:rPr>
+          <w:sz w:val="24"/>
+          <w:szCs w:val="24"/>
+        </w:rPr>
+      </w:pPr>
     </w:p>
     <w:p>
       <w:pPr>
@@ -2352,8 +2633,99 @@
           <w:sz w:val="24"/>
           <w:szCs w:val="24"/>
         </w:rPr>
+        <w:t>Choisir la bonne image de profil</w:t>
+      </w:r>
+    </w:p>
+    <w:p>
+      <w:pPr>
+        <w:pStyle w:val="Paragraphedeliste"/>
+        <w:numPr>
+          <w:ilvl w:val="0"/>
+          <w:numId w:val="3"/>
+        </w:numPr>
+        <w:spacing w:line="256" w:lineRule="auto"/>
+        <w:rPr>
+          <w:sz w:val="24"/>
+          <w:szCs w:val="24"/>
+        </w:rPr>
+      </w:pPr>
+      <w:r>
+        <w:rPr>
+          <w:sz w:val="24"/>
+          <w:szCs w:val="24"/>
+        </w:rPr>
         <w:t>Réponse à la question secrète</w:t>
       </w:r>
+    </w:p>
+    <w:p>
+      <w:pPr>
+        <w:pStyle w:val="Paragraphedeliste"/>
+        <w:spacing w:line="256" w:lineRule="auto"/>
+        <w:rPr>
+          <w:sz w:val="24"/>
+          <w:szCs w:val="24"/>
+        </w:rPr>
+      </w:pPr>
+      <w:r>
+        <w:rPr>
+          <w:noProof/>
+          <w:sz w:val="24"/>
+          <w:szCs w:val="24"/>
+          <w:lang w:eastAsia="fr-CA"/>
+        </w:rPr>
+        <w:lastRenderedPageBreak/>
+        <w:drawing>
+          <wp:inline distT="0" distB="0" distL="0" distR="0">
+            <wp:extent cx="6400800" cy="3160395"/>
+            <wp:effectExtent l="0" t="0" r="0" b="1905"/>
+            <wp:docPr id="4" name="Image 4"/>
+            <wp:cNvGraphicFramePr>
+              <a:graphicFrameLocks xmlns:a="http://schemas.openxmlformats.org/drawingml/2006/main" noChangeAspect="1"/>
+            </wp:cNvGraphicFramePr>
+            <a:graphic xmlns:a="http://schemas.openxmlformats.org/drawingml/2006/main">
+              <a:graphicData uri="http://schemas.openxmlformats.org/drawingml/2006/picture">
+                <pic:pic xmlns:pic="http://schemas.openxmlformats.org/drawingml/2006/picture">
+                  <pic:nvPicPr>
+                    <pic:cNvPr id="4" name="Capture.PNG"/>
+                    <pic:cNvPicPr/>
+                  </pic:nvPicPr>
+                  <pic:blipFill>
+                    <a:blip r:embed="rId13" cstate="print">
+                      <a:extLst>
+                        <a:ext uri="{28A0092B-C50C-407E-A947-70E740481C1C}">
+                          <a14:useLocalDpi xmlns:a14="http://schemas.microsoft.com/office/drawing/2010/main" val="0"/>
+                        </a:ext>
+                      </a:extLst>
+                    </a:blip>
+                    <a:stretch>
+                      <a:fillRect/>
+                    </a:stretch>
+                  </pic:blipFill>
+                  <pic:spPr>
+                    <a:xfrm>
+                      <a:off x="0" y="0"/>
+                      <a:ext cx="6400800" cy="3160395"/>
+                    </a:xfrm>
+                    <a:prstGeom prst="rect">
+                      <a:avLst/>
+                    </a:prstGeom>
+                  </pic:spPr>
+                </pic:pic>
+              </a:graphicData>
+            </a:graphic>
+          </wp:inline>
+        </w:drawing>
+      </w:r>
+    </w:p>
+    <w:p>
+      <w:pPr>
+        <w:pStyle w:val="Paragraphedeliste"/>
+        <w:spacing w:line="256" w:lineRule="auto"/>
+        <w:rPr>
+          <w:sz w:val="24"/>
+          <w:szCs w:val="24"/>
+        </w:rPr>
+      </w:pPr>
     </w:p>
     <w:p>
       <w:pPr>
@@ -3417,7 +3789,7 @@
 </file>
 
 <file path=customXml/itemProps1.xml><?xml version="1.0" encoding="utf-8"?>
-<ds:datastoreItem xmlns:ds="http://schemas.openxmlformats.org/officeDocument/2006/customXml" ds:itemID="{4498F9F5-0EF8-473F-B3CF-2D2981E9632D}">
+<ds:datastoreItem xmlns:ds="http://schemas.openxmlformats.org/officeDocument/2006/customXml" ds:itemID="{EE7194BE-8DD9-4518-8EFD-A3E6C6A0C4F0}">
   <ds:schemaRefs>
     <ds:schemaRef ds:uri="http://schemas.openxmlformats.org/officeDocument/2006/bibliography"/>
   </ds:schemaRefs>

</xml_diff>

<commit_message>
Analyse globale Détail sur l'ajout et la modification d'un utilisateur
</commit_message>
<xml_diff>
--- a/Sprint 2/Global/AnalyseGlobal Sprint 3.docx
+++ b/Sprint 2/Global/AnalyseGlobal Sprint 3.docx
@@ -92,15 +92,13 @@
         </w:rPr>
         <w:t xml:space="preserve">Le sprint 3 va aussi implémenter l’ensemble des rôles utilisateurs, ce qui décide de qui </w:t>
       </w:r>
-      <w:proofErr w:type="spellStart"/>
-      <w:r>
-        <w:rPr>
-          <w:sz w:val="24"/>
-          <w:szCs w:val="24"/>
-        </w:rPr>
-        <w:t>à</w:t>
-      </w:r>
-      <w:proofErr w:type="spellEnd"/>
+      <w:r>
+        <w:rPr>
+          <w:sz w:val="24"/>
+          <w:szCs w:val="24"/>
+        </w:rPr>
+        <w:t>a</w:t>
+      </w:r>
       <w:r>
         <w:rPr>
           <w:sz w:val="24"/>
@@ -275,15 +273,13 @@
         </w:rPr>
         <w:t>Le menu de gestion des utilisateurs sera disponible comme un bouton dans la navigation principale, en haut du site pour les utilisateurs ayant le droit d’effectuer l’action de gestion sur les utilisateurs. Les utilisateurs n’ayant pas les droits suffisants n’auront pas connaissance de l’</w:t>
       </w:r>
-      <w:proofErr w:type="spellStart"/>
-      <w:r>
-        <w:rPr>
-          <w:sz w:val="24"/>
-          <w:szCs w:val="24"/>
-        </w:rPr>
-        <w:t>existance</w:t>
-      </w:r>
-      <w:proofErr w:type="spellEnd"/>
+      <w:r>
+        <w:rPr>
+          <w:sz w:val="24"/>
+          <w:szCs w:val="24"/>
+        </w:rPr>
+        <w:t>existence</w:t>
+      </w:r>
       <w:r>
         <w:rPr>
           <w:sz w:val="24"/>
@@ -468,23 +464,7 @@
           <w:sz w:val="24"/>
           <w:szCs w:val="24"/>
         </w:rPr>
-        <w:t xml:space="preserve">Chacune des colonnes sera </w:t>
-      </w:r>
-      <w:proofErr w:type="spellStart"/>
-      <w:r>
-        <w:rPr>
-          <w:sz w:val="24"/>
-          <w:szCs w:val="24"/>
-        </w:rPr>
-        <w:t>triable</w:t>
-      </w:r>
-      <w:proofErr w:type="spellEnd"/>
-      <w:r>
-        <w:rPr>
-          <w:sz w:val="24"/>
-          <w:szCs w:val="24"/>
-        </w:rPr>
-        <w:t xml:space="preserve"> par ordre croissant ou décroissant.</w:t>
+        <w:t>Chacune des colonnes sera triable par ordre croissant ou décroissant.</w:t>
       </w:r>
       <w:r>
         <w:rPr>
@@ -719,15 +699,13 @@
         <w:lastRenderedPageBreak/>
         <w:t xml:space="preserve">Les rôles disponibles dans la liste sont, en commençant par le plus « puissant » : Administrateur, Représentant, Agent senior, Agent, Employé. Une liste </w:t>
       </w:r>
-      <w:proofErr w:type="spellStart"/>
-      <w:r>
-        <w:rPr>
-          <w:sz w:val="24"/>
-          <w:szCs w:val="24"/>
-        </w:rPr>
-        <w:t>exaustive</w:t>
-      </w:r>
-      <w:proofErr w:type="spellEnd"/>
+      <w:r>
+        <w:rPr>
+          <w:sz w:val="24"/>
+          <w:szCs w:val="24"/>
+        </w:rPr>
+        <w:t>exhaustive</w:t>
+      </w:r>
       <w:r>
         <w:rPr>
           <w:sz w:val="24"/>
@@ -820,23 +798,7 @@
           <w:sz w:val="24"/>
           <w:szCs w:val="24"/>
         </w:rPr>
-        <w:t xml:space="preserve">Le représentant </w:t>
-      </w:r>
-      <w:proofErr w:type="spellStart"/>
-      <w:r>
-        <w:rPr>
-          <w:sz w:val="24"/>
-          <w:szCs w:val="24"/>
-        </w:rPr>
-        <w:t>a</w:t>
-      </w:r>
-      <w:proofErr w:type="spellEnd"/>
-      <w:r>
-        <w:rPr>
-          <w:sz w:val="24"/>
-          <w:szCs w:val="24"/>
-        </w:rPr>
-        <w:t xml:space="preserve"> tous les droits de l’employé en plus des siens.</w:t>
+        <w:t>Le représentant a tous les droits de l’employé en plus des siens.</w:t>
       </w:r>
     </w:p>
     <w:p>
@@ -2128,11 +2090,35 @@
     <w:p>
       <w:pPr>
         <w:rPr>
+          <w:sz w:val="24"/>
+          <w:szCs w:val="24"/>
+        </w:rPr>
+      </w:pPr>
+      <w:r>
+        <w:rPr>
+          <w:sz w:val="24"/>
+          <w:szCs w:val="24"/>
+        </w:rPr>
+        <w:tab/>
+        <w:t>Lorsqu’un utilisateur est modifié ou ajouté, une procédure servant à s’assurer que le nom d’utilisateur et le courriel sont uniques sera lancée, car aucun utilisateur ne peut utiliser le même nom d’utilisateur qu’un autre. Dans le même ordre, le courriel et le nom d’utilisateur doivent être différents, car les deux sont disponibles pour se connecter à ECJ.</w:t>
+      </w:r>
+    </w:p>
+    <w:p>
+      <w:pPr>
+        <w:rPr>
           <w:i/>
           <w:sz w:val="24"/>
           <w:szCs w:val="24"/>
         </w:rPr>
       </w:pPr>
+      <w:r>
+        <w:rPr>
+          <w:i/>
+          <w:sz w:val="24"/>
+          <w:szCs w:val="24"/>
+        </w:rPr>
+        <w:t xml:space="preserve"> </w:t>
+      </w:r>
       <w:r>
         <w:rPr>
           <w:i/>
@@ -2481,54 +2467,31 @@
       </w:pPr>
       <w:r>
         <w:rPr>
-          <w:sz w:val="24"/>
-          <w:szCs w:val="24"/>
-        </w:rPr>
-        <w:tab/>
-        <w:t xml:space="preserve">Deuxièmement, pour ce qui est de la sécurité à la connexion, si l’utilisateur manque 3 fois son mot de passe, il doit passer plusieurs étape tels que : </w:t>
-      </w:r>
-    </w:p>
-    <w:p>
-      <w:pPr>
-        <w:pStyle w:val="Paragraphedeliste"/>
-        <w:numPr>
-          <w:ilvl w:val="0"/>
-          <w:numId w:val="3"/>
-        </w:numPr>
-        <w:spacing w:line="256" w:lineRule="auto"/>
-        <w:rPr>
-          <w:sz w:val="24"/>
-          <w:szCs w:val="24"/>
-        </w:rPr>
-      </w:pPr>
-      <w:r>
-        <w:rPr>
-          <w:sz w:val="24"/>
-          <w:szCs w:val="24"/>
-        </w:rPr>
-        <w:t>Un Captcha (Vérifier que ce n’est pas un robot)</w:t>
-      </w:r>
-    </w:p>
-    <w:p>
-      <w:pPr>
-        <w:pStyle w:val="Paragraphedeliste"/>
-        <w:spacing w:line="256" w:lineRule="auto"/>
-        <w:rPr>
-          <w:sz w:val="24"/>
-          <w:szCs w:val="24"/>
-        </w:rPr>
-      </w:pPr>
-      <w:r>
-        <w:rPr>
           <w:noProof/>
           <w:sz w:val="24"/>
           <w:szCs w:val="24"/>
           <w:lang w:eastAsia="fr-CA"/>
         </w:rPr>
         <w:drawing>
-          <wp:inline distT="0" distB="0" distL="0" distR="0">
+          <wp:anchor distT="0" distB="0" distL="114300" distR="114300" simplePos="0" relativeHeight="251664384" behindDoc="1" locked="0" layoutInCell="1" allowOverlap="1">
+            <wp:simplePos x="0" y="0"/>
+            <wp:positionH relativeFrom="margin">
+              <wp:align>right</wp:align>
+            </wp:positionH>
+            <wp:positionV relativeFrom="paragraph">
+              <wp:posOffset>638175</wp:posOffset>
+            </wp:positionV>
             <wp:extent cx="6400800" cy="3165475"/>
-            <wp:effectExtent l="0" t="0" r="0" b="0"/>
+            <wp:effectExtent l="19050" t="19050" r="19050" b="15875"/>
+            <wp:wrapTight wrapText="bothSides">
+              <wp:wrapPolygon edited="0">
+                <wp:start x="-64" y="-130"/>
+                <wp:lineTo x="-64" y="21578"/>
+                <wp:lineTo x="21600" y="21578"/>
+                <wp:lineTo x="21600" y="-130"/>
+                <wp:lineTo x="-64" y="-130"/>
+              </wp:wrapPolygon>
+            </wp:wrapTight>
             <wp:docPr id="2" name="Image 2"/>
             <wp:cNvGraphicFramePr>
               <a:graphicFrameLocks xmlns:a="http://schemas.openxmlformats.org/drawingml/2006/main" noChangeAspect="1"/>
@@ -2560,55 +2523,35 @@
                     <a:prstGeom prst="rect">
                       <a:avLst/>
                     </a:prstGeom>
+                    <a:ln w="25400">
+                      <a:solidFill>
+                        <a:schemeClr val="tx1"/>
+                      </a:solidFill>
+                    </a:ln>
                   </pic:spPr>
                 </pic:pic>
               </a:graphicData>
             </a:graphic>
-          </wp:inline>
+            <wp14:sizeRelH relativeFrom="page">
+              <wp14:pctWidth>0</wp14:pctWidth>
+            </wp14:sizeRelH>
+            <wp14:sizeRelV relativeFrom="page">
+              <wp14:pctHeight>0</wp14:pctHeight>
+            </wp14:sizeRelV>
+          </wp:anchor>
         </w:drawing>
       </w:r>
-    </w:p>
-    <w:p>
-      <w:pPr>
-        <w:pStyle w:val="Paragraphedeliste"/>
-        <w:spacing w:line="256" w:lineRule="auto"/>
-        <w:rPr>
-          <w:sz w:val="24"/>
-          <w:szCs w:val="24"/>
-        </w:rPr>
-      </w:pPr>
-    </w:p>
-    <w:p>
-      <w:pPr>
-        <w:pStyle w:val="Paragraphedeliste"/>
-        <w:spacing w:line="256" w:lineRule="auto"/>
-        <w:rPr>
-          <w:sz w:val="24"/>
-          <w:szCs w:val="24"/>
-        </w:rPr>
-      </w:pPr>
-      <w:r>
-        <w:rPr>
-          <w:sz w:val="24"/>
-          <w:szCs w:val="24"/>
-        </w:rPr>
-        <w:t>N.B. Le Captcha peut différer de la version finale.</w:t>
-      </w:r>
-    </w:p>
-    <w:p>
-      <w:pPr>
-        <w:pStyle w:val="Paragraphedeliste"/>
-        <w:spacing w:line="256" w:lineRule="auto"/>
-        <w:rPr>
-          <w:sz w:val="24"/>
-          <w:szCs w:val="24"/>
-        </w:rPr>
-      </w:pPr>
-    </w:p>
-    <w:p>
-      <w:pPr>
-        <w:pStyle w:val="Paragraphedeliste"/>
-        <w:spacing w:line="256" w:lineRule="auto"/>
+      <w:r>
+        <w:rPr>
+          <w:sz w:val="24"/>
+          <w:szCs w:val="24"/>
+        </w:rPr>
+        <w:tab/>
+        <w:t xml:space="preserve">Deuxièmement, pour ce qui est de la sécurité à la connexion, si l’utilisateur manque 3 fois son mot de passe, il doit passer plusieurs étape tels que : </w:t>
+      </w:r>
+    </w:p>
+    <w:p>
+      <w:pPr>
         <w:rPr>
           <w:sz w:val="24"/>
           <w:szCs w:val="24"/>
@@ -2633,8 +2576,97 @@
           <w:sz w:val="24"/>
           <w:szCs w:val="24"/>
         </w:rPr>
-        <w:t>Choisir la bonne image de profil</w:t>
-      </w:r>
+        <w:t xml:space="preserve">Un </w:t>
+      </w:r>
+      <w:proofErr w:type="spellStart"/>
+      <w:r>
+        <w:rPr>
+          <w:sz w:val="24"/>
+          <w:szCs w:val="24"/>
+        </w:rPr>
+        <w:t>Captcha</w:t>
+      </w:r>
+      <w:proofErr w:type="spellEnd"/>
+      <w:r>
+        <w:rPr>
+          <w:sz w:val="24"/>
+          <w:szCs w:val="24"/>
+        </w:rPr>
+        <w:t xml:space="preserve"> (Vérifier que ce n’est pas un robot)</w:t>
+      </w:r>
+    </w:p>
+    <w:p>
+      <w:pPr>
+        <w:pStyle w:val="Paragraphedeliste"/>
+        <w:spacing w:line="256" w:lineRule="auto"/>
+        <w:rPr>
+          <w:sz w:val="24"/>
+          <w:szCs w:val="24"/>
+        </w:rPr>
+      </w:pPr>
+    </w:p>
+    <w:p>
+      <w:pPr>
+        <w:pStyle w:val="Paragraphedeliste"/>
+        <w:spacing w:line="256" w:lineRule="auto"/>
+        <w:rPr>
+          <w:sz w:val="24"/>
+          <w:szCs w:val="24"/>
+        </w:rPr>
+      </w:pPr>
+    </w:p>
+    <w:p>
+      <w:pPr>
+        <w:pStyle w:val="Paragraphedeliste"/>
+        <w:spacing w:line="256" w:lineRule="auto"/>
+        <w:rPr>
+          <w:sz w:val="24"/>
+          <w:szCs w:val="24"/>
+        </w:rPr>
+      </w:pPr>
+      <w:r>
+        <w:rPr>
+          <w:sz w:val="24"/>
+          <w:szCs w:val="24"/>
+        </w:rPr>
+        <w:t xml:space="preserve">N.B. Le </w:t>
+      </w:r>
+      <w:proofErr w:type="spellStart"/>
+      <w:r>
+        <w:rPr>
+          <w:sz w:val="24"/>
+          <w:szCs w:val="24"/>
+        </w:rPr>
+        <w:t>Captcha</w:t>
+      </w:r>
+      <w:proofErr w:type="spellEnd"/>
+      <w:r>
+        <w:rPr>
+          <w:sz w:val="24"/>
+          <w:szCs w:val="24"/>
+        </w:rPr>
+        <w:t xml:space="preserve"> peut différer de la version finale.</w:t>
+      </w:r>
+    </w:p>
+    <w:p>
+      <w:pPr>
+        <w:pStyle w:val="Paragraphedeliste"/>
+        <w:spacing w:line="256" w:lineRule="auto"/>
+        <w:rPr>
+          <w:sz w:val="24"/>
+          <w:szCs w:val="24"/>
+        </w:rPr>
+      </w:pPr>
+    </w:p>
+    <w:p>
+      <w:pPr>
+        <w:pStyle w:val="Paragraphedeliste"/>
+        <w:spacing w:line="256" w:lineRule="auto"/>
+        <w:rPr>
+          <w:sz w:val="24"/>
+          <w:szCs w:val="24"/>
+        </w:rPr>
+      </w:pPr>
     </w:p>
     <w:p>
       <w:pPr>
@@ -2654,6 +2686,27 @@
           <w:sz w:val="24"/>
           <w:szCs w:val="24"/>
         </w:rPr>
+        <w:t>Choisir la bonne image de profil</w:t>
+      </w:r>
+    </w:p>
+    <w:p>
+      <w:pPr>
+        <w:pStyle w:val="Paragraphedeliste"/>
+        <w:numPr>
+          <w:ilvl w:val="0"/>
+          <w:numId w:val="3"/>
+        </w:numPr>
+        <w:spacing w:line="256" w:lineRule="auto"/>
+        <w:rPr>
+          <w:sz w:val="24"/>
+          <w:szCs w:val="24"/>
+        </w:rPr>
+      </w:pPr>
+      <w:r>
+        <w:rPr>
+          <w:sz w:val="24"/>
+          <w:szCs w:val="24"/>
+        </w:rPr>
         <w:t>Réponse à la question secrète</w:t>
       </w:r>
     </w:p>
@@ -2673,11 +2726,26 @@
           <w:szCs w:val="24"/>
           <w:lang w:eastAsia="fr-CA"/>
         </w:rPr>
-        <w:lastRenderedPageBreak/>
         <w:drawing>
-          <wp:inline distT="0" distB="0" distL="0" distR="0">
+          <wp:anchor distT="0" distB="0" distL="114300" distR="114300" simplePos="0" relativeHeight="251665408" behindDoc="1" locked="0" layoutInCell="1" allowOverlap="1">
+            <wp:simplePos x="0" y="0"/>
+            <wp:positionH relativeFrom="margin">
+              <wp:align>right</wp:align>
+            </wp:positionH>
+            <wp:positionV relativeFrom="paragraph">
+              <wp:posOffset>252095</wp:posOffset>
+            </wp:positionV>
             <wp:extent cx="6400800" cy="3160395"/>
-            <wp:effectExtent l="0" t="0" r="0" b="1905"/>
+            <wp:effectExtent l="19050" t="19050" r="19050" b="20955"/>
+            <wp:wrapTight wrapText="bothSides">
+              <wp:wrapPolygon edited="0">
+                <wp:start x="-64" y="-130"/>
+                <wp:lineTo x="-64" y="21613"/>
+                <wp:lineTo x="21600" y="21613"/>
+                <wp:lineTo x="21600" y="-130"/>
+                <wp:lineTo x="-64" y="-130"/>
+              </wp:wrapPolygon>
+            </wp:wrapTight>
             <wp:docPr id="4" name="Image 4"/>
             <wp:cNvGraphicFramePr>
               <a:graphicFrameLocks xmlns:a="http://schemas.openxmlformats.org/drawingml/2006/main" noChangeAspect="1"/>
@@ -2709,11 +2777,16 @@
                     <a:prstGeom prst="rect">
                       <a:avLst/>
                     </a:prstGeom>
+                    <a:ln w="25400">
+                      <a:solidFill>
+                        <a:schemeClr val="tx1"/>
+                      </a:solidFill>
+                    </a:ln>
                   </pic:spPr>
                 </pic:pic>
               </a:graphicData>
             </a:graphic>
-          </wp:inline>
+          </wp:anchor>
         </w:drawing>
       </w:r>
     </w:p>
@@ -3520,6 +3593,46 @@
       <w:contextualSpacing/>
     </w:pPr>
   </w:style>
+  <w:style w:type="paragraph" w:styleId="Rvision">
+    <w:name w:val="Revision"/>
+    <w:hidden/>
+    <w:uiPriority w:val="99"/>
+    <w:semiHidden/>
+    <w:rsid w:val="0020700D"/>
+    <w:pPr>
+      <w:spacing w:after="0" w:line="240" w:lineRule="auto"/>
+    </w:pPr>
+  </w:style>
+  <w:style w:type="paragraph" w:styleId="Textedebulles">
+    <w:name w:val="Balloon Text"/>
+    <w:basedOn w:val="Normal"/>
+    <w:link w:val="TextedebullesCar"/>
+    <w:uiPriority w:val="99"/>
+    <w:semiHidden/>
+    <w:unhideWhenUsed/>
+    <w:rsid w:val="0020700D"/>
+    <w:pPr>
+      <w:spacing w:after="0" w:line="240" w:lineRule="auto"/>
+    </w:pPr>
+    <w:rPr>
+      <w:rFonts w:ascii="Segoe UI" w:hAnsi="Segoe UI" w:cs="Segoe UI"/>
+      <w:sz w:val="18"/>
+      <w:szCs w:val="18"/>
+    </w:rPr>
+  </w:style>
+  <w:style w:type="character" w:customStyle="1" w:styleId="TextedebullesCar">
+    <w:name w:val="Texte de bulles Car"/>
+    <w:basedOn w:val="Policepardfaut"/>
+    <w:link w:val="Textedebulles"/>
+    <w:uiPriority w:val="99"/>
+    <w:semiHidden/>
+    <w:rsid w:val="0020700D"/>
+    <w:rPr>
+      <w:rFonts w:ascii="Segoe UI" w:hAnsi="Segoe UI" w:cs="Segoe UI"/>
+      <w:sz w:val="18"/>
+      <w:szCs w:val="18"/>
+    </w:rPr>
+  </w:style>
 </w:styles>
 </file>
 
@@ -3789,7 +3902,7 @@
 </file>
 
 <file path=customXml/itemProps1.xml><?xml version="1.0" encoding="utf-8"?>
-<ds:datastoreItem xmlns:ds="http://schemas.openxmlformats.org/officeDocument/2006/customXml" ds:itemID="{EE7194BE-8DD9-4518-8EFD-A3E6C6A0C4F0}">
+<ds:datastoreItem xmlns:ds="http://schemas.openxmlformats.org/officeDocument/2006/customXml" ds:itemID="{9127C875-719D-4D3C-9376-99C06E617C32}">
   <ds:schemaRefs>
     <ds:schemaRef ds:uri="http://schemas.openxmlformats.org/officeDocument/2006/bibliography"/>
   </ds:schemaRefs>

</xml_diff>

<commit_message>
Tentative de faire fonctionner le captcha et création de la vue du profil pour la odification des ses infos personnelles.
</commit_message>
<xml_diff>
--- a/Sprint 2/Global/AnalyseGlobal Sprint 3.docx
+++ b/Sprint 2/Global/AnalyseGlobal Sprint 3.docx
@@ -2054,15 +2054,15 @@
         </w:rPr>
         <w:t xml:space="preserve"> L’interface ci-haut vous permettra d’effectuer des modifications sur un utilisateur choisi au préalable. Chacune de ses informations seront mis à votre disposition, mis appart le mot de passe pour des raisons de sécurité, pour pouvoir mettre à jour un ou des champs de l’utilisateur. Les mêmes restrictions sont </w:t>
       </w:r>
-      <w:proofErr w:type="gramStart"/>
-      <w:r>
-        <w:rPr>
-          <w:sz w:val="24"/>
-          <w:szCs w:val="24"/>
-        </w:rPr>
-        <w:t>appliqués</w:t>
-      </w:r>
-      <w:proofErr w:type="gramEnd"/>
+      <w:bookmarkStart w:id="0" w:name="_GoBack"/>
+      <w:bookmarkEnd w:id="0"/>
+      <w:r>
+        <w:rPr>
+          <w:sz w:val="24"/>
+          <w:szCs w:val="24"/>
+        </w:rPr>
+        <w:t>appliquées</w:t>
+      </w:r>
       <w:r>
         <w:rPr>
           <w:sz w:val="24"/>
@@ -2342,6 +2342,162 @@
           <w:sz w:val="24"/>
           <w:szCs w:val="24"/>
         </w:rPr>
+        <w:lastRenderedPageBreak/>
+        <w:t>L’utilisateur connecté à l’option de modifier une certaine partie de son profil. En effet, il se voit capable de modifier les 3 champs suivant :</w:t>
+      </w:r>
+    </w:p>
+    <w:p>
+      <w:pPr>
+        <w:pStyle w:val="Paragraphedeliste"/>
+        <w:numPr>
+          <w:ilvl w:val="0"/>
+          <w:numId w:val="4"/>
+        </w:numPr>
+        <w:rPr>
+          <w:sz w:val="24"/>
+          <w:szCs w:val="24"/>
+        </w:rPr>
+      </w:pPr>
+      <w:r>
+        <w:rPr>
+          <w:sz w:val="24"/>
+          <w:szCs w:val="24"/>
+        </w:rPr>
+        <w:t>Mot de passe</w:t>
+      </w:r>
+    </w:p>
+    <w:p>
+      <w:pPr>
+        <w:pStyle w:val="Paragraphedeliste"/>
+        <w:numPr>
+          <w:ilvl w:val="0"/>
+          <w:numId w:val="4"/>
+        </w:numPr>
+        <w:rPr>
+          <w:sz w:val="24"/>
+          <w:szCs w:val="24"/>
+        </w:rPr>
+      </w:pPr>
+      <w:r>
+        <w:rPr>
+          <w:sz w:val="24"/>
+          <w:szCs w:val="24"/>
+        </w:rPr>
+        <w:t>Question Secrète</w:t>
+      </w:r>
+    </w:p>
+    <w:p>
+      <w:pPr>
+        <w:pStyle w:val="Paragraphedeliste"/>
+        <w:numPr>
+          <w:ilvl w:val="0"/>
+          <w:numId w:val="4"/>
+        </w:numPr>
+        <w:rPr>
+          <w:sz w:val="24"/>
+          <w:szCs w:val="24"/>
+        </w:rPr>
+      </w:pPr>
+      <w:r>
+        <w:rPr>
+          <w:sz w:val="24"/>
+          <w:szCs w:val="24"/>
+        </w:rPr>
+        <w:t>Réponse à la question secrète</w:t>
+      </w:r>
+    </w:p>
+    <w:p>
+      <w:pPr>
+        <w:rPr>
+          <w:sz w:val="24"/>
+          <w:szCs w:val="24"/>
+        </w:rPr>
+      </w:pPr>
+      <w:r>
+        <w:rPr>
+          <w:noProof/>
+          <w:sz w:val="24"/>
+          <w:szCs w:val="24"/>
+          <w:lang w:eastAsia="fr-CA"/>
+        </w:rPr>
+        <w:drawing>
+          <wp:inline distT="0" distB="0" distL="0" distR="0">
+            <wp:extent cx="6400800" cy="2512060"/>
+            <wp:effectExtent l="0" t="0" r="0" b="2540"/>
+            <wp:docPr id="3" name="Image 3"/>
+            <wp:cNvGraphicFramePr>
+              <a:graphicFrameLocks xmlns:a="http://schemas.openxmlformats.org/drawingml/2006/main" noChangeAspect="1"/>
+            </wp:cNvGraphicFramePr>
+            <a:graphic xmlns:a="http://schemas.openxmlformats.org/drawingml/2006/main">
+              <a:graphicData uri="http://schemas.openxmlformats.org/drawingml/2006/picture">
+                <pic:pic xmlns:pic="http://schemas.openxmlformats.org/drawingml/2006/picture">
+                  <pic:nvPicPr>
+                    <pic:cNvPr id="3" name="Capture.PNG"/>
+                    <pic:cNvPicPr/>
+                  </pic:nvPicPr>
+                  <pic:blipFill>
+                    <a:blip r:embed="rId12" cstate="print">
+                      <a:extLst>
+                        <a:ext uri="{28A0092B-C50C-407E-A947-70E740481C1C}">
+                          <a14:useLocalDpi xmlns:a14="http://schemas.microsoft.com/office/drawing/2010/main" val="0"/>
+                        </a:ext>
+                      </a:extLst>
+                    </a:blip>
+                    <a:stretch>
+                      <a:fillRect/>
+                    </a:stretch>
+                  </pic:blipFill>
+                  <pic:spPr>
+                    <a:xfrm>
+                      <a:off x="0" y="0"/>
+                      <a:ext cx="6400800" cy="2512060"/>
+                    </a:xfrm>
+                    <a:prstGeom prst="rect">
+                      <a:avLst/>
+                    </a:prstGeom>
+                  </pic:spPr>
+                </pic:pic>
+              </a:graphicData>
+            </a:graphic>
+          </wp:inline>
+        </w:drawing>
+      </w:r>
+    </w:p>
+    <w:p>
+      <w:pPr>
+        <w:rPr>
+          <w:sz w:val="24"/>
+          <w:szCs w:val="24"/>
+        </w:rPr>
+      </w:pPr>
+    </w:p>
+    <w:p>
+      <w:pPr>
+        <w:rPr>
+          <w:sz w:val="24"/>
+          <w:szCs w:val="24"/>
+        </w:rPr>
+      </w:pPr>
+      <w:r>
+        <w:rPr>
+          <w:sz w:val="24"/>
+          <w:szCs w:val="24"/>
+        </w:rPr>
+        <w:t>Étant donné que l’utilisateur est déjà connecté, il n’y a pas de vérification s’il est un robot n’y de son mot de passe/question secrète.</w:t>
+      </w:r>
+    </w:p>
+    <w:p>
+      <w:pPr>
+        <w:rPr>
+          <w:sz w:val="24"/>
+          <w:szCs w:val="24"/>
+        </w:rPr>
+      </w:pPr>
+      <w:r>
+        <w:rPr>
+          <w:sz w:val="24"/>
+          <w:szCs w:val="24"/>
+        </w:rPr>
         <w:br w:type="page"/>
       </w:r>
     </w:p>
@@ -2504,7 +2660,7 @@
                     <pic:cNvPicPr/>
                   </pic:nvPicPr>
                   <pic:blipFill>
-                    <a:blip r:embed="rId12" cstate="print">
+                    <a:blip r:embed="rId13" cstate="print">
                       <a:extLst>
                         <a:ext uri="{28A0092B-C50C-407E-A947-70E740481C1C}">
                           <a14:useLocalDpi xmlns:a14="http://schemas.microsoft.com/office/drawing/2010/main" val="0"/>
@@ -2576,23 +2732,7 @@
           <w:sz w:val="24"/>
           <w:szCs w:val="24"/>
         </w:rPr>
-        <w:t xml:space="preserve">Un </w:t>
-      </w:r>
-      <w:proofErr w:type="spellStart"/>
-      <w:r>
-        <w:rPr>
-          <w:sz w:val="24"/>
-          <w:szCs w:val="24"/>
-        </w:rPr>
-        <w:t>Captcha</w:t>
-      </w:r>
-      <w:proofErr w:type="spellEnd"/>
-      <w:r>
-        <w:rPr>
-          <w:sz w:val="24"/>
-          <w:szCs w:val="24"/>
-        </w:rPr>
-        <w:t xml:space="preserve"> (Vérifier que ce n’est pas un robot)</w:t>
+        <w:t>Un Captcha (Vérifier que ce n’est pas un robot)</w:t>
       </w:r>
     </w:p>
     <w:p>
@@ -2629,23 +2769,7 @@
           <w:sz w:val="24"/>
           <w:szCs w:val="24"/>
         </w:rPr>
-        <w:t xml:space="preserve">N.B. Le </w:t>
-      </w:r>
-      <w:proofErr w:type="spellStart"/>
-      <w:r>
-        <w:rPr>
-          <w:sz w:val="24"/>
-          <w:szCs w:val="24"/>
-        </w:rPr>
-        <w:t>Captcha</w:t>
-      </w:r>
-      <w:proofErr w:type="spellEnd"/>
-      <w:r>
-        <w:rPr>
-          <w:sz w:val="24"/>
-          <w:szCs w:val="24"/>
-        </w:rPr>
-        <w:t xml:space="preserve"> peut différer de la version finale.</w:t>
+        <w:t>N.B. Le Captcha peut différer de la version finale.</w:t>
       </w:r>
     </w:p>
     <w:p>
@@ -2758,7 +2882,7 @@
                     <pic:cNvPicPr/>
                   </pic:nvPicPr>
                   <pic:blipFill>
-                    <a:blip r:embed="rId13" cstate="print">
+                    <a:blip r:embed="rId14" cstate="print">
                       <a:extLst>
                         <a:ext uri="{28A0092B-C50C-407E-A947-70E740481C1C}">
                           <a14:useLocalDpi xmlns:a14="http://schemas.microsoft.com/office/drawing/2010/main" val="0"/>
@@ -2812,18 +2936,23 @@
           <w:sz w:val="24"/>
           <w:szCs w:val="24"/>
         </w:rPr>
-        <w:t>Il sera donc possible de changer son mot de passe à partir de cette étape. De plus, si l’utilisateur ne se rappelle plus de son mot de passe, il a l’option d’appuyer sur « Mot de passe oublié », qui le ramènera a la même validation que si l’utilisateur manque 3 fois son mot de passe.</w:t>
-      </w:r>
-    </w:p>
-    <w:p>
-      <w:pPr>
-        <w:rPr>
-          <w:sz w:val="24"/>
-          <w:szCs w:val="24"/>
-        </w:rPr>
-      </w:pPr>
-      <w:bookmarkStart w:id="0" w:name="_GoBack"/>
-      <w:bookmarkEnd w:id="0"/>
+        <w:t>Il sera donc possible de changer son mot de passe à partir de cette étape. De plus, si l’utilisateur ne se rappelle plus de son mot de passe, il a l’option d’appuyer sur « Mot de passe oublié », qui le ramènera a la même validation que si l’utilisateur manque 3 fois son mot</w:t>
+      </w:r>
+      <w:r>
+        <w:rPr>
+          <w:sz w:val="24"/>
+          <w:szCs w:val="24"/>
+        </w:rPr>
+        <w:t xml:space="preserve"> de passe.</w:t>
+      </w:r>
+    </w:p>
+    <w:p>
+      <w:pPr>
+        <w:rPr>
+          <w:sz w:val="24"/>
+          <w:szCs w:val="24"/>
+        </w:rPr>
+      </w:pPr>
     </w:p>
     <w:sectPr>
       <w:pgSz w:w="12240" w:h="15840"/>
@@ -3037,6 +3166,118 @@
     </w:lvl>
   </w:abstractNum>
   <w:abstractNum w:abstractNumId="2" w15:restartNumberingAfterBreak="0">
+    <w:nsid w:val="39151736"/>
+    <w:multiLevelType w:val="hybridMultilevel"/>
+    <w:tmpl w:val="EFE261E2"/>
+    <w:lvl w:ilvl="0" w:tplc="040ED5BA">
+      <w:numFmt w:val="bullet"/>
+      <w:lvlText w:val="-"/>
+      <w:lvlJc w:val="left"/>
+      <w:pPr>
+        <w:ind w:left="720" w:hanging="360"/>
+      </w:pPr>
+      <w:rPr>
+        <w:rFonts w:ascii="Calibri" w:eastAsiaTheme="minorHAnsi" w:hAnsi="Calibri" w:cstheme="minorBidi" w:hint="default"/>
+      </w:rPr>
+    </w:lvl>
+    <w:lvl w:ilvl="1" w:tplc="0C0C0003" w:tentative="1">
+      <w:start w:val="1"/>
+      <w:numFmt w:val="bullet"/>
+      <w:lvlText w:val="o"/>
+      <w:lvlJc w:val="left"/>
+      <w:pPr>
+        <w:ind w:left="1440" w:hanging="360"/>
+      </w:pPr>
+      <w:rPr>
+        <w:rFonts w:ascii="Courier New" w:hAnsi="Courier New" w:cs="Courier New" w:hint="default"/>
+      </w:rPr>
+    </w:lvl>
+    <w:lvl w:ilvl="2" w:tplc="0C0C0005" w:tentative="1">
+      <w:start w:val="1"/>
+      <w:numFmt w:val="bullet"/>
+      <w:lvlText w:val=""/>
+      <w:lvlJc w:val="left"/>
+      <w:pPr>
+        <w:ind w:left="2160" w:hanging="360"/>
+      </w:pPr>
+      <w:rPr>
+        <w:rFonts w:ascii="Wingdings" w:hAnsi="Wingdings" w:hint="default"/>
+      </w:rPr>
+    </w:lvl>
+    <w:lvl w:ilvl="3" w:tplc="0C0C0001" w:tentative="1">
+      <w:start w:val="1"/>
+      <w:numFmt w:val="bullet"/>
+      <w:lvlText w:val=""/>
+      <w:lvlJc w:val="left"/>
+      <w:pPr>
+        <w:ind w:left="2880" w:hanging="360"/>
+      </w:pPr>
+      <w:rPr>
+        <w:rFonts w:ascii="Symbol" w:hAnsi="Symbol" w:hint="default"/>
+      </w:rPr>
+    </w:lvl>
+    <w:lvl w:ilvl="4" w:tplc="0C0C0003" w:tentative="1">
+      <w:start w:val="1"/>
+      <w:numFmt w:val="bullet"/>
+      <w:lvlText w:val="o"/>
+      <w:lvlJc w:val="left"/>
+      <w:pPr>
+        <w:ind w:left="3600" w:hanging="360"/>
+      </w:pPr>
+      <w:rPr>
+        <w:rFonts w:ascii="Courier New" w:hAnsi="Courier New" w:cs="Courier New" w:hint="default"/>
+      </w:rPr>
+    </w:lvl>
+    <w:lvl w:ilvl="5" w:tplc="0C0C0005" w:tentative="1">
+      <w:start w:val="1"/>
+      <w:numFmt w:val="bullet"/>
+      <w:lvlText w:val=""/>
+      <w:lvlJc w:val="left"/>
+      <w:pPr>
+        <w:ind w:left="4320" w:hanging="360"/>
+      </w:pPr>
+      <w:rPr>
+        <w:rFonts w:ascii="Wingdings" w:hAnsi="Wingdings" w:hint="default"/>
+      </w:rPr>
+    </w:lvl>
+    <w:lvl w:ilvl="6" w:tplc="0C0C0001" w:tentative="1">
+      <w:start w:val="1"/>
+      <w:numFmt w:val="bullet"/>
+      <w:lvlText w:val=""/>
+      <w:lvlJc w:val="left"/>
+      <w:pPr>
+        <w:ind w:left="5040" w:hanging="360"/>
+      </w:pPr>
+      <w:rPr>
+        <w:rFonts w:ascii="Symbol" w:hAnsi="Symbol" w:hint="default"/>
+      </w:rPr>
+    </w:lvl>
+    <w:lvl w:ilvl="7" w:tplc="0C0C0003" w:tentative="1">
+      <w:start w:val="1"/>
+      <w:numFmt w:val="bullet"/>
+      <w:lvlText w:val="o"/>
+      <w:lvlJc w:val="left"/>
+      <w:pPr>
+        <w:ind w:left="5760" w:hanging="360"/>
+      </w:pPr>
+      <w:rPr>
+        <w:rFonts w:ascii="Courier New" w:hAnsi="Courier New" w:cs="Courier New" w:hint="default"/>
+      </w:rPr>
+    </w:lvl>
+    <w:lvl w:ilvl="8" w:tplc="0C0C0005" w:tentative="1">
+      <w:start w:val="1"/>
+      <w:numFmt w:val="bullet"/>
+      <w:lvlText w:val=""/>
+      <w:lvlJc w:val="left"/>
+      <w:pPr>
+        <w:ind w:left="6480" w:hanging="360"/>
+      </w:pPr>
+      <w:rPr>
+        <w:rFonts w:ascii="Wingdings" w:hAnsi="Wingdings" w:hint="default"/>
+      </w:rPr>
+    </w:lvl>
+  </w:abstractNum>
+  <w:abstractNum w:abstractNumId="3" w15:restartNumberingAfterBreak="0">
     <w:nsid w:val="4DD80BB5"/>
     <w:multiLevelType w:val="hybridMultilevel"/>
     <w:tmpl w:val="A0B6D62A"/>
@@ -3129,7 +3370,7 @@
     <w:abstractNumId w:val="0"/>
   </w:num>
   <w:num w:numId="3">
-    <w:abstractNumId w:val="2"/>
+    <w:abstractNumId w:val="3"/>
     <w:lvlOverride w:ilvl="0">
       <w:startOverride w:val="1"/>
     </w:lvlOverride>
@@ -3157,6 +3398,9 @@
     <w:lvlOverride w:ilvl="8">
       <w:startOverride w:val="1"/>
     </w:lvlOverride>
+  </w:num>
+  <w:num w:numId="4">
+    <w:abstractNumId w:val="2"/>
   </w:num>
 </w:numbering>
 </file>
@@ -3902,7 +4146,7 @@
 </file>
 
 <file path=customXml/itemProps1.xml><?xml version="1.0" encoding="utf-8"?>
-<ds:datastoreItem xmlns:ds="http://schemas.openxmlformats.org/officeDocument/2006/customXml" ds:itemID="{9127C875-719D-4D3C-9376-99C06E617C32}">
+<ds:datastoreItem xmlns:ds="http://schemas.openxmlformats.org/officeDocument/2006/customXml" ds:itemID="{ACC4E8F8-D842-416A-81F0-5F081E20284C}">
   <ds:schemaRefs>
     <ds:schemaRef ds:uri="http://schemas.openxmlformats.org/officeDocument/2006/bibliography"/>
   </ds:schemaRefs>

</xml_diff>

<commit_message>
Ajout du login+ a l'interface d'administration des utilisateurs
</commit_message>
<xml_diff>
--- a/Sprint 2/Global/AnalyseGlobal Sprint 3.docx
+++ b/Sprint 2/Global/AnalyseGlobal Sprint 3.docx
@@ -506,21 +506,21 @@
         <w:drawing>
           <wp:anchor distT="0" distB="0" distL="114300" distR="114300" simplePos="0" relativeHeight="251660288" behindDoc="1" locked="0" layoutInCell="1" allowOverlap="1" wp14:anchorId="3C116D9F" wp14:editId="03A73080">
             <wp:simplePos x="0" y="0"/>
-            <wp:positionH relativeFrom="column">
-              <wp:posOffset>19050</wp:posOffset>
+            <wp:positionH relativeFrom="margin">
+              <wp:align>right</wp:align>
             </wp:positionH>
             <wp:positionV relativeFrom="paragraph">
               <wp:posOffset>19050</wp:posOffset>
             </wp:positionV>
-            <wp:extent cx="6400800" cy="3649980"/>
-            <wp:effectExtent l="19050" t="19050" r="19050" b="26670"/>
+            <wp:extent cx="6362700" cy="4685665"/>
+            <wp:effectExtent l="19050" t="19050" r="19050" b="19685"/>
             <wp:wrapTight wrapText="bothSides">
               <wp:wrapPolygon edited="0">
-                <wp:start x="-64" y="-113"/>
-                <wp:lineTo x="-64" y="21645"/>
-                <wp:lineTo x="21600" y="21645"/>
-                <wp:lineTo x="21600" y="-113"/>
-                <wp:lineTo x="-64" y="-113"/>
+                <wp:start x="-65" y="-88"/>
+                <wp:lineTo x="-65" y="21603"/>
+                <wp:lineTo x="21600" y="21603"/>
+                <wp:lineTo x="21600" y="-88"/>
+                <wp:lineTo x="-65" y="-88"/>
               </wp:wrapPolygon>
             </wp:wrapTight>
             <wp:docPr id="18" name="Picture 18"/>
@@ -549,7 +549,7 @@
                   <pic:spPr>
                     <a:xfrm>
                       <a:off x="0" y="0"/>
-                      <a:ext cx="6400800" cy="3649980"/>
+                      <a:ext cx="6362700" cy="4685665"/>
                     </a:xfrm>
                     <a:prstGeom prst="rect">
                       <a:avLst/>
@@ -563,6 +563,12 @@
                 </pic:pic>
               </a:graphicData>
             </a:graphic>
+            <wp14:sizeRelH relativeFrom="margin">
+              <wp14:pctWidth>0</wp14:pctWidth>
+            </wp14:sizeRelH>
+            <wp14:sizeRelV relativeFrom="margin">
+              <wp14:pctHeight>0</wp14:pctHeight>
+            </wp14:sizeRelV>
           </wp:anchor>
         </w:drawing>
       </w:r>
@@ -589,15 +595,13 @@
         </w:rPr>
         <w:t xml:space="preserve">est dit inactif et ne pourra se connecter à ECJ. Cette option est utile lors de </w:t>
       </w:r>
-      <w:proofErr w:type="spellStart"/>
-      <w:r>
-        <w:rPr>
-          <w:sz w:val="24"/>
-          <w:szCs w:val="24"/>
-        </w:rPr>
-        <w:t>congédiment</w:t>
-      </w:r>
-      <w:proofErr w:type="spellEnd"/>
+      <w:r>
+        <w:rPr>
+          <w:sz w:val="24"/>
+          <w:szCs w:val="24"/>
+        </w:rPr>
+        <w:t>congédiement</w:t>
+      </w:r>
       <w:r>
         <w:rPr>
           <w:sz w:val="24"/>
@@ -605,15 +609,13 @@
         </w:rPr>
         <w:t xml:space="preserve"> d’un membre ou lors d’un </w:t>
       </w:r>
-      <w:proofErr w:type="spellStart"/>
-      <w:r>
-        <w:rPr>
-          <w:sz w:val="24"/>
-          <w:szCs w:val="24"/>
-        </w:rPr>
-        <w:t>remaniment</w:t>
-      </w:r>
-      <w:proofErr w:type="spellEnd"/>
+      <w:r>
+        <w:rPr>
+          <w:sz w:val="24"/>
+          <w:szCs w:val="24"/>
+        </w:rPr>
+        <w:t>remaniement</w:t>
+      </w:r>
       <w:r>
         <w:rPr>
           <w:sz w:val="24"/>
@@ -635,15 +637,13 @@
         </w:rPr>
         <w:t xml:space="preserve">. Pour ne pas gérer plusieurs </w:t>
       </w:r>
-      <w:proofErr w:type="gramStart"/>
-      <w:r>
-        <w:rPr>
-          <w:sz w:val="24"/>
-          <w:szCs w:val="24"/>
-        </w:rPr>
-        <w:t>compte</w:t>
-      </w:r>
-      <w:proofErr w:type="gramEnd"/>
+      <w:r>
+        <w:rPr>
+          <w:sz w:val="24"/>
+          <w:szCs w:val="24"/>
+        </w:rPr>
+        <w:t>comptes</w:t>
+      </w:r>
       <w:r>
         <w:rPr>
           <w:sz w:val="24"/>
@@ -651,36 +651,19 @@
         </w:rPr>
         <w:t xml:space="preserve"> désactivés permanents, il est aussi possible de supprimer définitivement un compte depuis la page principale. Veuillez noter que de désactiver un compte ne le supprime pas, mais le rend inutilisable jusqu’à réactivation, </w:t>
       </w:r>
-      <w:proofErr w:type="spellStart"/>
-      <w:r>
-        <w:rPr>
-          <w:sz w:val="24"/>
-          <w:szCs w:val="24"/>
-        </w:rPr>
-        <w:t>tandisque</w:t>
-      </w:r>
-      <w:proofErr w:type="spellEnd"/>
+      <w:r>
+        <w:rPr>
+          <w:sz w:val="24"/>
+          <w:szCs w:val="24"/>
+        </w:rPr>
+        <w:t>tandis que</w:t>
+      </w:r>
       <w:r>
         <w:rPr>
           <w:sz w:val="24"/>
           <w:szCs w:val="24"/>
         </w:rPr>
         <w:t xml:space="preserve"> la suppression enlève définitivement le compte de ECJ (plus visible dans l’interface de liste vu avant et plus accessible depuis l’extérieur), laissant place à d’autres comptes. Le champ d’adresse courriel sera validé pour s’assurer qu’une adresse courriel valide est entrée.</w:t>
-      </w:r>
-    </w:p>
-    <w:p>
-      <w:pPr>
-        <w:rPr>
-          <w:sz w:val="24"/>
-          <w:szCs w:val="24"/>
-        </w:rPr>
-      </w:pPr>
-      <w:r>
-        <w:rPr>
-          <w:sz w:val="24"/>
-          <w:szCs w:val="24"/>
-        </w:rPr>
-        <w:br w:type="page"/>
       </w:r>
     </w:p>
     <w:p>
@@ -799,6 +782,37 @@
           <w:szCs w:val="24"/>
         </w:rPr>
         <w:t>Le représentant a tous les droits de l’employé en plus des siens.</w:t>
+      </w:r>
+    </w:p>
+    <w:p>
+      <w:pPr>
+        <w:rPr>
+          <w:sz w:val="24"/>
+          <w:szCs w:val="24"/>
+        </w:rPr>
+      </w:pPr>
+      <w:r>
+        <w:rPr>
+          <w:sz w:val="24"/>
+          <w:szCs w:val="24"/>
+        </w:rPr>
+        <w:t xml:space="preserve">Notez que l’employé se voit donné le reste des droits. Si une action n’apparaît pas dans la liste des rôles </w:t>
+      </w:r>
+      <w:proofErr w:type="spellStart"/>
+      <w:r>
+        <w:rPr>
+          <w:sz w:val="24"/>
+          <w:szCs w:val="24"/>
+        </w:rPr>
+        <w:t>ci-bas</w:t>
+      </w:r>
+      <w:proofErr w:type="spellEnd"/>
+      <w:r>
+        <w:rPr>
+          <w:sz w:val="24"/>
+          <w:szCs w:val="24"/>
+        </w:rPr>
+        <w:t xml:space="preserve"> c’est que l’employé peut la faire. Il n’y a pas de description exhaustive pour le rôle de l’employé.</w:t>
       </w:r>
     </w:p>
     <w:p>
@@ -846,8 +860,8 @@
         <w:tblLook w:val="04A0" w:firstRow="1" w:lastRow="0" w:firstColumn="1" w:lastColumn="0" w:noHBand="0" w:noVBand="1"/>
       </w:tblPr>
       <w:tblGrid>
-        <w:gridCol w:w="1650"/>
-        <w:gridCol w:w="8655"/>
+        <w:gridCol w:w="1610"/>
+        <w:gridCol w:w="8695"/>
       </w:tblGrid>
       <w:tr>
         <w:trPr>
@@ -1189,23 +1203,13 @@
               </w:rPr>
               <w:t xml:space="preserve">Consulter </w:t>
             </w:r>
-            <w:proofErr w:type="gramStart"/>
             <w:r>
               <w:rPr>
                 <w:rFonts w:ascii="Arial" w:hAnsi="Arial" w:cs="Arial"/>
                 <w:sz w:val="20"/>
                 <w:szCs w:val="20"/>
               </w:rPr>
-              <w:t>les appel</w:t>
-            </w:r>
-            <w:proofErr w:type="gramEnd"/>
-            <w:r>
-              <w:rPr>
-                <w:rFonts w:ascii="Arial" w:hAnsi="Arial" w:cs="Arial"/>
-                <w:sz w:val="20"/>
-                <w:szCs w:val="20"/>
-              </w:rPr>
-              <w:t xml:space="preserve"> d’offres</w:t>
+              <w:t>les appels d’offre</w:t>
             </w:r>
           </w:p>
         </w:tc>
@@ -1285,23 +1289,13 @@
               </w:rPr>
               <w:t xml:space="preserve">Gérer </w:t>
             </w:r>
-            <w:proofErr w:type="gramStart"/>
             <w:r>
               <w:rPr>
                 <w:rFonts w:ascii="Arial" w:hAnsi="Arial" w:cs="Arial"/>
                 <w:sz w:val="20"/>
                 <w:szCs w:val="20"/>
               </w:rPr>
-              <w:t>les appel</w:t>
-            </w:r>
-            <w:proofErr w:type="gramEnd"/>
-            <w:r>
-              <w:rPr>
-                <w:rFonts w:ascii="Arial" w:hAnsi="Arial" w:cs="Arial"/>
-                <w:sz w:val="20"/>
-                <w:szCs w:val="20"/>
-              </w:rPr>
-              <w:t xml:space="preserve"> d’offres et les s</w:t>
+              <w:t>les appels</w:t>
             </w:r>
             <w:r>
               <w:rPr>
@@ -1309,7 +1303,23 @@
                 <w:sz w:val="20"/>
                 <w:szCs w:val="20"/>
               </w:rPr>
-              <w:t>oumission (sans approuver une soumission)</w:t>
+              <w:t xml:space="preserve"> d’offres et </w:t>
+            </w:r>
+            <w:r>
+              <w:rPr>
+                <w:rFonts w:ascii="Arial" w:hAnsi="Arial" w:cs="Arial"/>
+                <w:sz w:val="20"/>
+                <w:szCs w:val="20"/>
+              </w:rPr>
+              <w:t>les soumissions</w:t>
+            </w:r>
+            <w:r>
+              <w:rPr>
+                <w:rFonts w:ascii="Arial" w:hAnsi="Arial" w:cs="Arial"/>
+                <w:sz w:val="20"/>
+                <w:szCs w:val="20"/>
+              </w:rPr>
+              <w:t xml:space="preserve"> (sans approuver une soumission)</w:t>
             </w:r>
           </w:p>
         </w:tc>
@@ -1963,21 +1973,21 @@
         <w:drawing>
           <wp:anchor distT="0" distB="0" distL="114300" distR="114300" simplePos="0" relativeHeight="251661312" behindDoc="1" locked="0" layoutInCell="1" allowOverlap="1" wp14:anchorId="21454D18" wp14:editId="7AAB5C58">
             <wp:simplePos x="0" y="0"/>
-            <wp:positionH relativeFrom="column">
-              <wp:posOffset>19050</wp:posOffset>
+            <wp:positionH relativeFrom="margin">
+              <wp:align>center</wp:align>
             </wp:positionH>
             <wp:positionV relativeFrom="paragraph">
               <wp:posOffset>19050</wp:posOffset>
             </wp:positionV>
-            <wp:extent cx="6400800" cy="3605530"/>
-            <wp:effectExtent l="19050" t="19050" r="19050" b="13970"/>
+            <wp:extent cx="5842635" cy="4238625"/>
+            <wp:effectExtent l="19050" t="19050" r="24765" b="28575"/>
             <wp:wrapTight wrapText="bothSides">
               <wp:wrapPolygon edited="0">
-                <wp:start x="-64" y="-114"/>
-                <wp:lineTo x="-64" y="21570"/>
-                <wp:lineTo x="21600" y="21570"/>
-                <wp:lineTo x="21600" y="-114"/>
-                <wp:lineTo x="-64" y="-114"/>
+                <wp:start x="-70" y="-97"/>
+                <wp:lineTo x="-70" y="21649"/>
+                <wp:lineTo x="21621" y="21649"/>
+                <wp:lineTo x="21621" y="-97"/>
+                <wp:lineTo x="-70" y="-97"/>
               </wp:wrapPolygon>
             </wp:wrapTight>
             <wp:docPr id="22" name="Picture 22"/>
@@ -2006,7 +2016,7 @@
                   <pic:spPr>
                     <a:xfrm>
                       <a:off x="0" y="0"/>
-                      <a:ext cx="6400800" cy="3605530"/>
+                      <a:ext cx="5842635" cy="4238625"/>
                     </a:xfrm>
                     <a:prstGeom prst="rect">
                       <a:avLst/>
@@ -2020,6 +2030,12 @@
                 </pic:pic>
               </a:graphicData>
             </a:graphic>
+            <wp14:sizeRelH relativeFrom="margin">
+              <wp14:pctWidth>0</wp14:pctWidth>
+            </wp14:sizeRelH>
+            <wp14:sizeRelV relativeFrom="margin">
+              <wp14:pctHeight>0</wp14:pctHeight>
+            </wp14:sizeRelV>
           </wp:anchor>
         </w:drawing>
       </w:r>
@@ -2054,8 +2070,6 @@
         </w:rPr>
         <w:t xml:space="preserve"> L’interface ci-haut vous permettra d’effectuer des modifications sur un utilisateur choisi au préalable. Chacune de ses informations seront mis à votre disposition, mis appart le mot de passe pour des raisons de sécurité, pour pouvoir mettre à jour un ou des champs de l’utilisateur. Les mêmes restrictions sont </w:t>
       </w:r>
-      <w:bookmarkStart w:id="0" w:name="_GoBack"/>
-      <w:bookmarkEnd w:id="0"/>
       <w:r>
         <w:rPr>
           <w:sz w:val="24"/>
@@ -2343,7 +2357,42 @@
           <w:szCs w:val="24"/>
         </w:rPr>
         <w:lastRenderedPageBreak/>
-        <w:t>L’utilisateur connecté à l’option de modifier une certaine partie de son profil. En effet, il se voit capable de modifier les 3 champs suivant :</w:t>
+        <w:t>Un utilisateur a</w:t>
+      </w:r>
+      <w:r>
+        <w:rPr>
+          <w:sz w:val="24"/>
+          <w:szCs w:val="24"/>
+        </w:rPr>
+        <w:t xml:space="preserve"> l’option de modifier une certaine partie de son profil. En effet, il s</w:t>
+      </w:r>
+      <w:r>
+        <w:rPr>
+          <w:sz w:val="24"/>
+          <w:szCs w:val="24"/>
+        </w:rPr>
+        <w:t>e voit capable de modifier les 2</w:t>
+      </w:r>
+      <w:r>
+        <w:rPr>
+          <w:sz w:val="24"/>
+          <w:szCs w:val="24"/>
+        </w:rPr>
+        <w:t xml:space="preserve"> champs suivant</w:t>
+      </w:r>
+      <w:r>
+        <w:rPr>
+          <w:sz w:val="24"/>
+          <w:szCs w:val="24"/>
+        </w:rPr>
+        <w:t>s</w:t>
+      </w:r>
+      <w:r>
+        <w:rPr>
+          <w:sz w:val="24"/>
+          <w:szCs w:val="24"/>
+        </w:rPr>
+        <w:t> :</w:t>
       </w:r>
     </w:p>
     <w:p>
@@ -2380,50 +2429,31 @@
       </w:pPr>
       <w:r>
         <w:rPr>
-          <w:sz w:val="24"/>
-          <w:szCs w:val="24"/>
-        </w:rPr>
-        <w:t>Question Secrète</w:t>
-      </w:r>
-    </w:p>
-    <w:p>
-      <w:pPr>
-        <w:pStyle w:val="Paragraphedeliste"/>
-        <w:numPr>
-          <w:ilvl w:val="0"/>
-          <w:numId w:val="4"/>
-        </w:numPr>
-        <w:rPr>
-          <w:sz w:val="24"/>
-          <w:szCs w:val="24"/>
-        </w:rPr>
-      </w:pPr>
-      <w:r>
-        <w:rPr>
-          <w:sz w:val="24"/>
-          <w:szCs w:val="24"/>
-        </w:rPr>
-        <w:t>Réponse à la question secrète</w:t>
-      </w:r>
-    </w:p>
-    <w:p>
-      <w:pPr>
-        <w:rPr>
-          <w:sz w:val="24"/>
-          <w:szCs w:val="24"/>
-        </w:rPr>
-      </w:pPr>
-      <w:r>
-        <w:rPr>
           <w:noProof/>
           <w:sz w:val="24"/>
           <w:szCs w:val="24"/>
           <w:lang w:eastAsia="fr-CA"/>
         </w:rPr>
         <w:drawing>
-          <wp:inline distT="0" distB="0" distL="0" distR="0">
+          <wp:anchor distT="0" distB="0" distL="114300" distR="114300" simplePos="0" relativeHeight="251666432" behindDoc="1" locked="0" layoutInCell="1" allowOverlap="1">
+            <wp:simplePos x="0" y="0"/>
+            <wp:positionH relativeFrom="margin">
+              <wp:align>left</wp:align>
+            </wp:positionH>
+            <wp:positionV relativeFrom="paragraph">
+              <wp:posOffset>458470</wp:posOffset>
+            </wp:positionV>
             <wp:extent cx="6400800" cy="2512060"/>
-            <wp:effectExtent l="0" t="0" r="0" b="2540"/>
+            <wp:effectExtent l="19050" t="19050" r="19050" b="21590"/>
+            <wp:wrapTight wrapText="bothSides">
+              <wp:wrapPolygon edited="0">
+                <wp:start x="-64" y="-164"/>
+                <wp:lineTo x="-64" y="21622"/>
+                <wp:lineTo x="21600" y="21622"/>
+                <wp:lineTo x="21600" y="-164"/>
+                <wp:lineTo x="-64" y="-164"/>
+              </wp:wrapPolygon>
+            </wp:wrapTight>
             <wp:docPr id="3" name="Image 3"/>
             <wp:cNvGraphicFramePr>
               <a:graphicFrameLocks xmlns:a="http://schemas.openxmlformats.org/drawingml/2006/main" noChangeAspect="1"/>
@@ -2455,12 +2485,24 @@
                     <a:prstGeom prst="rect">
                       <a:avLst/>
                     </a:prstGeom>
+                    <a:ln w="25400">
+                      <a:solidFill>
+                        <a:schemeClr val="tx1"/>
+                      </a:solidFill>
+                    </a:ln>
                   </pic:spPr>
                 </pic:pic>
               </a:graphicData>
             </a:graphic>
-          </wp:inline>
+          </wp:anchor>
         </w:drawing>
+      </w:r>
+      <w:r>
+        <w:rPr>
+          <w:sz w:val="24"/>
+          <w:szCs w:val="24"/>
+        </w:rPr>
+        <w:t>Question Secrète</w:t>
       </w:r>
     </w:p>
     <w:p>
@@ -2535,7 +2577,6 @@
     </w:p>
     <w:p>
       <w:pPr>
-        <w:ind w:firstLine="708"/>
         <w:jc w:val="center"/>
         <w:rPr>
           <w:sz w:val="36"/>
@@ -2564,8 +2605,59 @@
           <w:sz w:val="24"/>
           <w:szCs w:val="24"/>
         </w:rPr>
-        <w:t xml:space="preserve">Le login + est en fait une façon sécuritaire de créer un compte d’utilisateur ainsi que de s’y connecter avec une sécurité en cas de tentation de vol d’identité. </w:t>
-      </w:r>
+        <w:t xml:space="preserve">Le login </w:t>
+      </w:r>
+      <w:r>
+        <w:rPr>
+          <w:sz w:val="24"/>
+          <w:szCs w:val="24"/>
+        </w:rPr>
+        <w:t xml:space="preserve">+ est en fait une façon </w:t>
+      </w:r>
+      <w:r>
+        <w:rPr>
+          <w:sz w:val="24"/>
+          <w:szCs w:val="24"/>
+        </w:rPr>
+        <w:t xml:space="preserve">de se </w:t>
+      </w:r>
+      <w:r>
+        <w:rPr>
+          <w:sz w:val="24"/>
+          <w:szCs w:val="24"/>
+        </w:rPr>
+        <w:t>connecter</w:t>
+      </w:r>
+      <w:r>
+        <w:rPr>
+          <w:sz w:val="24"/>
+          <w:szCs w:val="24"/>
+        </w:rPr>
+        <w:t xml:space="preserve"> à ECJ</w:t>
+      </w:r>
+      <w:r>
+        <w:rPr>
+          <w:sz w:val="24"/>
+          <w:szCs w:val="24"/>
+        </w:rPr>
+        <w:t xml:space="preserve"> avec une sécurité </w:t>
+      </w:r>
+      <w:r>
+        <w:rPr>
+          <w:sz w:val="24"/>
+          <w:szCs w:val="24"/>
+        </w:rPr>
+        <w:t xml:space="preserve">accrue </w:t>
+      </w:r>
+      <w:r>
+        <w:rPr>
+          <w:sz w:val="24"/>
+          <w:szCs w:val="24"/>
+        </w:rPr>
+        <w:t xml:space="preserve">en cas de tentation de vol d’identité. </w:t>
+      </w:r>
+      <w:bookmarkStart w:id="0" w:name="_GoBack"/>
+      <w:bookmarkEnd w:id="0"/>
     </w:p>
     <w:p>
       <w:pPr>
@@ -2580,7 +2672,49 @@
           <w:sz w:val="24"/>
           <w:szCs w:val="24"/>
         </w:rPr>
-        <w:t xml:space="preserve">Premièrement, pour ce qui est de la création d’un compte, elle est faite par l’administrateur lorsque ce dernier est entré sur la page de l’ECJ. Une fois le compte  créé, L’utilisateur doit se connecter avec les infos transmises par l’administrateur. Lorsque l’utilisateur se connecte, une page lui apparait afin qu’il puisse choisir une image de profil, une question secrète ainsi que la réponse à cette dernière. </w:t>
+        <w:t>Premièrement, pour ce qui est de la création d’un compte, elle est faite par l’administrateur lorsque ce dernier est entré sur la pag</w:t>
+      </w:r>
+      <w:r>
+        <w:rPr>
+          <w:sz w:val="24"/>
+          <w:szCs w:val="24"/>
+        </w:rPr>
+        <w:t>e de l’ECJ. Une fois le compte créé, l</w:t>
+      </w:r>
+      <w:r>
+        <w:rPr>
+          <w:sz w:val="24"/>
+          <w:szCs w:val="24"/>
+        </w:rPr>
+        <w:t>’utilisateur doit</w:t>
+      </w:r>
+      <w:r>
+        <w:rPr>
+          <w:sz w:val="24"/>
+          <w:szCs w:val="24"/>
+        </w:rPr>
+        <w:t xml:space="preserve"> se connecter avec les informations</w:t>
+      </w:r>
+      <w:r>
+        <w:rPr>
+          <w:sz w:val="24"/>
+          <w:szCs w:val="24"/>
+        </w:rPr>
+        <w:t xml:space="preserve"> transmises par l’administrateur. Lorsque l’utilisateur se connecte, une page lui appara</w:t>
+      </w:r>
+      <w:r>
+        <w:rPr>
+          <w:sz w:val="24"/>
+          <w:szCs w:val="24"/>
+        </w:rPr>
+        <w:t>î</w:t>
+      </w:r>
+      <w:r>
+        <w:rPr>
+          <w:sz w:val="24"/>
+          <w:szCs w:val="24"/>
+        </w:rPr>
+        <w:t xml:space="preserve">t afin qu’il puisse choisir une image de profil, une question secrète ainsi que la réponse à cette dernière. </w:t>
       </w:r>
     </w:p>
     <w:p>
@@ -2596,22 +2730,63 @@
           <w:sz w:val="24"/>
           <w:szCs w:val="24"/>
         </w:rPr>
-        <w:t>Il sera possible pour l’utilisateur d’aller changer ces informations (image, question secrète) une fois connecté, par contre, il sera impossible de changer ces infos personnels (nom, prénom, numéro de tel, etc…). Le seul à pouvoir le faire est l’administrateur.</w:t>
-      </w:r>
-    </w:p>
-    <w:p>
-      <w:pPr>
-        <w:rPr>
-          <w:sz w:val="24"/>
-          <w:szCs w:val="24"/>
-        </w:rPr>
-      </w:pPr>
-      <w:r>
-        <w:rPr>
-          <w:sz w:val="24"/>
-          <w:szCs w:val="24"/>
-        </w:rPr>
-        <w:tab/>
+        <w:t>Il sera possible pour l’utilisateur d’aller changer ces informations (image, ques</w:t>
+      </w:r>
+      <w:r>
+        <w:rPr>
+          <w:sz w:val="24"/>
+          <w:szCs w:val="24"/>
+        </w:rPr>
+        <w:t>tion secrète) une fois connecté. P</w:t>
+      </w:r>
+      <w:r>
+        <w:rPr>
+          <w:sz w:val="24"/>
+          <w:szCs w:val="24"/>
+        </w:rPr>
+        <w:t>ar contre, il</w:t>
+      </w:r>
+      <w:r>
+        <w:rPr>
+          <w:sz w:val="24"/>
+          <w:szCs w:val="24"/>
+        </w:rPr>
+        <w:t xml:space="preserve"> lui</w:t>
+      </w:r>
+      <w:r>
+        <w:rPr>
+          <w:sz w:val="24"/>
+          <w:szCs w:val="24"/>
+        </w:rPr>
+        <w:t xml:space="preserve"> sera</w:t>
+      </w:r>
+      <w:r>
+        <w:rPr>
+          <w:sz w:val="24"/>
+          <w:szCs w:val="24"/>
+        </w:rPr>
+        <w:t xml:space="preserve"> impossible de changer ses informations</w:t>
+      </w:r>
+      <w:r>
+        <w:rPr>
+          <w:sz w:val="24"/>
+          <w:szCs w:val="24"/>
+        </w:rPr>
+        <w:t xml:space="preserve"> </w:t>
+      </w:r>
+      <w:r>
+        <w:rPr>
+          <w:sz w:val="24"/>
+          <w:szCs w:val="24"/>
+        </w:rPr>
+        <w:t>personnelles</w:t>
+      </w:r>
+      <w:r>
+        <w:rPr>
+          <w:sz w:val="24"/>
+          <w:szCs w:val="24"/>
+        </w:rPr>
+        <w:t xml:space="preserve"> (nom, prénom, numéro de tel, etc…). Le seul à pouvoir le faire est l’administrateur.</w:t>
       </w:r>
     </w:p>
     <w:p>
@@ -2635,7 +2810,7 @@
               <wp:align>right</wp:align>
             </wp:positionH>
             <wp:positionV relativeFrom="paragraph">
-              <wp:posOffset>638175</wp:posOffset>
+              <wp:posOffset>485775</wp:posOffset>
             </wp:positionV>
             <wp:extent cx="6400800" cy="3165475"/>
             <wp:effectExtent l="19050" t="19050" r="19050" b="15875"/>
@@ -2828,28 +3003,12 @@
       </w:pPr>
       <w:r>
         <w:rPr>
-          <w:sz w:val="24"/>
-          <w:szCs w:val="24"/>
-        </w:rPr>
-        <w:t>Réponse à la question secrète</w:t>
-      </w:r>
-    </w:p>
-    <w:p>
-      <w:pPr>
-        <w:pStyle w:val="Paragraphedeliste"/>
-        <w:spacing w:line="256" w:lineRule="auto"/>
-        <w:rPr>
-          <w:sz w:val="24"/>
-          <w:szCs w:val="24"/>
-        </w:rPr>
-      </w:pPr>
-      <w:r>
-        <w:rPr>
           <w:noProof/>
           <w:sz w:val="24"/>
           <w:szCs w:val="24"/>
           <w:lang w:eastAsia="fr-CA"/>
         </w:rPr>
+        <w:lastRenderedPageBreak/>
         <w:drawing>
           <wp:anchor distT="0" distB="0" distL="114300" distR="114300" simplePos="0" relativeHeight="251665408" behindDoc="1" locked="0" layoutInCell="1" allowOverlap="1">
             <wp:simplePos x="0" y="0"/>
@@ -2857,7 +3016,7 @@
               <wp:align>right</wp:align>
             </wp:positionH>
             <wp:positionV relativeFrom="paragraph">
-              <wp:posOffset>252095</wp:posOffset>
+              <wp:posOffset>365125</wp:posOffset>
             </wp:positionV>
             <wp:extent cx="6400800" cy="3160395"/>
             <wp:effectExtent l="19050" t="19050" r="19050" b="20955"/>
@@ -2912,6 +3071,13 @@
             </a:graphic>
           </wp:anchor>
         </w:drawing>
+      </w:r>
+      <w:r>
+        <w:rPr>
+          <w:sz w:val="24"/>
+          <w:szCs w:val="24"/>
+        </w:rPr>
+        <w:t>Réponse à la question secrète</w:t>
       </w:r>
     </w:p>
     <w:p>
@@ -4146,7 +4312,7 @@
 </file>
 
 <file path=customXml/itemProps1.xml><?xml version="1.0" encoding="utf-8"?>
-<ds:datastoreItem xmlns:ds="http://schemas.openxmlformats.org/officeDocument/2006/customXml" ds:itemID="{ACC4E8F8-D842-416A-81F0-5F081E20284C}">
+<ds:datastoreItem xmlns:ds="http://schemas.openxmlformats.org/officeDocument/2006/customXml" ds:itemID="{58185312-3ED8-42FD-92C4-4F3FA367BD59}">
   <ds:schemaRefs>
     <ds:schemaRef ds:uri="http://schemas.openxmlformats.org/officeDocument/2006/bibliography"/>
   </ds:schemaRefs>

</xml_diff>

<commit_message>
Modification du profil des utilisateurs afin qu'il soit à l'endroit approprié dans la barre de navigation et modification de la liste de choix. Celle-ci est créer manuellement et temporairement.
</commit_message>
<xml_diff>
--- a/Sprint 2/Global/AnalyseGlobal Sprint 3.docx
+++ b/Sprint 2/Global/AnalyseGlobal Sprint 3.docx
@@ -2429,32 +2429,31 @@
       </w:pPr>
       <w:r>
         <w:rPr>
+          <w:sz w:val="24"/>
+          <w:szCs w:val="24"/>
+        </w:rPr>
+        <w:t>Question Secrète</w:t>
+      </w:r>
+    </w:p>
+    <w:p>
+      <w:pPr>
+        <w:rPr>
+          <w:sz w:val="24"/>
+          <w:szCs w:val="24"/>
+        </w:rPr>
+      </w:pPr>
+      <w:r>
+        <w:rPr>
           <w:noProof/>
           <w:sz w:val="24"/>
           <w:szCs w:val="24"/>
           <w:lang w:eastAsia="fr-CA"/>
         </w:rPr>
         <w:drawing>
-          <wp:anchor distT="0" distB="0" distL="114300" distR="114300" simplePos="0" relativeHeight="251666432" behindDoc="1" locked="0" layoutInCell="1" allowOverlap="1">
-            <wp:simplePos x="0" y="0"/>
-            <wp:positionH relativeFrom="margin">
-              <wp:align>left</wp:align>
-            </wp:positionH>
-            <wp:positionV relativeFrom="paragraph">
-              <wp:posOffset>458470</wp:posOffset>
-            </wp:positionV>
-            <wp:extent cx="6400800" cy="2512060"/>
-            <wp:effectExtent l="19050" t="19050" r="19050" b="21590"/>
-            <wp:wrapTight wrapText="bothSides">
-              <wp:wrapPolygon edited="0">
-                <wp:start x="-64" y="-164"/>
-                <wp:lineTo x="-64" y="21622"/>
-                <wp:lineTo x="21600" y="21622"/>
-                <wp:lineTo x="21600" y="-164"/>
-                <wp:lineTo x="-64" y="-164"/>
-              </wp:wrapPolygon>
-            </wp:wrapTight>
-            <wp:docPr id="3" name="Image 3"/>
+          <wp:inline distT="0" distB="0" distL="0" distR="0">
+            <wp:extent cx="6400800" cy="3156585"/>
+            <wp:effectExtent l="0" t="0" r="0" b="5715"/>
+            <wp:docPr id="5" name="Image 5"/>
             <wp:cNvGraphicFramePr>
               <a:graphicFrameLocks xmlns:a="http://schemas.openxmlformats.org/drawingml/2006/main" noChangeAspect="1"/>
             </wp:cNvGraphicFramePr>
@@ -2462,7 +2461,7 @@
               <a:graphicData uri="http://schemas.openxmlformats.org/drawingml/2006/picture">
                 <pic:pic xmlns:pic="http://schemas.openxmlformats.org/drawingml/2006/picture">
                   <pic:nvPicPr>
-                    <pic:cNvPr id="3" name="Capture.PNG"/>
+                    <pic:cNvPr id="5" name="profil.PNG"/>
                     <pic:cNvPicPr/>
                   </pic:nvPicPr>
                   <pic:blipFill>
@@ -2480,38 +2479,43 @@
                   <pic:spPr>
                     <a:xfrm>
                       <a:off x="0" y="0"/>
-                      <a:ext cx="6400800" cy="2512060"/>
+                      <a:ext cx="6400800" cy="3156585"/>
                     </a:xfrm>
                     <a:prstGeom prst="rect">
                       <a:avLst/>
                     </a:prstGeom>
-                    <a:ln w="25400">
-                      <a:solidFill>
-                        <a:schemeClr val="tx1"/>
-                      </a:solidFill>
-                    </a:ln>
                   </pic:spPr>
                 </pic:pic>
               </a:graphicData>
             </a:graphic>
-          </wp:anchor>
+          </wp:inline>
         </w:drawing>
       </w:r>
-      <w:r>
-        <w:rPr>
-          <w:sz w:val="24"/>
-          <w:szCs w:val="24"/>
-        </w:rPr>
-        <w:t>Question Secrète</w:t>
-      </w:r>
-    </w:p>
-    <w:p>
-      <w:pPr>
-        <w:rPr>
-          <w:sz w:val="24"/>
-          <w:szCs w:val="24"/>
-        </w:rPr>
-      </w:pPr>
+    </w:p>
+    <w:p>
+      <w:pPr>
+        <w:rPr>
+          <w:sz w:val="24"/>
+          <w:szCs w:val="24"/>
+        </w:rPr>
+      </w:pPr>
+    </w:p>
+    <w:p>
+      <w:pPr>
+        <w:rPr>
+          <w:sz w:val="24"/>
+          <w:szCs w:val="24"/>
+        </w:rPr>
+      </w:pPr>
+      <w:r>
+        <w:rPr>
+          <w:sz w:val="24"/>
+          <w:szCs w:val="24"/>
+        </w:rPr>
+        <w:t xml:space="preserve">Afin d’accéder à cette page, l’utilisateur doit appuyer sur son icône d’utilisateur. Deux options lui seront offertes, soit : se déconnecter ou Profil. Il suffit donc juste d’appuyer sur profil. </w:t>
+      </w:r>
+      <w:bookmarkStart w:id="0" w:name="_GoBack"/>
+      <w:bookmarkEnd w:id="0"/>
     </w:p>
     <w:p>
       <w:pPr>
@@ -2656,8 +2660,6 @@
         </w:rPr>
         <w:t xml:space="preserve">en cas de tentation de vol d’identité. </w:t>
       </w:r>
-      <w:bookmarkStart w:id="0" w:name="_GoBack"/>
-      <w:bookmarkEnd w:id="0"/>
     </w:p>
     <w:p>
       <w:pPr>
@@ -4312,7 +4314,7 @@
 </file>
 
 <file path=customXml/itemProps1.xml><?xml version="1.0" encoding="utf-8"?>
-<ds:datastoreItem xmlns:ds="http://schemas.openxmlformats.org/officeDocument/2006/customXml" ds:itemID="{58185312-3ED8-42FD-92C4-4F3FA367BD59}">
+<ds:datastoreItem xmlns:ds="http://schemas.openxmlformats.org/officeDocument/2006/customXml" ds:itemID="{2A086F94-146C-4B5E-9F7A-208D2F5C38F7}">
   <ds:schemaRefs>
     <ds:schemaRef ds:uri="http://schemas.openxmlformats.org/officeDocument/2006/bibliography"/>
   </ds:schemaRefs>

</xml_diff>

<commit_message>
Modification de certaines view et création de la view validation qui permet de choisir la bonne image, mise à jour du document word
</commit_message>
<xml_diff>
--- a/Sprint 2/Global/AnalyseGlobal Sprint 3.docx
+++ b/Sprint 2/Global/AnalyseGlobal Sprint 3.docx
@@ -464,7 +464,23 @@
           <w:sz w:val="24"/>
           <w:szCs w:val="24"/>
         </w:rPr>
-        <w:t>Chacune des colonnes sera triable par ordre croissant ou décroissant.</w:t>
+        <w:t xml:space="preserve">Chacune des colonnes sera </w:t>
+      </w:r>
+      <w:proofErr w:type="spellStart"/>
+      <w:r>
+        <w:rPr>
+          <w:sz w:val="24"/>
+          <w:szCs w:val="24"/>
+        </w:rPr>
+        <w:t>triable</w:t>
+      </w:r>
+      <w:proofErr w:type="spellEnd"/>
+      <w:r>
+        <w:rPr>
+          <w:sz w:val="24"/>
+          <w:szCs w:val="24"/>
+        </w:rPr>
+        <w:t xml:space="preserve"> par ordre croissant ou décroissant.</w:t>
       </w:r>
       <w:r>
         <w:rPr>
@@ -2371,7 +2387,7 @@
           <w:sz w:val="24"/>
           <w:szCs w:val="24"/>
         </w:rPr>
-        <w:t>e voit capable de modifier les 2</w:t>
+        <w:t>e voit capable de modifier les 4</w:t>
       </w:r>
       <w:r>
         <w:rPr>
@@ -2437,6 +2453,46 @@
     </w:p>
     <w:p>
       <w:pPr>
+        <w:pStyle w:val="Paragraphedeliste"/>
+        <w:numPr>
+          <w:ilvl w:val="0"/>
+          <w:numId w:val="4"/>
+        </w:numPr>
+        <w:rPr>
+          <w:sz w:val="24"/>
+          <w:szCs w:val="24"/>
+        </w:rPr>
+      </w:pPr>
+      <w:r>
+        <w:rPr>
+          <w:sz w:val="24"/>
+          <w:szCs w:val="24"/>
+        </w:rPr>
+        <w:t>Réponse à la question secrète</w:t>
+      </w:r>
+    </w:p>
+    <w:p>
+      <w:pPr>
+        <w:pStyle w:val="Paragraphedeliste"/>
+        <w:numPr>
+          <w:ilvl w:val="0"/>
+          <w:numId w:val="4"/>
+        </w:numPr>
+        <w:rPr>
+          <w:sz w:val="24"/>
+          <w:szCs w:val="24"/>
+        </w:rPr>
+      </w:pPr>
+      <w:r>
+        <w:rPr>
+          <w:sz w:val="24"/>
+          <w:szCs w:val="24"/>
+        </w:rPr>
+        <w:t>Image de profil</w:t>
+      </w:r>
+    </w:p>
+    <w:p>
+      <w:pPr>
         <w:rPr>
           <w:sz w:val="24"/>
           <w:szCs w:val="24"/>
@@ -2451,9 +2507,9 @@
         </w:rPr>
         <w:drawing>
           <wp:inline distT="0" distB="0" distL="0" distR="0">
-            <wp:extent cx="6400800" cy="3156585"/>
-            <wp:effectExtent l="0" t="0" r="0" b="5715"/>
-            <wp:docPr id="5" name="Image 5"/>
+            <wp:extent cx="6400800" cy="3176905"/>
+            <wp:effectExtent l="0" t="0" r="0" b="4445"/>
+            <wp:docPr id="3" name="Image 3"/>
             <wp:cNvGraphicFramePr>
               <a:graphicFrameLocks xmlns:a="http://schemas.openxmlformats.org/drawingml/2006/main" noChangeAspect="1"/>
             </wp:cNvGraphicFramePr>
@@ -2461,7 +2517,7 @@
               <a:graphicData uri="http://schemas.openxmlformats.org/drawingml/2006/picture">
                 <pic:pic xmlns:pic="http://schemas.openxmlformats.org/drawingml/2006/picture">
                   <pic:nvPicPr>
-                    <pic:cNvPr id="5" name="profil.PNG"/>
+                    <pic:cNvPr id="3" name="profil.PNG"/>
                     <pic:cNvPicPr/>
                   </pic:nvPicPr>
                   <pic:blipFill>
@@ -2479,7 +2535,7 @@
                   <pic:spPr>
                     <a:xfrm>
                       <a:off x="0" y="0"/>
-                      <a:ext cx="6400800" cy="3156585"/>
+                      <a:ext cx="6400800" cy="3176905"/>
                     </a:xfrm>
                     <a:prstGeom prst="rect">
                       <a:avLst/>
@@ -2514,8 +2570,6 @@
         </w:rPr>
         <w:t xml:space="preserve">Afin d’accéder à cette page, l’utilisateur doit appuyer sur son icône d’utilisateur. Deux options lui seront offertes, soit : se déconnecter ou Profil. Il suffit donc juste d’appuyer sur profil. </w:t>
       </w:r>
-      <w:bookmarkStart w:id="0" w:name="_GoBack"/>
-      <w:bookmarkEnd w:id="0"/>
     </w:p>
     <w:p>
       <w:pPr>
@@ -2951,7 +3005,6 @@
     </w:p>
     <w:p>
       <w:pPr>
-        <w:pStyle w:val="Paragraphedeliste"/>
         <w:spacing w:line="256" w:lineRule="auto"/>
         <w:rPr>
           <w:sz w:val="24"/>
@@ -2961,7 +3014,6 @@
     </w:p>
     <w:p>
       <w:pPr>
-        <w:pStyle w:val="Paragraphedeliste"/>
         <w:spacing w:line="256" w:lineRule="auto"/>
         <w:rPr>
           <w:sz w:val="24"/>
@@ -2987,8 +3039,88 @@
           <w:sz w:val="24"/>
           <w:szCs w:val="24"/>
         </w:rPr>
+        <w:lastRenderedPageBreak/>
         <w:t>Choisir la bonne image de profil</w:t>
       </w:r>
+    </w:p>
+    <w:p>
+      <w:pPr>
+        <w:pStyle w:val="Paragraphedeliste"/>
+        <w:spacing w:line="256" w:lineRule="auto"/>
+        <w:rPr>
+          <w:sz w:val="24"/>
+          <w:szCs w:val="24"/>
+        </w:rPr>
+      </w:pPr>
+    </w:p>
+    <w:p>
+      <w:pPr>
+        <w:pStyle w:val="Paragraphedeliste"/>
+        <w:spacing w:line="256" w:lineRule="auto"/>
+        <w:rPr>
+          <w:sz w:val="24"/>
+          <w:szCs w:val="24"/>
+        </w:rPr>
+      </w:pPr>
+      <w:r>
+        <w:rPr>
+          <w:noProof/>
+          <w:sz w:val="24"/>
+          <w:szCs w:val="24"/>
+          <w:lang w:eastAsia="fr-CA"/>
+        </w:rPr>
+        <w:drawing>
+          <wp:inline distT="0" distB="0" distL="0" distR="0">
+            <wp:extent cx="6400800" cy="3203575"/>
+            <wp:effectExtent l="0" t="0" r="0" b="0"/>
+            <wp:docPr id="5" name="Image 5"/>
+            <wp:cNvGraphicFramePr>
+              <a:graphicFrameLocks xmlns:a="http://schemas.openxmlformats.org/drawingml/2006/main" noChangeAspect="1"/>
+            </wp:cNvGraphicFramePr>
+            <a:graphic xmlns:a="http://schemas.openxmlformats.org/drawingml/2006/main">
+              <a:graphicData uri="http://schemas.openxmlformats.org/drawingml/2006/picture">
+                <pic:pic xmlns:pic="http://schemas.openxmlformats.org/drawingml/2006/picture">
+                  <pic:nvPicPr>
+                    <pic:cNvPr id="5" name="imageprofil.PNG"/>
+                    <pic:cNvPicPr/>
+                  </pic:nvPicPr>
+                  <pic:blipFill>
+                    <a:blip r:embed="rId14" cstate="print">
+                      <a:extLst>
+                        <a:ext uri="{28A0092B-C50C-407E-A947-70E740481C1C}">
+                          <a14:useLocalDpi xmlns:a14="http://schemas.microsoft.com/office/drawing/2010/main" val="0"/>
+                        </a:ext>
+                      </a:extLst>
+                    </a:blip>
+                    <a:stretch>
+                      <a:fillRect/>
+                    </a:stretch>
+                  </pic:blipFill>
+                  <pic:spPr>
+                    <a:xfrm>
+                      <a:off x="0" y="0"/>
+                      <a:ext cx="6400800" cy="3203575"/>
+                    </a:xfrm>
+                    <a:prstGeom prst="rect">
+                      <a:avLst/>
+                    </a:prstGeom>
+                  </pic:spPr>
+                </pic:pic>
+              </a:graphicData>
+            </a:graphic>
+          </wp:inline>
+        </w:drawing>
+      </w:r>
+    </w:p>
+    <w:p>
+      <w:pPr>
+        <w:pStyle w:val="Paragraphedeliste"/>
+        <w:spacing w:line="256" w:lineRule="auto"/>
+        <w:rPr>
+          <w:sz w:val="24"/>
+          <w:szCs w:val="24"/>
+        </w:rPr>
+      </w:pPr>
     </w:p>
     <w:p>
       <w:pPr>
@@ -3010,7 +3142,6 @@
           <w:szCs w:val="24"/>
           <w:lang w:eastAsia="fr-CA"/>
         </w:rPr>
-        <w:lastRenderedPageBreak/>
         <w:drawing>
           <wp:anchor distT="0" distB="0" distL="114300" distR="114300" simplePos="0" relativeHeight="251665408" behindDoc="1" locked="0" layoutInCell="1" allowOverlap="1">
             <wp:simplePos x="0" y="0"/>
@@ -3043,7 +3174,7 @@
                     <pic:cNvPicPr/>
                   </pic:nvPicPr>
                   <pic:blipFill>
-                    <a:blip r:embed="rId14" cstate="print">
+                    <a:blip r:embed="rId15" cstate="print">
                       <a:extLst>
                         <a:ext uri="{28A0092B-C50C-407E-A947-70E740481C1C}">
                           <a14:useLocalDpi xmlns:a14="http://schemas.microsoft.com/office/drawing/2010/main" val="0"/>
@@ -3081,6 +3212,8 @@
         </w:rPr>
         <w:t>Réponse à la question secrète</w:t>
       </w:r>
+      <w:bookmarkStart w:id="0" w:name="_GoBack"/>
+      <w:bookmarkEnd w:id="0"/>
     </w:p>
     <w:p>
       <w:pPr>
@@ -3094,16 +3227,27 @@
     </w:p>
     <w:p>
       <w:pPr>
-        <w:rPr>
-          <w:sz w:val="24"/>
-          <w:szCs w:val="24"/>
-        </w:rPr>
-      </w:pPr>
-      <w:r>
-        <w:rPr>
-          <w:sz w:val="24"/>
-          <w:szCs w:val="24"/>
-        </w:rPr>
+        <w:pStyle w:val="Paragraphedeliste"/>
+        <w:spacing w:line="256" w:lineRule="auto"/>
+        <w:rPr>
+          <w:sz w:val="24"/>
+          <w:szCs w:val="24"/>
+        </w:rPr>
+      </w:pPr>
+    </w:p>
+    <w:p>
+      <w:pPr>
+        <w:rPr>
+          <w:sz w:val="24"/>
+          <w:szCs w:val="24"/>
+        </w:rPr>
+      </w:pPr>
+      <w:r>
+        <w:rPr>
+          <w:sz w:val="24"/>
+          <w:szCs w:val="24"/>
+        </w:rPr>
+        <w:lastRenderedPageBreak/>
         <w:t>Il sera donc possible de changer son mot de passe à partir de cette étape. De plus, si l’utilisateur ne se rappelle plus de son mot de passe, il a l’option d’appuyer sur « Mot de passe oublié », qui le ramènera a la même validation que si l’utilisateur manque 3 fois son mot</w:t>
       </w:r>
       <w:r>
@@ -4314,7 +4458,7 @@
 </file>
 
 <file path=customXml/itemProps1.xml><?xml version="1.0" encoding="utf-8"?>
-<ds:datastoreItem xmlns:ds="http://schemas.openxmlformats.org/officeDocument/2006/customXml" ds:itemID="{2A086F94-146C-4B5E-9F7A-208D2F5C38F7}">
+<ds:datastoreItem xmlns:ds="http://schemas.openxmlformats.org/officeDocument/2006/customXml" ds:itemID="{01645631-169D-4053-BE34-3D65078238B3}">
   <ds:schemaRefs>
     <ds:schemaRef ds:uri="http://schemas.openxmlformats.org/officeDocument/2006/bibliography"/>
   </ds:schemaRefs>

</xml_diff>

<commit_message>
MAJ de l'Analyse globale pour inclure les séquences
</commit_message>
<xml_diff>
--- a/Sprint 2/Global/AnalyseGlobal Sprint 3.docx
+++ b/Sprint 2/Global/AnalyseGlobal Sprint 3.docx
@@ -464,23 +464,7 @@
           <w:sz w:val="24"/>
           <w:szCs w:val="24"/>
         </w:rPr>
-        <w:t xml:space="preserve">Chacune des colonnes sera </w:t>
-      </w:r>
-      <w:proofErr w:type="spellStart"/>
-      <w:r>
-        <w:rPr>
-          <w:sz w:val="24"/>
-          <w:szCs w:val="24"/>
-        </w:rPr>
-        <w:t>triable</w:t>
-      </w:r>
-      <w:proofErr w:type="spellEnd"/>
-      <w:r>
-        <w:rPr>
-          <w:sz w:val="24"/>
-          <w:szCs w:val="24"/>
-        </w:rPr>
-        <w:t xml:space="preserve"> par ordre croissant ou décroissant.</w:t>
+        <w:t>Chacune des colonnes sera triable par ordre croissant ou décroissant.</w:t>
       </w:r>
       <w:r>
         <w:rPr>
@@ -503,24 +487,16 @@
           <w:sz w:val="24"/>
           <w:szCs w:val="24"/>
         </w:rPr>
+        <w:lastRenderedPageBreak/>
         <w:t>Les options que l’interface nous donne à ce stade sont : Créer un nouvel utilisateur, voir les détails d’un utilisateur, modifier les détails d’un utilisateur et supprimer un utilisateur.</w:t>
       </w:r>
-    </w:p>
-    <w:p>
-      <w:pPr>
-        <w:rPr>
-          <w:sz w:val="24"/>
-          <w:szCs w:val="24"/>
-        </w:rPr>
-      </w:pPr>
       <w:r>
         <w:rPr>
           <w:noProof/>
           <w:lang w:eastAsia="fr-CA"/>
         </w:rPr>
-        <w:lastRenderedPageBreak/>
         <w:drawing>
-          <wp:anchor distT="0" distB="0" distL="114300" distR="114300" simplePos="0" relativeHeight="251660288" behindDoc="1" locked="0" layoutInCell="1" allowOverlap="1" wp14:anchorId="3C116D9F" wp14:editId="03A73080">
+          <wp:anchor distT="0" distB="0" distL="114300" distR="114300" simplePos="0" relativeHeight="251660288" behindDoc="1" locked="0" layoutInCell="1" allowOverlap="1" wp14:anchorId="5474C5B3" wp14:editId="1ED14032">
             <wp:simplePos x="0" y="0"/>
             <wp:positionH relativeFrom="margin">
               <wp:align>right</wp:align>
@@ -722,7 +698,7 @@
     </w:p>
     <w:p>
       <w:pPr>
-        <w:pStyle w:val="Paragraphedeliste"/>
+        <w:pStyle w:val="ListParagraph"/>
         <w:numPr>
           <w:ilvl w:val="0"/>
           <w:numId w:val="2"/>
@@ -742,7 +718,7 @@
     </w:p>
     <w:p>
       <w:pPr>
-        <w:pStyle w:val="Paragraphedeliste"/>
+        <w:pStyle w:val="ListParagraph"/>
         <w:numPr>
           <w:ilvl w:val="0"/>
           <w:numId w:val="2"/>
@@ -762,7 +738,7 @@
     </w:p>
     <w:p>
       <w:pPr>
-        <w:pStyle w:val="Paragraphedeliste"/>
+        <w:pStyle w:val="ListParagraph"/>
         <w:numPr>
           <w:ilvl w:val="0"/>
           <w:numId w:val="2"/>
@@ -782,7 +758,7 @@
     </w:p>
     <w:p>
       <w:pPr>
-        <w:pStyle w:val="Paragraphedeliste"/>
+        <w:pStyle w:val="ListParagraph"/>
         <w:numPr>
           <w:ilvl w:val="0"/>
           <w:numId w:val="2"/>
@@ -812,23 +788,7 @@
           <w:sz w:val="24"/>
           <w:szCs w:val="24"/>
         </w:rPr>
-        <w:t xml:space="preserve">Notez que l’employé se voit donné le reste des droits. Si une action n’apparaît pas dans la liste des rôles </w:t>
-      </w:r>
-      <w:proofErr w:type="spellStart"/>
-      <w:r>
-        <w:rPr>
-          <w:sz w:val="24"/>
-          <w:szCs w:val="24"/>
-        </w:rPr>
-        <w:t>ci-bas</w:t>
-      </w:r>
-      <w:proofErr w:type="spellEnd"/>
-      <w:r>
-        <w:rPr>
-          <w:sz w:val="24"/>
-          <w:szCs w:val="24"/>
-        </w:rPr>
-        <w:t xml:space="preserve"> c’est que l’employé peut la faire. Il n’y a pas de description exhaustive pour le rôle de l’employé.</w:t>
+        <w:t>Notez que l’employé se voit donné le reste des droits. Si une action n’apparaît pas dans la liste des rôles ci-bas c’est que l’employé peut la faire. Il n’y a pas de description exhaustive pour le rôle de l’employé.</w:t>
       </w:r>
     </w:p>
     <w:p>
@@ -2098,23 +2058,7 @@
           <w:sz w:val="24"/>
           <w:szCs w:val="24"/>
         </w:rPr>
-        <w:t xml:space="preserve"> ici qu’à l’ajout à la seule exception que le champ de mot de passe change pour un champ facultatif, car laisser le champ de mot de passe vide donnera comme instruction à ECJ de ne pas modifier le mot de passe </w:t>
-      </w:r>
-      <w:proofErr w:type="spellStart"/>
-      <w:r>
-        <w:rPr>
-          <w:sz w:val="24"/>
-          <w:szCs w:val="24"/>
-        </w:rPr>
-        <w:t>courrant</w:t>
-      </w:r>
-      <w:proofErr w:type="spellEnd"/>
-      <w:r>
-        <w:rPr>
-          <w:sz w:val="24"/>
-          <w:szCs w:val="24"/>
-        </w:rPr>
-        <w:t>. Si vous mettez au moins un caractère dans ce champ, ECJ changera automatiquement le mot de passe de cet utilisateur pour cette valeur.</w:t>
+        <w:t xml:space="preserve"> ici qu’à l’ajout à la seule exception que le champ de mot de passe change pour un champ facultatif, car laisser le champ de mot de passe vide donnera comme instruction à ECJ de ne pas modifier le mot de passe courrant. Si vous mettez au moins un caractère dans ce champ, ECJ changera automatiquement le mot de passe de cet utilisateur pour cette valeur.</w:t>
       </w:r>
     </w:p>
     <w:p>
@@ -2130,42 +2074,193 @@
           <w:szCs w:val="24"/>
         </w:rPr>
         <w:tab/>
-        <w:t>Lorsqu’un utilisateur est modifié ou ajouté, une procédure servant à s’assurer que le nom d’utilisateur et le courriel sont uniques sera lancée, car aucun utilisateur ne peut utiliser le même nom d’utilisateur qu’un autre. Dans le même ordre, le courriel et le nom d’utilisateur doivent être différents, car les deux sont disponibles pour se connecter à ECJ.</w:t>
-      </w:r>
-    </w:p>
-    <w:p>
-      <w:pPr>
-        <w:rPr>
-          <w:i/>
-          <w:sz w:val="24"/>
-          <w:szCs w:val="24"/>
-        </w:rPr>
-      </w:pPr>
-      <w:r>
-        <w:rPr>
-          <w:i/>
-          <w:sz w:val="24"/>
-          <w:szCs w:val="24"/>
-        </w:rPr>
-        <w:t xml:space="preserve"> </w:t>
-      </w:r>
-      <w:r>
-        <w:rPr>
-          <w:i/>
-          <w:sz w:val="24"/>
-          <w:szCs w:val="24"/>
-        </w:rPr>
-        <w:t xml:space="preserve"> </w:t>
-      </w:r>
-    </w:p>
-    <w:p>
-      <w:pPr>
-        <w:rPr>
-          <w:i/>
-          <w:sz w:val="24"/>
-          <w:szCs w:val="24"/>
-        </w:rPr>
-      </w:pPr>
+        <w:t>Lorsqu’un utilisateur est modifié ou ajouté, une procédure servant à s’assurer que le nom d’utilisateur et le courriel sont uniques sera lancée, car aucun utilisateur ne peut utiliser le même nom d’utilisateur qu’un autre. Dans le même ordre, le courriel et le nom d’utilisateur doivent être différents, car les deux sont dispo</w:t>
+      </w:r>
+      <w:r>
+        <w:rPr>
+          <w:sz w:val="24"/>
+          <w:szCs w:val="24"/>
+        </w:rPr>
+        <w:t>nibles pour se connecter à ECJ.</w:t>
+      </w:r>
+    </w:p>
+    <w:p>
+      <w:pPr>
+        <w:rPr>
+          <w:sz w:val="24"/>
+          <w:szCs w:val="24"/>
+        </w:rPr>
+      </w:pPr>
+    </w:p>
+    <w:p>
+      <w:pPr>
+        <w:rPr>
+          <w:sz w:val="24"/>
+          <w:szCs w:val="24"/>
+        </w:rPr>
+      </w:pPr>
+    </w:p>
+    <w:p>
+      <w:pPr>
+        <w:rPr>
+          <w:sz w:val="24"/>
+          <w:szCs w:val="24"/>
+        </w:rPr>
+      </w:pPr>
+    </w:p>
+    <w:p>
+      <w:pPr>
+        <w:rPr>
+          <w:sz w:val="24"/>
+          <w:szCs w:val="24"/>
+        </w:rPr>
+      </w:pPr>
+      <w:bookmarkStart w:id="0" w:name="_GoBack"/>
+      <w:r>
+        <w:rPr>
+          <w:noProof/>
+        </w:rPr>
+        <w:lastRenderedPageBreak/>
+        <w:pict>
+          <v:shapetype id="_x0000_t75" coordsize="21600,21600" o:spt="75" o:preferrelative="t" path="m@4@5l@4@11@9@11@9@5xe" filled="f" stroked="f">
+            <v:stroke joinstyle="miter"/>
+            <v:formulas>
+              <v:f eqn="if lineDrawn pixelLineWidth 0"/>
+              <v:f eqn="sum @0 1 0"/>
+              <v:f eqn="sum 0 0 @1"/>
+              <v:f eqn="prod @2 1 2"/>
+              <v:f eqn="prod @3 21600 pixelWidth"/>
+              <v:f eqn="prod @3 21600 pixelHeight"/>
+              <v:f eqn="sum @0 0 1"/>
+              <v:f eqn="prod @6 1 2"/>
+              <v:f eqn="prod @7 21600 pixelWidth"/>
+              <v:f eqn="sum @8 21600 0"/>
+              <v:f eqn="prod @7 21600 pixelHeight"/>
+              <v:f eqn="sum @10 21600 0"/>
+            </v:formulas>
+            <v:path o:extrusionok="f" gradientshapeok="t" o:connecttype="rect"/>
+            <o:lock v:ext="edit" aspectratio="t"/>
+          </v:shapetype>
+          <v:shape id="_x0000_s1027" type="#_x0000_t75" style="position:absolute;margin-left:2.25pt;margin-top:25.35pt;width:499.5pt;height:402.1pt;z-index:-251644928;mso-position-horizontal-relative:text;mso-position-vertical-relative:text" wrapcoords="-148 -184 -148 21722 21748 21722 21748 -184 -148 -184" stroked="t" strokecolor="black [3213]" strokeweight="2pt">
+            <v:imagedata r:id="rId10" o:title="Ajouter un utilisateur"/>
+            <w10:wrap type="square"/>
+          </v:shape>
+        </w:pict>
+      </w:r>
+      <w:bookmarkEnd w:id="0"/>
+    </w:p>
+    <w:p>
+      <w:pPr>
+        <w:rPr>
+          <w:sz w:val="24"/>
+          <w:szCs w:val="24"/>
+        </w:rPr>
+      </w:pPr>
+      <w:r>
+        <w:rPr>
+          <w:sz w:val="24"/>
+          <w:szCs w:val="24"/>
+        </w:rPr>
+        <w:t>Ce diagramme d’ajout comprend la séquence de base de l’ajout d’un utilisateur au système par un administrateur.</w:t>
+      </w:r>
+    </w:p>
+    <w:p>
+      <w:pPr>
+        <w:rPr>
+          <w:sz w:val="24"/>
+          <w:szCs w:val="24"/>
+        </w:rPr>
+      </w:pPr>
+    </w:p>
+    <w:p>
+      <w:pPr>
+        <w:rPr>
+          <w:sz w:val="24"/>
+          <w:szCs w:val="24"/>
+        </w:rPr>
+      </w:pPr>
+    </w:p>
+    <w:p>
+      <w:pPr>
+        <w:rPr>
+          <w:sz w:val="24"/>
+          <w:szCs w:val="24"/>
+        </w:rPr>
+      </w:pPr>
+    </w:p>
+    <w:p>
+      <w:pPr>
+        <w:rPr>
+          <w:sz w:val="24"/>
+          <w:szCs w:val="24"/>
+        </w:rPr>
+      </w:pPr>
+    </w:p>
+    <w:p>
+      <w:pPr>
+        <w:rPr>
+          <w:sz w:val="24"/>
+          <w:szCs w:val="24"/>
+        </w:rPr>
+      </w:pPr>
+    </w:p>
+    <w:p>
+      <w:pPr>
+        <w:rPr>
+          <w:sz w:val="24"/>
+          <w:szCs w:val="24"/>
+        </w:rPr>
+      </w:pPr>
+    </w:p>
+    <w:p>
+      <w:pPr>
+        <w:rPr>
+          <w:sz w:val="24"/>
+          <w:szCs w:val="24"/>
+        </w:rPr>
+      </w:pPr>
+    </w:p>
+    <w:p>
+      <w:pPr>
+        <w:rPr>
+          <w:sz w:val="24"/>
+          <w:szCs w:val="24"/>
+        </w:rPr>
+      </w:pPr>
+    </w:p>
+    <w:p>
+      <w:pPr>
+        <w:rPr>
+          <w:sz w:val="24"/>
+          <w:szCs w:val="24"/>
+        </w:rPr>
+      </w:pPr>
+      <w:r>
+        <w:rPr>
+          <w:noProof/>
+        </w:rPr>
+        <w:pict>
+          <v:shape id="_x0000_s1026" type="#_x0000_t75" style="position:absolute;margin-left:2.25pt;margin-top:26.1pt;width:499.5pt;height:352.35pt;z-index:-251646976;mso-position-horizontal-relative:text;mso-position-vertical-relative:text" wrapcoords="-96 -137 -96 21691 21696 21691 21696 -137 -96 -137" stroked="t" strokecolor="black [3213]" strokeweight="2pt">
+            <v:imagedata r:id="rId11" o:title="Ajouter un utilisateur complet"/>
+            <w10:wrap type="tight"/>
+          </v:shape>
+        </w:pict>
+      </w:r>
+    </w:p>
+    <w:p>
+      <w:pPr>
+        <w:rPr>
+          <w:sz w:val="24"/>
+          <w:szCs w:val="24"/>
+        </w:rPr>
+      </w:pPr>
+      <w:r>
+        <w:rPr>
+          <w:sz w:val="24"/>
+          <w:szCs w:val="24"/>
+        </w:rPr>
+        <w:t>Ce diagramme d’ajout complet, en plus d’inclure l’ajout simple d’un utilisateur, incorpore une vérification faite par le controlleur avant de permettre à l’administrateur d’ajouter son utilisateur au système afin de vérifier si l’utilisateur à ajouter n’est pas déjà présent dans la base de données avant de laisser ECJ accepter l’ajout.</w:t>
+      </w:r>
       <w:r>
         <w:rPr>
           <w:i/>
@@ -2220,7 +2315,7 @@
                     <pic:cNvPicPr/>
                   </pic:nvPicPr>
                   <pic:blipFill>
-                    <a:blip r:embed="rId10">
+                    <a:blip r:embed="rId12">
                       <a:extLst>
                         <a:ext uri="{28A0092B-C50C-407E-A947-70E740481C1C}">
                           <a14:useLocalDpi xmlns:a14="http://schemas.microsoft.com/office/drawing/2010/main" val="0"/>
@@ -2312,7 +2407,7 @@
                     <pic:cNvPicPr/>
                   </pic:nvPicPr>
                   <pic:blipFill>
-                    <a:blip r:embed="rId11">
+                    <a:blip r:embed="rId13">
                       <a:extLst>
                         <a:ext uri="{28A0092B-C50C-407E-A947-70E740481C1C}">
                           <a14:useLocalDpi xmlns:a14="http://schemas.microsoft.com/office/drawing/2010/main" val="0"/>
@@ -2413,7 +2508,7 @@
     </w:p>
     <w:p>
       <w:pPr>
-        <w:pStyle w:val="Paragraphedeliste"/>
+        <w:pStyle w:val="ListParagraph"/>
         <w:numPr>
           <w:ilvl w:val="0"/>
           <w:numId w:val="4"/>
@@ -2433,7 +2528,7 @@
     </w:p>
     <w:p>
       <w:pPr>
-        <w:pStyle w:val="Paragraphedeliste"/>
+        <w:pStyle w:val="ListParagraph"/>
         <w:numPr>
           <w:ilvl w:val="0"/>
           <w:numId w:val="4"/>
@@ -2453,7 +2548,7 @@
     </w:p>
     <w:p>
       <w:pPr>
-        <w:pStyle w:val="Paragraphedeliste"/>
+        <w:pStyle w:val="ListParagraph"/>
         <w:numPr>
           <w:ilvl w:val="0"/>
           <w:numId w:val="4"/>
@@ -2473,7 +2568,7 @@
     </w:p>
     <w:p>
       <w:pPr>
-        <w:pStyle w:val="Paragraphedeliste"/>
+        <w:pStyle w:val="ListParagraph"/>
         <w:numPr>
           <w:ilvl w:val="0"/>
           <w:numId w:val="4"/>
@@ -2485,30 +2580,29 @@
       </w:pPr>
       <w:r>
         <w:rPr>
-          <w:sz w:val="24"/>
-          <w:szCs w:val="24"/>
-        </w:rPr>
-        <w:t>Image de profil</w:t>
-      </w:r>
-    </w:p>
-    <w:p>
-      <w:pPr>
-        <w:rPr>
-          <w:sz w:val="24"/>
-          <w:szCs w:val="24"/>
-        </w:rPr>
-      </w:pPr>
-      <w:r>
-        <w:rPr>
           <w:noProof/>
-          <w:sz w:val="24"/>
-          <w:szCs w:val="24"/>
           <w:lang w:eastAsia="fr-CA"/>
         </w:rPr>
         <w:drawing>
-          <wp:inline distT="0" distB="0" distL="0" distR="0">
+          <wp:anchor distT="0" distB="0" distL="114300" distR="114300" simplePos="0" relativeHeight="251666432" behindDoc="1" locked="0" layoutInCell="1" allowOverlap="1" wp14:anchorId="78643075" wp14:editId="36A4036C">
+            <wp:simplePos x="0" y="0"/>
+            <wp:positionH relativeFrom="column">
+              <wp:posOffset>-28575</wp:posOffset>
+            </wp:positionH>
+            <wp:positionV relativeFrom="paragraph">
+              <wp:posOffset>325755</wp:posOffset>
+            </wp:positionV>
             <wp:extent cx="6400800" cy="3176905"/>
-            <wp:effectExtent l="0" t="0" r="0" b="4445"/>
+            <wp:effectExtent l="19050" t="19050" r="19050" b="23495"/>
+            <wp:wrapTight wrapText="bothSides">
+              <wp:wrapPolygon edited="0">
+                <wp:start x="-64" y="-130"/>
+                <wp:lineTo x="-64" y="21630"/>
+                <wp:lineTo x="21600" y="21630"/>
+                <wp:lineTo x="21600" y="-130"/>
+                <wp:lineTo x="-64" y="-130"/>
+              </wp:wrapPolygon>
+            </wp:wrapTight>
             <wp:docPr id="3" name="Image 3"/>
             <wp:cNvGraphicFramePr>
               <a:graphicFrameLocks xmlns:a="http://schemas.openxmlformats.org/drawingml/2006/main" noChangeAspect="1"/>
@@ -2521,7 +2615,7 @@
                     <pic:cNvPicPr/>
                   </pic:nvPicPr>
                   <pic:blipFill>
-                    <a:blip r:embed="rId12" cstate="print">
+                    <a:blip r:embed="rId14" cstate="print">
                       <a:extLst>
                         <a:ext uri="{28A0092B-C50C-407E-A947-70E740481C1C}">
                           <a14:useLocalDpi xmlns:a14="http://schemas.microsoft.com/office/drawing/2010/main" val="0"/>
@@ -2540,21 +2634,25 @@
                     <a:prstGeom prst="rect">
                       <a:avLst/>
                     </a:prstGeom>
+                    <a:ln w="25400">
+                      <a:solidFill>
+                        <a:schemeClr val="tx1"/>
+                      </a:solidFill>
+                    </a:ln>
                   </pic:spPr>
                 </pic:pic>
               </a:graphicData>
             </a:graphic>
-          </wp:inline>
+          </wp:anchor>
         </w:drawing>
       </w:r>
-    </w:p>
-    <w:p>
-      <w:pPr>
-        <w:rPr>
-          <w:sz w:val="24"/>
-          <w:szCs w:val="24"/>
-        </w:rPr>
-      </w:pPr>
+      <w:r>
+        <w:rPr>
+          <w:sz w:val="24"/>
+          <w:szCs w:val="24"/>
+        </w:rPr>
+        <w:t>Image de profil</w:t>
+      </w:r>
     </w:p>
     <w:p>
       <w:pPr>
@@ -2891,7 +2989,7 @@
                     <pic:cNvPicPr/>
                   </pic:nvPicPr>
                   <pic:blipFill>
-                    <a:blip r:embed="rId13" cstate="print">
+                    <a:blip r:embed="rId15" cstate="print">
                       <a:extLst>
                         <a:ext uri="{28A0092B-C50C-407E-A947-70E740481C1C}">
                           <a14:useLocalDpi xmlns:a14="http://schemas.microsoft.com/office/drawing/2010/main" val="0"/>
@@ -2947,7 +3045,7 @@
     </w:p>
     <w:p>
       <w:pPr>
-        <w:pStyle w:val="Paragraphedeliste"/>
+        <w:pStyle w:val="ListParagraph"/>
         <w:numPr>
           <w:ilvl w:val="0"/>
           <w:numId w:val="3"/>
@@ -2968,7 +3066,7 @@
     </w:p>
     <w:p>
       <w:pPr>
-        <w:pStyle w:val="Paragraphedeliste"/>
+        <w:pStyle w:val="ListParagraph"/>
         <w:spacing w:line="256" w:lineRule="auto"/>
         <w:rPr>
           <w:sz w:val="24"/>
@@ -2978,7 +3076,7 @@
     </w:p>
     <w:p>
       <w:pPr>
-        <w:pStyle w:val="Paragraphedeliste"/>
+        <w:pStyle w:val="ListParagraph"/>
         <w:spacing w:line="256" w:lineRule="auto"/>
         <w:rPr>
           <w:sz w:val="24"/>
@@ -2988,7 +3086,7 @@
     </w:p>
     <w:p>
       <w:pPr>
-        <w:pStyle w:val="Paragraphedeliste"/>
+        <w:pStyle w:val="ListParagraph"/>
         <w:spacing w:line="256" w:lineRule="auto"/>
         <w:rPr>
           <w:sz w:val="24"/>
@@ -3023,7 +3121,7 @@
     </w:p>
     <w:p>
       <w:pPr>
-        <w:pStyle w:val="Paragraphedeliste"/>
+        <w:pStyle w:val="ListParagraph"/>
         <w:numPr>
           <w:ilvl w:val="0"/>
           <w:numId w:val="3"/>
@@ -3036,43 +3134,32 @@
       </w:pPr>
       <w:r>
         <w:rPr>
-          <w:sz w:val="24"/>
-          <w:szCs w:val="24"/>
+          <w:noProof/>
+          <w:sz w:val="24"/>
+          <w:szCs w:val="24"/>
+          <w:lang w:eastAsia="fr-CA"/>
         </w:rPr>
         <w:lastRenderedPageBreak/>
-        <w:t>Choisir la bonne image de profil</w:t>
-      </w:r>
-    </w:p>
-    <w:p>
-      <w:pPr>
-        <w:pStyle w:val="Paragraphedeliste"/>
-        <w:spacing w:line="256" w:lineRule="auto"/>
-        <w:rPr>
-          <w:sz w:val="24"/>
-          <w:szCs w:val="24"/>
-        </w:rPr>
-      </w:pPr>
-    </w:p>
-    <w:p>
-      <w:pPr>
-        <w:pStyle w:val="Paragraphedeliste"/>
-        <w:spacing w:line="256" w:lineRule="auto"/>
-        <w:rPr>
-          <w:sz w:val="24"/>
-          <w:szCs w:val="24"/>
-        </w:rPr>
-      </w:pPr>
-      <w:r>
-        <w:rPr>
-          <w:noProof/>
-          <w:sz w:val="24"/>
-          <w:szCs w:val="24"/>
-          <w:lang w:eastAsia="fr-CA"/>
-        </w:rPr>
         <w:drawing>
-          <wp:inline distT="0" distB="0" distL="0" distR="0">
+          <wp:anchor distT="0" distB="0" distL="114300" distR="114300" simplePos="0" relativeHeight="251667456" behindDoc="1" locked="0" layoutInCell="1" allowOverlap="1" wp14:anchorId="1D70F707" wp14:editId="11C17ED8">
+            <wp:simplePos x="0" y="0"/>
+            <wp:positionH relativeFrom="margin">
+              <wp:align>right</wp:align>
+            </wp:positionH>
+            <wp:positionV relativeFrom="paragraph">
+              <wp:posOffset>381000</wp:posOffset>
+            </wp:positionV>
             <wp:extent cx="6400800" cy="3203575"/>
-            <wp:effectExtent l="0" t="0" r="0" b="0"/>
+            <wp:effectExtent l="19050" t="19050" r="19050" b="15875"/>
+            <wp:wrapTight wrapText="bothSides">
+              <wp:wrapPolygon edited="0">
+                <wp:start x="-64" y="-128"/>
+                <wp:lineTo x="-64" y="21579"/>
+                <wp:lineTo x="21600" y="21579"/>
+                <wp:lineTo x="21600" y="-128"/>
+                <wp:lineTo x="-64" y="-128"/>
+              </wp:wrapPolygon>
+            </wp:wrapTight>
             <wp:docPr id="5" name="Image 5"/>
             <wp:cNvGraphicFramePr>
               <a:graphicFrameLocks xmlns:a="http://schemas.openxmlformats.org/drawingml/2006/main" noChangeAspect="1"/>
@@ -3085,7 +3172,7 @@
                     <pic:cNvPicPr/>
                   </pic:nvPicPr>
                   <pic:blipFill>
-                    <a:blip r:embed="rId14" cstate="print">
+                    <a:blip r:embed="rId16" cstate="print">
                       <a:extLst>
                         <a:ext uri="{28A0092B-C50C-407E-A947-70E740481C1C}">
                           <a14:useLocalDpi xmlns:a14="http://schemas.microsoft.com/office/drawing/2010/main" val="0"/>
@@ -3104,17 +3191,28 @@
                     <a:prstGeom prst="rect">
                       <a:avLst/>
                     </a:prstGeom>
+                    <a:ln w="25400">
+                      <a:solidFill>
+                        <a:schemeClr val="tx1"/>
+                      </a:solidFill>
+                    </a:ln>
                   </pic:spPr>
                 </pic:pic>
               </a:graphicData>
             </a:graphic>
-          </wp:inline>
+          </wp:anchor>
         </w:drawing>
       </w:r>
-    </w:p>
-    <w:p>
-      <w:pPr>
-        <w:pStyle w:val="Paragraphedeliste"/>
+      <w:r>
+        <w:rPr>
+          <w:sz w:val="24"/>
+          <w:szCs w:val="24"/>
+        </w:rPr>
+        <w:t>Choisir la bonne image de profil</w:t>
+      </w:r>
+    </w:p>
+    <w:p>
+      <w:pPr>
         <w:spacing w:line="256" w:lineRule="auto"/>
         <w:rPr>
           <w:sz w:val="24"/>
@@ -3124,7 +3222,7 @@
     </w:p>
     <w:p>
       <w:pPr>
-        <w:pStyle w:val="Paragraphedeliste"/>
+        <w:pStyle w:val="ListParagraph"/>
         <w:numPr>
           <w:ilvl w:val="0"/>
           <w:numId w:val="3"/>
@@ -3174,7 +3272,7 @@
                     <pic:cNvPicPr/>
                   </pic:nvPicPr>
                   <pic:blipFill>
-                    <a:blip r:embed="rId15" cstate="print">
+                    <a:blip r:embed="rId17" cstate="print">
                       <a:extLst>
                         <a:ext uri="{28A0092B-C50C-407E-A947-70E740481C1C}">
                           <a14:useLocalDpi xmlns:a14="http://schemas.microsoft.com/office/drawing/2010/main" val="0"/>
@@ -3212,42 +3310,19 @@
         </w:rPr>
         <w:t>Réponse à la question secrète</w:t>
       </w:r>
-      <w:bookmarkStart w:id="0" w:name="_GoBack"/>
-      <w:bookmarkEnd w:id="0"/>
-    </w:p>
-    <w:p>
-      <w:pPr>
-        <w:pStyle w:val="Paragraphedeliste"/>
-        <w:spacing w:line="256" w:lineRule="auto"/>
-        <w:rPr>
-          <w:sz w:val="24"/>
-          <w:szCs w:val="24"/>
-        </w:rPr>
-      </w:pPr>
-    </w:p>
-    <w:p>
-      <w:pPr>
-        <w:pStyle w:val="Paragraphedeliste"/>
-        <w:spacing w:line="256" w:lineRule="auto"/>
-        <w:rPr>
-          <w:sz w:val="24"/>
-          <w:szCs w:val="24"/>
-        </w:rPr>
-      </w:pPr>
-    </w:p>
-    <w:p>
-      <w:pPr>
-        <w:rPr>
-          <w:sz w:val="24"/>
-          <w:szCs w:val="24"/>
-        </w:rPr>
-      </w:pPr>
-      <w:r>
-        <w:rPr>
-          <w:sz w:val="24"/>
-          <w:szCs w:val="24"/>
-        </w:rPr>
-        <w:lastRenderedPageBreak/>
+    </w:p>
+    <w:p>
+      <w:pPr>
+        <w:rPr>
+          <w:sz w:val="24"/>
+          <w:szCs w:val="24"/>
+        </w:rPr>
+      </w:pPr>
+      <w:r>
+        <w:rPr>
+          <w:sz w:val="24"/>
+          <w:szCs w:val="24"/>
+        </w:rPr>
         <w:t>Il sera donc possible de changer son mot de passe à partir de cette étape. De plus, si l’utilisateur ne se rappelle plus de son mot de passe, il a l’option d’appuyer sur « Mot de passe oublié », qui le ramènera a la même validation que si l’utilisateur manque 3 fois son mot</w:t>
       </w:r>
       <w:r>
@@ -3257,14 +3332,6 @@
         </w:rPr>
         <w:t xml:space="preserve"> de passe.</w:t>
       </w:r>
-    </w:p>
-    <w:p>
-      <w:pPr>
-        <w:rPr>
-          <w:sz w:val="24"/>
-          <w:szCs w:val="24"/>
-        </w:rPr>
-      </w:pPr>
     </w:p>
     <w:sectPr>
       <w:pgSz w:w="12240" w:h="15840"/>
@@ -3278,7 +3345,7 @@
 
 <file path=word/numbering.xml><?xml version="1.0" encoding="utf-8"?>
 <w:numbering xmlns:wpc="http://schemas.microsoft.com/office/word/2010/wordprocessingCanvas" xmlns:mc="http://schemas.openxmlformats.org/markup-compatibility/2006" xmlns:o="urn:schemas-microsoft-com:office:office" xmlns:r="http://schemas.openxmlformats.org/officeDocument/2006/relationships" xmlns:m="http://schemas.openxmlformats.org/officeDocument/2006/math" xmlns:v="urn:schemas-microsoft-com:vml" xmlns:wp14="http://schemas.microsoft.com/office/word/2010/wordprocessingDrawing" xmlns:wp="http://schemas.openxmlformats.org/drawingml/2006/wordprocessingDrawing" xmlns:w10="urn:schemas-microsoft-com:office:word" xmlns:w="http://schemas.openxmlformats.org/wordprocessingml/2006/main" xmlns:w14="http://schemas.microsoft.com/office/word/2010/wordml" xmlns:w15="http://schemas.microsoft.com/office/word/2012/wordml" xmlns:wpg="http://schemas.microsoft.com/office/word/2010/wordprocessingGroup" xmlns:wpi="http://schemas.microsoft.com/office/word/2010/wordprocessingInk" xmlns:wne="http://schemas.microsoft.com/office/word/2006/wordml" xmlns:wps="http://schemas.microsoft.com/office/word/2010/wordprocessingShape" mc:Ignorable="w14 w15 wp14">
-  <w:abstractNum w:abstractNumId="0" w15:restartNumberingAfterBreak="0">
+  <w:abstractNum w:abstractNumId="0">
     <w:nsid w:val="1DEC1798"/>
     <w:multiLevelType w:val="hybridMultilevel"/>
     <w:tmpl w:val="98CC790E"/>
@@ -3391,7 +3458,7 @@
       </w:rPr>
     </w:lvl>
   </w:abstractNum>
-  <w:abstractNum w:abstractNumId="1" w15:restartNumberingAfterBreak="0">
+  <w:abstractNum w:abstractNumId="1">
     <w:nsid w:val="1F6110CF"/>
     <w:multiLevelType w:val="hybridMultilevel"/>
     <w:tmpl w:val="0FB63524"/>
@@ -3477,7 +3544,7 @@
       </w:pPr>
     </w:lvl>
   </w:abstractNum>
-  <w:abstractNum w:abstractNumId="2" w15:restartNumberingAfterBreak="0">
+  <w:abstractNum w:abstractNumId="2">
     <w:nsid w:val="39151736"/>
     <w:multiLevelType w:val="hybridMultilevel"/>
     <w:tmpl w:val="EFE261E2"/>
@@ -3589,7 +3656,7 @@
       </w:rPr>
     </w:lvl>
   </w:abstractNum>
-  <w:abstractNum w:abstractNumId="3" w15:restartNumberingAfterBreak="0">
+  <w:abstractNum w:abstractNumId="3">
     <w:nsid w:val="4DD80BB5"/>
     <w:multiLevelType w:val="hybridMultilevel"/>
     <w:tmpl w:val="A0B6D62A"/>
@@ -4111,13 +4178,13 @@
     <w:name w:val="Normal"/>
     <w:qFormat/>
   </w:style>
-  <w:style w:type="character" w:default="1" w:styleId="Policepardfaut">
+  <w:style w:type="character" w:default="1" w:styleId="DefaultParagraphFont">
     <w:name w:val="Default Paragraph Font"/>
     <w:uiPriority w:val="1"/>
     <w:semiHidden/>
     <w:unhideWhenUsed/>
   </w:style>
-  <w:style w:type="table" w:default="1" w:styleId="TableauNormal">
+  <w:style w:type="table" w:default="1" w:styleId="TableNormal">
     <w:name w:val="Normal Table"/>
     <w:uiPriority w:val="99"/>
     <w:semiHidden/>
@@ -4132,13 +4199,13 @@
       </w:tblCellMar>
     </w:tblPr>
   </w:style>
-  <w:style w:type="numbering" w:default="1" w:styleId="Aucuneliste">
+  <w:style w:type="numbering" w:default="1" w:styleId="NoList">
     <w:name w:val="No List"/>
     <w:uiPriority w:val="99"/>
     <w:semiHidden/>
     <w:unhideWhenUsed/>
   </w:style>
-  <w:style w:type="paragraph" w:styleId="Paragraphedeliste">
+  <w:style w:type="paragraph" w:styleId="ListParagraph">
     <w:name w:val="List Paragraph"/>
     <w:basedOn w:val="Normal"/>
     <w:uiPriority w:val="34"/>
@@ -4149,7 +4216,7 @@
       <w:contextualSpacing/>
     </w:pPr>
   </w:style>
-  <w:style w:type="paragraph" w:styleId="Rvision">
+  <w:style w:type="paragraph" w:styleId="Revision">
     <w:name w:val="Revision"/>
     <w:hidden/>
     <w:uiPriority w:val="99"/>
@@ -4159,10 +4226,10 @@
       <w:spacing w:after="0" w:line="240" w:lineRule="auto"/>
     </w:pPr>
   </w:style>
-  <w:style w:type="paragraph" w:styleId="Textedebulles">
+  <w:style w:type="paragraph" w:styleId="BalloonText">
     <w:name w:val="Balloon Text"/>
     <w:basedOn w:val="Normal"/>
-    <w:link w:val="TextedebullesCar"/>
+    <w:link w:val="BalloonTextChar"/>
     <w:uiPriority w:val="99"/>
     <w:semiHidden/>
     <w:unhideWhenUsed/>
@@ -4176,10 +4243,10 @@
       <w:szCs w:val="18"/>
     </w:rPr>
   </w:style>
-  <w:style w:type="character" w:customStyle="1" w:styleId="TextedebullesCar">
-    <w:name w:val="Texte de bulles Car"/>
-    <w:basedOn w:val="Policepardfaut"/>
-    <w:link w:val="Textedebulles"/>
+  <w:style w:type="character" w:customStyle="1" w:styleId="BalloonTextChar">
+    <w:name w:val="Balloon Text Char"/>
+    <w:basedOn w:val="DefaultParagraphFont"/>
+    <w:link w:val="BalloonText"/>
     <w:uiPriority w:val="99"/>
     <w:semiHidden/>
     <w:rsid w:val="0020700D"/>
@@ -4458,7 +4525,7 @@
 </file>
 
 <file path=customXml/itemProps1.xml><?xml version="1.0" encoding="utf-8"?>
-<ds:datastoreItem xmlns:ds="http://schemas.openxmlformats.org/officeDocument/2006/customXml" ds:itemID="{01645631-169D-4053-BE34-3D65078238B3}">
+<ds:datastoreItem xmlns:ds="http://schemas.openxmlformats.org/officeDocument/2006/customXml" ds:itemID="{2D49D735-A4AF-47FA-B1F5-C4A3E18ED0CD}">
   <ds:schemaRefs>
     <ds:schemaRef ds:uri="http://schemas.openxmlformats.org/officeDocument/2006/bibliography"/>
   </ds:schemaRefs>

</xml_diff>

<commit_message>
Insertion du raport des appels d'offre dans l'analyse globale
</commit_message>
<xml_diff>
--- a/Sprint 2/Global/AnalyseGlobal Sprint 3.docx
+++ b/Sprint 2/Global/AnalyseGlobal Sprint 3.docx
@@ -464,7 +464,23 @@
           <w:sz w:val="24"/>
           <w:szCs w:val="24"/>
         </w:rPr>
-        <w:t>Chacune des colonnes sera triable par ordre croissant ou décroissant.</w:t>
+        <w:t xml:space="preserve">Chacune des colonnes sera </w:t>
+      </w:r>
+      <w:proofErr w:type="spellStart"/>
+      <w:r>
+        <w:rPr>
+          <w:sz w:val="24"/>
+          <w:szCs w:val="24"/>
+        </w:rPr>
+        <w:t>triable</w:t>
+      </w:r>
+      <w:proofErr w:type="spellEnd"/>
+      <w:r>
+        <w:rPr>
+          <w:sz w:val="24"/>
+          <w:szCs w:val="24"/>
+        </w:rPr>
+        <w:t xml:space="preserve"> par ordre croissant ou décroissant.</w:t>
       </w:r>
       <w:r>
         <w:rPr>
@@ -698,7 +714,7 @@
     </w:p>
     <w:p>
       <w:pPr>
-        <w:pStyle w:val="ListParagraph"/>
+        <w:pStyle w:val="Paragraphedeliste"/>
         <w:numPr>
           <w:ilvl w:val="0"/>
           <w:numId w:val="2"/>
@@ -718,7 +734,7 @@
     </w:p>
     <w:p>
       <w:pPr>
-        <w:pStyle w:val="ListParagraph"/>
+        <w:pStyle w:val="Paragraphedeliste"/>
         <w:numPr>
           <w:ilvl w:val="0"/>
           <w:numId w:val="2"/>
@@ -738,7 +754,7 @@
     </w:p>
     <w:p>
       <w:pPr>
-        <w:pStyle w:val="ListParagraph"/>
+        <w:pStyle w:val="Paragraphedeliste"/>
         <w:numPr>
           <w:ilvl w:val="0"/>
           <w:numId w:val="2"/>
@@ -758,7 +774,7 @@
     </w:p>
     <w:p>
       <w:pPr>
-        <w:pStyle w:val="ListParagraph"/>
+        <w:pStyle w:val="Paragraphedeliste"/>
         <w:numPr>
           <w:ilvl w:val="0"/>
           <w:numId w:val="2"/>
@@ -773,22 +789,54 @@
           <w:sz w:val="24"/>
           <w:szCs w:val="24"/>
         </w:rPr>
-        <w:t>Le représentant a tous les droits de l’employé en plus des siens.</w:t>
-      </w:r>
-    </w:p>
-    <w:p>
-      <w:pPr>
-        <w:rPr>
-          <w:sz w:val="24"/>
-          <w:szCs w:val="24"/>
-        </w:rPr>
-      </w:pPr>
-      <w:r>
-        <w:rPr>
-          <w:sz w:val="24"/>
-          <w:szCs w:val="24"/>
-        </w:rPr>
-        <w:t>Notez que l’employé se voit donné le reste des droits. Si une action n’apparaît pas dans la liste des rôles ci-bas c’est que l’employé peut la faire. Il n’y a pas de description exhaustive pour le rôle de l’employé.</w:t>
+        <w:t xml:space="preserve">Le représentant </w:t>
+      </w:r>
+      <w:proofErr w:type="spellStart"/>
+      <w:r>
+        <w:rPr>
+          <w:sz w:val="24"/>
+          <w:szCs w:val="24"/>
+        </w:rPr>
+        <w:t>a</w:t>
+      </w:r>
+      <w:proofErr w:type="spellEnd"/>
+      <w:r>
+        <w:rPr>
+          <w:sz w:val="24"/>
+          <w:szCs w:val="24"/>
+        </w:rPr>
+        <w:t xml:space="preserve"> tous les droits de l’employé en plus des siens.</w:t>
+      </w:r>
+    </w:p>
+    <w:p>
+      <w:pPr>
+        <w:rPr>
+          <w:sz w:val="24"/>
+          <w:szCs w:val="24"/>
+        </w:rPr>
+      </w:pPr>
+      <w:r>
+        <w:rPr>
+          <w:sz w:val="24"/>
+          <w:szCs w:val="24"/>
+        </w:rPr>
+        <w:t xml:space="preserve">Notez que l’employé se voit donné le reste des droits. Si une action n’apparaît pas dans la liste des rôles </w:t>
+      </w:r>
+      <w:proofErr w:type="spellStart"/>
+      <w:r>
+        <w:rPr>
+          <w:sz w:val="24"/>
+          <w:szCs w:val="24"/>
+        </w:rPr>
+        <w:t>ci-bas</w:t>
+      </w:r>
+      <w:proofErr w:type="spellEnd"/>
+      <w:r>
+        <w:rPr>
+          <w:sz w:val="24"/>
+          <w:szCs w:val="24"/>
+        </w:rPr>
+        <w:t xml:space="preserve"> c’est que l’employé peut la faire. Il n’y a pas de description exhaustive pour le rôle de l’employé.</w:t>
       </w:r>
     </w:p>
     <w:p>
@@ -2058,7 +2106,23 @@
           <w:sz w:val="24"/>
           <w:szCs w:val="24"/>
         </w:rPr>
-        <w:t xml:space="preserve"> ici qu’à l’ajout à la seule exception que le champ de mot de passe change pour un champ facultatif, car laisser le champ de mot de passe vide donnera comme instruction à ECJ de ne pas modifier le mot de passe courrant. Si vous mettez au moins un caractère dans ce champ, ECJ changera automatiquement le mot de passe de cet utilisateur pour cette valeur.</w:t>
+        <w:t xml:space="preserve"> ici qu’à l’ajout à la seule exception que le champ de mot de passe change pour un champ facultatif, car laisser le champ de mot de passe vide donnera comme instruction à ECJ de ne pas modifier le mot de passe </w:t>
+      </w:r>
+      <w:proofErr w:type="spellStart"/>
+      <w:r>
+        <w:rPr>
+          <w:sz w:val="24"/>
+          <w:szCs w:val="24"/>
+        </w:rPr>
+        <w:t>courrant</w:t>
+      </w:r>
+      <w:proofErr w:type="spellEnd"/>
+      <w:r>
+        <w:rPr>
+          <w:sz w:val="24"/>
+          <w:szCs w:val="24"/>
+        </w:rPr>
+        <w:t>. Si vous mettez au moins un caractère dans ce champ, ECJ changera automatiquement le mot de passe de cet utilisateur pour cette valeur.</w:t>
       </w:r>
     </w:p>
     <w:p>
@@ -2115,7 +2179,6 @@
           <w:szCs w:val="24"/>
         </w:rPr>
       </w:pPr>
-      <w:bookmarkStart w:id="0" w:name="_GoBack"/>
       <w:r>
         <w:rPr>
           <w:noProof/>
@@ -2147,7 +2210,6 @@
           </v:shape>
         </w:pict>
       </w:r>
-      <w:bookmarkEnd w:id="0"/>
     </w:p>
     <w:p>
       <w:pPr>
@@ -2259,7 +2321,23 @@
           <w:sz w:val="24"/>
           <w:szCs w:val="24"/>
         </w:rPr>
-        <w:t>Ce diagramme d’ajout complet, en plus d’inclure l’ajout simple d’un utilisateur, incorpore une vérification faite par le controlleur avant de permettre à l’administrateur d’ajouter son utilisateur au système afin de vérifier si l’utilisateur à ajouter n’est pas déjà présent dans la base de données avant de laisser ECJ accepter l’ajout.</w:t>
+        <w:t xml:space="preserve">Ce diagramme d’ajout complet, en plus d’inclure l’ajout simple d’un utilisateur, incorpore une vérification faite par le </w:t>
+      </w:r>
+      <w:proofErr w:type="spellStart"/>
+      <w:r>
+        <w:rPr>
+          <w:sz w:val="24"/>
+          <w:szCs w:val="24"/>
+        </w:rPr>
+        <w:t>controlleur</w:t>
+      </w:r>
+      <w:proofErr w:type="spellEnd"/>
+      <w:r>
+        <w:rPr>
+          <w:sz w:val="24"/>
+          <w:szCs w:val="24"/>
+        </w:rPr>
+        <w:t xml:space="preserve"> avant de permettre à l’administrateur d’ajouter son utilisateur au système afin de vérifier si l’utilisateur à ajouter n’est pas déjà présent dans la base de données avant de laisser ECJ accepter l’ajout.</w:t>
       </w:r>
       <w:r>
         <w:rPr>
@@ -2508,7 +2586,7 @@
     </w:p>
     <w:p>
       <w:pPr>
-        <w:pStyle w:val="ListParagraph"/>
+        <w:pStyle w:val="Paragraphedeliste"/>
         <w:numPr>
           <w:ilvl w:val="0"/>
           <w:numId w:val="4"/>
@@ -2528,7 +2606,7 @@
     </w:p>
     <w:p>
       <w:pPr>
-        <w:pStyle w:val="ListParagraph"/>
+        <w:pStyle w:val="Paragraphedeliste"/>
         <w:numPr>
           <w:ilvl w:val="0"/>
           <w:numId w:val="4"/>
@@ -2548,7 +2626,7 @@
     </w:p>
     <w:p>
       <w:pPr>
-        <w:pStyle w:val="ListParagraph"/>
+        <w:pStyle w:val="Paragraphedeliste"/>
         <w:numPr>
           <w:ilvl w:val="0"/>
           <w:numId w:val="4"/>
@@ -2568,7 +2646,7 @@
     </w:p>
     <w:p>
       <w:pPr>
-        <w:pStyle w:val="ListParagraph"/>
+        <w:pStyle w:val="Paragraphedeliste"/>
         <w:numPr>
           <w:ilvl w:val="0"/>
           <w:numId w:val="4"/>
@@ -2718,245 +2796,709 @@
     </w:p>
     <w:p>
       <w:pPr>
+        <w:ind w:firstLine="709"/>
+        <w:rPr>
+          <w:sz w:val="24"/>
+          <w:szCs w:val="24"/>
+        </w:rPr>
+      </w:pPr>
+      <w:r>
+        <w:rPr>
+          <w:noProof/>
+          <w:sz w:val="24"/>
+          <w:szCs w:val="24"/>
+          <w:lang w:eastAsia="fr-CA"/>
+        </w:rPr>
+        <w:drawing>
+          <wp:anchor distT="0" distB="0" distL="114300" distR="114300" simplePos="0" relativeHeight="251672576" behindDoc="0" locked="0" layoutInCell="1" allowOverlap="1">
+            <wp:simplePos x="0" y="0"/>
+            <wp:positionH relativeFrom="margin">
+              <wp:align>left</wp:align>
+            </wp:positionH>
+            <wp:positionV relativeFrom="paragraph">
+              <wp:posOffset>944231</wp:posOffset>
+            </wp:positionV>
+            <wp:extent cx="6400800" cy="1103630"/>
+            <wp:effectExtent l="19050" t="19050" r="19050" b="20320"/>
+            <wp:wrapTopAndBottom/>
+            <wp:docPr id="6" name="Image 6"/>
+            <wp:cNvGraphicFramePr>
+              <a:graphicFrameLocks xmlns:a="http://schemas.openxmlformats.org/drawingml/2006/main" noChangeAspect="1"/>
+            </wp:cNvGraphicFramePr>
+            <a:graphic xmlns:a="http://schemas.openxmlformats.org/drawingml/2006/main">
+              <a:graphicData uri="http://schemas.openxmlformats.org/drawingml/2006/picture">
+                <pic:pic xmlns:pic="http://schemas.openxmlformats.org/drawingml/2006/picture">
+                  <pic:nvPicPr>
+                    <pic:cNvPr id="6" name="entête de page.png"/>
+                    <pic:cNvPicPr/>
+                  </pic:nvPicPr>
+                  <pic:blipFill>
+                    <a:blip r:embed="rId15">
+                      <a:extLst>
+                        <a:ext uri="{28A0092B-C50C-407E-A947-70E740481C1C}">
+                          <a14:useLocalDpi xmlns:a14="http://schemas.microsoft.com/office/drawing/2010/main" val="0"/>
+                        </a:ext>
+                      </a:extLst>
+                    </a:blip>
+                    <a:stretch>
+                      <a:fillRect/>
+                    </a:stretch>
+                  </pic:blipFill>
+                  <pic:spPr>
+                    <a:xfrm>
+                      <a:off x="0" y="0"/>
+                      <a:ext cx="6400800" cy="1103630"/>
+                    </a:xfrm>
+                    <a:prstGeom prst="rect">
+                      <a:avLst/>
+                    </a:prstGeom>
+                    <a:ln>
+                      <a:solidFill>
+                        <a:schemeClr val="tx1"/>
+                      </a:solidFill>
+                    </a:ln>
+                  </pic:spPr>
+                </pic:pic>
+              </a:graphicData>
+            </a:graphic>
+          </wp:anchor>
+        </w:drawing>
+      </w:r>
+      <w:r>
+        <w:rPr>
+          <w:sz w:val="24"/>
+          <w:szCs w:val="24"/>
+        </w:rPr>
+        <w:t>Les Rapports permettent d’afficher les tableaux, les graphiques, les résumés des éléments du festival.  Comme le rapport des appels d’offres qui affiche informations sur les appels d’offres et les soumissions et aussi un graphique qui représente le montant des soumission en fonction des agences de publicités.</w:t>
+      </w:r>
+      <w:r>
+        <w:rPr>
+          <w:sz w:val="24"/>
+          <w:szCs w:val="24"/>
+        </w:rPr>
+        <w:t xml:space="preserve"> Chaque Rapport possède </w:t>
+      </w:r>
+      <w:r>
+        <w:rPr>
+          <w:sz w:val="24"/>
+          <w:szCs w:val="24"/>
+        </w:rPr>
+        <w:t>un</w:t>
+      </w:r>
+      <w:r>
+        <w:rPr>
+          <w:sz w:val="24"/>
+          <w:szCs w:val="24"/>
+        </w:rPr>
+        <w:t xml:space="preserve"> entête et un </w:t>
+      </w:r>
+      <w:r>
+        <w:rPr>
+          <w:sz w:val="24"/>
+          <w:szCs w:val="24"/>
+        </w:rPr>
+        <w:t xml:space="preserve"> pied de page.</w:t>
+      </w:r>
+    </w:p>
+    <w:p>
+      <w:pPr>
+        <w:ind w:firstLine="709"/>
+        <w:rPr>
+          <w:sz w:val="24"/>
+          <w:szCs w:val="24"/>
+        </w:rPr>
+      </w:pPr>
+    </w:p>
+    <w:p>
+      <w:pPr>
+        <w:rPr>
+          <w:sz w:val="24"/>
+          <w:szCs w:val="24"/>
+        </w:rPr>
+      </w:pPr>
+      <w:r>
+        <w:rPr>
+          <w:sz w:val="24"/>
+          <w:szCs w:val="24"/>
+        </w:rPr>
+        <w:t>Dans l’entête doit apparaitre le logo de l’évènement, le titre du rapport, le nom de l’évènement et du sous évènement et put finir le nombre de page.</w:t>
+      </w:r>
+    </w:p>
+    <w:p>
+      <w:pPr>
+        <w:rPr>
+          <w:sz w:val="24"/>
+          <w:szCs w:val="24"/>
+        </w:rPr>
+      </w:pPr>
+      <w:r>
+        <w:rPr>
+          <w:noProof/>
+          <w:sz w:val="24"/>
+          <w:szCs w:val="24"/>
+          <w:lang w:eastAsia="fr-CA"/>
+        </w:rPr>
+        <w:drawing>
+          <wp:inline distT="0" distB="0" distL="0" distR="0">
+            <wp:extent cx="6400800" cy="1021080"/>
+            <wp:effectExtent l="19050" t="19050" r="19050" b="26670"/>
+            <wp:docPr id="7" name="Image 7"/>
+            <wp:cNvGraphicFramePr>
+              <a:graphicFrameLocks xmlns:a="http://schemas.openxmlformats.org/drawingml/2006/main" noChangeAspect="1"/>
+            </wp:cNvGraphicFramePr>
+            <a:graphic xmlns:a="http://schemas.openxmlformats.org/drawingml/2006/main">
+              <a:graphicData uri="http://schemas.openxmlformats.org/drawingml/2006/picture">
+                <pic:pic xmlns:pic="http://schemas.openxmlformats.org/drawingml/2006/picture">
+                  <pic:nvPicPr>
+                    <pic:cNvPr id="7" name="bas de page.png"/>
+                    <pic:cNvPicPr/>
+                  </pic:nvPicPr>
+                  <pic:blipFill>
+                    <a:blip r:embed="rId16">
+                      <a:extLst>
+                        <a:ext uri="{28A0092B-C50C-407E-A947-70E740481C1C}">
+                          <a14:useLocalDpi xmlns:a14="http://schemas.microsoft.com/office/drawing/2010/main" val="0"/>
+                        </a:ext>
+                      </a:extLst>
+                    </a:blip>
+                    <a:stretch>
+                      <a:fillRect/>
+                    </a:stretch>
+                  </pic:blipFill>
+                  <pic:spPr>
+                    <a:xfrm>
+                      <a:off x="0" y="0"/>
+                      <a:ext cx="6400800" cy="1021080"/>
+                    </a:xfrm>
+                    <a:prstGeom prst="rect">
+                      <a:avLst/>
+                    </a:prstGeom>
+                    <a:ln>
+                      <a:solidFill>
+                        <a:schemeClr val="tx1"/>
+                      </a:solidFill>
+                    </a:ln>
+                  </pic:spPr>
+                </pic:pic>
+              </a:graphicData>
+            </a:graphic>
+          </wp:inline>
+        </w:drawing>
+      </w:r>
+    </w:p>
+    <w:p>
+      <w:pPr>
+        <w:rPr>
+          <w:sz w:val="24"/>
+          <w:szCs w:val="24"/>
+        </w:rPr>
+      </w:pPr>
+      <w:r>
+        <w:rPr>
+          <w:sz w:val="24"/>
+          <w:szCs w:val="24"/>
+        </w:rPr>
+        <w:t xml:space="preserve">Le pied de page doit contenir le titre du rapport, le nom de celui qui l’a fait et la date à laquelle a été </w:t>
+      </w:r>
+      <w:r>
+        <w:rPr>
+          <w:sz w:val="24"/>
+          <w:szCs w:val="24"/>
+        </w:rPr>
+        <w:t>généré</w:t>
+      </w:r>
+      <w:r>
+        <w:rPr>
+          <w:sz w:val="24"/>
+          <w:szCs w:val="24"/>
+        </w:rPr>
+        <w:t xml:space="preserve"> le rapport.</w:t>
+      </w:r>
+    </w:p>
+    <w:p>
+      <w:pPr>
+        <w:pStyle w:val="Paragraphedeliste"/>
+        <w:numPr>
+          <w:ilvl w:val="0"/>
+          <w:numId w:val="5"/>
+        </w:numPr>
+        <w:rPr>
+          <w:sz w:val="24"/>
+          <w:szCs w:val="24"/>
+        </w:rPr>
+      </w:pPr>
+      <w:r>
+        <w:rPr>
+          <w:sz w:val="24"/>
+          <w:szCs w:val="24"/>
+        </w:rPr>
+        <w:t>Rapport des appels d’offre</w:t>
+      </w:r>
+    </w:p>
+    <w:p>
+      <w:pPr>
+        <w:ind w:left="360"/>
+        <w:rPr>
+          <w:sz w:val="24"/>
+          <w:szCs w:val="24"/>
+        </w:rPr>
+      </w:pPr>
+      <w:r>
+        <w:rPr>
+          <w:noProof/>
+          <w:sz w:val="24"/>
+          <w:szCs w:val="24"/>
+          <w:lang w:eastAsia="fr-CA"/>
+        </w:rPr>
+        <w:lastRenderedPageBreak/>
+        <w:drawing>
+          <wp:anchor distT="0" distB="0" distL="114300" distR="114300" simplePos="0" relativeHeight="251673600" behindDoc="0" locked="0" layoutInCell="1" allowOverlap="1">
+            <wp:simplePos x="0" y="0"/>
+            <wp:positionH relativeFrom="margin">
+              <wp:posOffset>39991</wp:posOffset>
+            </wp:positionH>
+            <wp:positionV relativeFrom="paragraph">
+              <wp:posOffset>409420</wp:posOffset>
+            </wp:positionV>
+            <wp:extent cx="6400800" cy="3045460"/>
+            <wp:effectExtent l="19050" t="19050" r="19050" b="21590"/>
+            <wp:wrapThrough wrapText="bothSides">
+              <wp:wrapPolygon edited="0">
+                <wp:start x="-64" y="-135"/>
+                <wp:lineTo x="-64" y="21618"/>
+                <wp:lineTo x="21600" y="21618"/>
+                <wp:lineTo x="21600" y="-135"/>
+                <wp:lineTo x="-64" y="-135"/>
+              </wp:wrapPolygon>
+            </wp:wrapThrough>
+            <wp:docPr id="9" name="Image 9"/>
+            <wp:cNvGraphicFramePr>
+              <a:graphicFrameLocks xmlns:a="http://schemas.openxmlformats.org/drawingml/2006/main" noChangeAspect="1"/>
+            </wp:cNvGraphicFramePr>
+            <a:graphic xmlns:a="http://schemas.openxmlformats.org/drawingml/2006/main">
+              <a:graphicData uri="http://schemas.openxmlformats.org/drawingml/2006/picture">
+                <pic:pic xmlns:pic="http://schemas.openxmlformats.org/drawingml/2006/picture">
+                  <pic:nvPicPr>
+                    <pic:cNvPr id="9" name="appel d'offre.png"/>
+                    <pic:cNvPicPr/>
+                  </pic:nvPicPr>
+                  <pic:blipFill>
+                    <a:blip r:embed="rId17">
+                      <a:extLst>
+                        <a:ext uri="{28A0092B-C50C-407E-A947-70E740481C1C}">
+                          <a14:useLocalDpi xmlns:a14="http://schemas.microsoft.com/office/drawing/2010/main" val="0"/>
+                        </a:ext>
+                      </a:extLst>
+                    </a:blip>
+                    <a:stretch>
+                      <a:fillRect/>
+                    </a:stretch>
+                  </pic:blipFill>
+                  <pic:spPr>
+                    <a:xfrm>
+                      <a:off x="0" y="0"/>
+                      <a:ext cx="6400800" cy="3045460"/>
+                    </a:xfrm>
+                    <a:prstGeom prst="rect">
+                      <a:avLst/>
+                    </a:prstGeom>
+                    <a:ln>
+                      <a:solidFill>
+                        <a:schemeClr val="tx1"/>
+                      </a:solidFill>
+                    </a:ln>
+                  </pic:spPr>
+                </pic:pic>
+              </a:graphicData>
+            </a:graphic>
+          </wp:anchor>
+        </w:drawing>
+      </w:r>
+      <w:r>
+        <w:rPr>
+          <w:sz w:val="24"/>
+          <w:szCs w:val="24"/>
+        </w:rPr>
+        <w:t>Ce rapport doit contenir les informations sur les appels d’offre et soumissions</w:t>
+      </w:r>
+    </w:p>
+    <w:p>
+      <w:pPr>
+        <w:ind w:left="360"/>
+        <w:rPr>
+          <w:sz w:val="24"/>
+          <w:szCs w:val="24"/>
+        </w:rPr>
+      </w:pPr>
+    </w:p>
+    <w:p>
+      <w:pPr>
+        <w:ind w:left="360"/>
+        <w:rPr>
+          <w:sz w:val="24"/>
+          <w:szCs w:val="24"/>
+        </w:rPr>
+      </w:pPr>
+      <w:r>
+        <w:rPr>
+          <w:noProof/>
+          <w:sz w:val="24"/>
+          <w:szCs w:val="24"/>
+          <w:lang w:eastAsia="fr-CA"/>
+        </w:rPr>
+        <w:drawing>
+          <wp:inline distT="0" distB="0" distL="0" distR="0">
+            <wp:extent cx="6400800" cy="3416935"/>
+            <wp:effectExtent l="0" t="0" r="0" b="0"/>
+            <wp:docPr id="10" name="Image 10"/>
+            <wp:cNvGraphicFramePr>
+              <a:graphicFrameLocks xmlns:a="http://schemas.openxmlformats.org/drawingml/2006/main" noChangeAspect="1"/>
+            </wp:cNvGraphicFramePr>
+            <a:graphic xmlns:a="http://schemas.openxmlformats.org/drawingml/2006/main">
+              <a:graphicData uri="http://schemas.openxmlformats.org/drawingml/2006/picture">
+                <pic:pic xmlns:pic="http://schemas.openxmlformats.org/drawingml/2006/picture">
+                  <pic:nvPicPr>
+                    <pic:cNvPr id="10" name="soumi.png"/>
+                    <pic:cNvPicPr/>
+                  </pic:nvPicPr>
+                  <pic:blipFill>
+                    <a:blip r:embed="rId18">
+                      <a:extLst>
+                        <a:ext uri="{28A0092B-C50C-407E-A947-70E740481C1C}">
+                          <a14:useLocalDpi xmlns:a14="http://schemas.microsoft.com/office/drawing/2010/main" val="0"/>
+                        </a:ext>
+                      </a:extLst>
+                    </a:blip>
+                    <a:stretch>
+                      <a:fillRect/>
+                    </a:stretch>
+                  </pic:blipFill>
+                  <pic:spPr>
+                    <a:xfrm>
+                      <a:off x="0" y="0"/>
+                      <a:ext cx="6400800" cy="3416935"/>
+                    </a:xfrm>
+                    <a:prstGeom prst="rect">
+                      <a:avLst/>
+                    </a:prstGeom>
+                  </pic:spPr>
+                </pic:pic>
+              </a:graphicData>
+            </a:graphic>
+          </wp:inline>
+        </w:drawing>
+      </w:r>
+    </w:p>
+    <w:p>
+      <w:pPr>
+        <w:rPr>
+          <w:sz w:val="24"/>
+          <w:szCs w:val="24"/>
+        </w:rPr>
+      </w:pPr>
+      <w:r>
+        <w:rPr>
+          <w:sz w:val="24"/>
+          <w:szCs w:val="24"/>
+        </w:rPr>
+        <w:t>Il y aura aussi un graphique qui représente le montant des soumissions en fonctions des agences de publicités.</w:t>
+      </w:r>
+    </w:p>
+    <w:p>
+      <w:pPr>
+        <w:rPr>
+          <w:sz w:val="24"/>
+          <w:szCs w:val="24"/>
+        </w:rPr>
+      </w:pPr>
+      <w:bookmarkStart w:id="0" w:name="_GoBack"/>
+      <w:r>
+        <w:rPr>
+          <w:noProof/>
+          <w:sz w:val="24"/>
+          <w:szCs w:val="24"/>
+          <w:lang w:eastAsia="fr-CA"/>
+        </w:rPr>
+        <w:lastRenderedPageBreak/>
+        <w:drawing>
+          <wp:inline distT="0" distB="0" distL="0" distR="0">
+            <wp:extent cx="6400800" cy="2698115"/>
+            <wp:effectExtent l="0" t="0" r="0" b="6985"/>
+            <wp:docPr id="11" name="Image 11"/>
+            <wp:cNvGraphicFramePr>
+              <a:graphicFrameLocks xmlns:a="http://schemas.openxmlformats.org/drawingml/2006/main" noChangeAspect="1"/>
+            </wp:cNvGraphicFramePr>
+            <a:graphic xmlns:a="http://schemas.openxmlformats.org/drawingml/2006/main">
+              <a:graphicData uri="http://schemas.openxmlformats.org/drawingml/2006/picture">
+                <pic:pic xmlns:pic="http://schemas.openxmlformats.org/drawingml/2006/picture">
+                  <pic:nvPicPr>
+                    <pic:cNvPr id="11" name="graphes.png"/>
+                    <pic:cNvPicPr/>
+                  </pic:nvPicPr>
+                  <pic:blipFill>
+                    <a:blip r:embed="rId19">
+                      <a:extLst>
+                        <a:ext uri="{28A0092B-C50C-407E-A947-70E740481C1C}">
+                          <a14:useLocalDpi xmlns:a14="http://schemas.microsoft.com/office/drawing/2010/main" val="0"/>
+                        </a:ext>
+                      </a:extLst>
+                    </a:blip>
+                    <a:stretch>
+                      <a:fillRect/>
+                    </a:stretch>
+                  </pic:blipFill>
+                  <pic:spPr>
+                    <a:xfrm>
+                      <a:off x="0" y="0"/>
+                      <a:ext cx="6400800" cy="2698115"/>
+                    </a:xfrm>
+                    <a:prstGeom prst="rect">
+                      <a:avLst/>
+                    </a:prstGeom>
+                  </pic:spPr>
+                </pic:pic>
+              </a:graphicData>
+            </a:graphic>
+          </wp:inline>
+        </w:drawing>
+      </w:r>
+      <w:bookmarkEnd w:id="0"/>
+    </w:p>
+    <w:p>
+      <w:pPr>
+        <w:jc w:val="center"/>
         <w:rPr>
           <w:sz w:val="36"/>
           <w:szCs w:val="36"/>
         </w:rPr>
       </w:pPr>
-      <w:r>
+    </w:p>
+    <w:p>
+      <w:pPr>
+        <w:jc w:val="center"/>
         <w:rPr>
           <w:sz w:val="36"/>
           <w:szCs w:val="36"/>
         </w:rPr>
-        <w:br w:type="page"/>
-      </w:r>
-    </w:p>
-    <w:p>
-      <w:pPr>
-        <w:jc w:val="center"/>
+      </w:pPr>
+      <w:r>
         <w:rPr>
           <w:sz w:val="36"/>
           <w:szCs w:val="36"/>
         </w:rPr>
-      </w:pPr>
-      <w:r>
-        <w:rPr>
-          <w:sz w:val="36"/>
-          <w:szCs w:val="36"/>
+        <w:t>Login +</w:t>
+      </w:r>
+    </w:p>
+    <w:p>
+      <w:pPr>
+        <w:ind w:firstLine="708"/>
+        <w:rPr>
+          <w:sz w:val="24"/>
+          <w:szCs w:val="24"/>
+        </w:rPr>
+      </w:pPr>
+      <w:r>
+        <w:rPr>
+          <w:sz w:val="24"/>
+          <w:szCs w:val="24"/>
+        </w:rPr>
+        <w:t xml:space="preserve">Le login </w:t>
+      </w:r>
+      <w:r>
+        <w:rPr>
+          <w:sz w:val="24"/>
+          <w:szCs w:val="24"/>
+        </w:rPr>
+        <w:t xml:space="preserve">+ est en fait une façon </w:t>
+      </w:r>
+      <w:r>
+        <w:rPr>
+          <w:sz w:val="24"/>
+          <w:szCs w:val="24"/>
+        </w:rPr>
+        <w:t xml:space="preserve">de se </w:t>
+      </w:r>
+      <w:r>
+        <w:rPr>
+          <w:sz w:val="24"/>
+          <w:szCs w:val="24"/>
+        </w:rPr>
+        <w:t>connecter</w:t>
+      </w:r>
+      <w:r>
+        <w:rPr>
+          <w:sz w:val="24"/>
+          <w:szCs w:val="24"/>
+        </w:rPr>
+        <w:t xml:space="preserve"> à ECJ</w:t>
+      </w:r>
+      <w:r>
+        <w:rPr>
+          <w:sz w:val="24"/>
+          <w:szCs w:val="24"/>
+        </w:rPr>
+        <w:t xml:space="preserve"> avec une sécurité </w:t>
+      </w:r>
+      <w:r>
+        <w:rPr>
+          <w:sz w:val="24"/>
+          <w:szCs w:val="24"/>
+        </w:rPr>
+        <w:t xml:space="preserve">accrue </w:t>
+      </w:r>
+      <w:r>
+        <w:rPr>
+          <w:sz w:val="24"/>
+          <w:szCs w:val="24"/>
+        </w:rPr>
+        <w:t xml:space="preserve">en cas de tentation de vol d’identité. </w:t>
+      </w:r>
+    </w:p>
+    <w:p>
+      <w:pPr>
+        <w:ind w:firstLine="708"/>
+        <w:rPr>
+          <w:sz w:val="24"/>
+          <w:szCs w:val="24"/>
+        </w:rPr>
+      </w:pPr>
+      <w:r>
+        <w:rPr>
+          <w:sz w:val="24"/>
+          <w:szCs w:val="24"/>
+        </w:rPr>
+        <w:t>Premièrement, pour ce qui est de la création d’un compte, elle est faite par l’administrateur lorsque ce dernier est entré sur la pag</w:t>
+      </w:r>
+      <w:r>
+        <w:rPr>
+          <w:sz w:val="24"/>
+          <w:szCs w:val="24"/>
+        </w:rPr>
+        <w:t>e de l’ECJ. Une fois le compte créé, l</w:t>
+      </w:r>
+      <w:r>
+        <w:rPr>
+          <w:sz w:val="24"/>
+          <w:szCs w:val="24"/>
+        </w:rPr>
+        <w:t>’utilisateur doit</w:t>
+      </w:r>
+      <w:r>
+        <w:rPr>
+          <w:sz w:val="24"/>
+          <w:szCs w:val="24"/>
+        </w:rPr>
+        <w:t xml:space="preserve"> se connecter avec les informations</w:t>
+      </w:r>
+      <w:r>
+        <w:rPr>
+          <w:sz w:val="24"/>
+          <w:szCs w:val="24"/>
+        </w:rPr>
+        <w:t xml:space="preserve"> transmises par l’administrateur. Lorsque l’utilisateur se connecte, une page lui appara</w:t>
+      </w:r>
+      <w:r>
+        <w:rPr>
+          <w:sz w:val="24"/>
+          <w:szCs w:val="24"/>
+        </w:rPr>
+        <w:t>î</w:t>
+      </w:r>
+      <w:r>
+        <w:rPr>
+          <w:sz w:val="24"/>
+          <w:szCs w:val="24"/>
+        </w:rPr>
+        <w:t xml:space="preserve">t afin qu’il puisse choisir une image de profil, une question secrète ainsi que la réponse à cette dernière. </w:t>
+      </w:r>
+    </w:p>
+    <w:p>
+      <w:pPr>
+        <w:ind w:firstLine="708"/>
+        <w:rPr>
+          <w:sz w:val="24"/>
+          <w:szCs w:val="24"/>
+        </w:rPr>
+      </w:pPr>
+      <w:r>
+        <w:rPr>
+          <w:sz w:val="24"/>
+          <w:szCs w:val="24"/>
+        </w:rPr>
+        <w:t>Il sera possible pour l’utilisateur d’aller changer ces informations (image, ques</w:t>
+      </w:r>
+      <w:r>
+        <w:rPr>
+          <w:sz w:val="24"/>
+          <w:szCs w:val="24"/>
+        </w:rPr>
+        <w:t>tion secrète) une fois connecté. P</w:t>
+      </w:r>
+      <w:r>
+        <w:rPr>
+          <w:sz w:val="24"/>
+          <w:szCs w:val="24"/>
+        </w:rPr>
+        <w:t>ar contre, il</w:t>
+      </w:r>
+      <w:r>
+        <w:rPr>
+          <w:sz w:val="24"/>
+          <w:szCs w:val="24"/>
+        </w:rPr>
+        <w:t xml:space="preserve"> lui</w:t>
+      </w:r>
+      <w:r>
+        <w:rPr>
+          <w:sz w:val="24"/>
+          <w:szCs w:val="24"/>
+        </w:rPr>
+        <w:t xml:space="preserve"> sera</w:t>
+      </w:r>
+      <w:r>
+        <w:rPr>
+          <w:sz w:val="24"/>
+          <w:szCs w:val="24"/>
+        </w:rPr>
+        <w:t xml:space="preserve"> impossible de changer ses informations</w:t>
+      </w:r>
+      <w:r>
+        <w:rPr>
+          <w:sz w:val="24"/>
+          <w:szCs w:val="24"/>
+        </w:rPr>
+        <w:t xml:space="preserve"> </w:t>
+      </w:r>
+      <w:r>
+        <w:rPr>
+          <w:sz w:val="24"/>
+          <w:szCs w:val="24"/>
+        </w:rPr>
+        <w:t>personnelles</w:t>
+      </w:r>
+      <w:r>
+        <w:rPr>
+          <w:sz w:val="24"/>
+          <w:szCs w:val="24"/>
+        </w:rPr>
+        <w:t xml:space="preserve"> (nom, prénom, numéro de tel, etc…). Le seul à pouvoir le faire est l’administrateur.</w:t>
+      </w:r>
+    </w:p>
+    <w:p>
+      <w:pPr>
+        <w:rPr>
+          <w:sz w:val="24"/>
+          <w:szCs w:val="24"/>
+        </w:rPr>
+      </w:pPr>
+      <w:r>
+        <w:rPr>
+          <w:noProof/>
+          <w:sz w:val="24"/>
+          <w:szCs w:val="24"/>
+          <w:lang w:eastAsia="fr-CA"/>
         </w:rPr>
         <w:lastRenderedPageBreak/>
-        <w:t>Login +</w:t>
-      </w:r>
-    </w:p>
-    <w:p>
-      <w:pPr>
-        <w:ind w:firstLine="708"/>
-        <w:rPr>
-          <w:sz w:val="24"/>
-          <w:szCs w:val="24"/>
-        </w:rPr>
-      </w:pPr>
-      <w:r>
-        <w:rPr>
-          <w:sz w:val="24"/>
-          <w:szCs w:val="24"/>
-        </w:rPr>
-        <w:t xml:space="preserve">Le login </w:t>
-      </w:r>
-      <w:r>
-        <w:rPr>
-          <w:sz w:val="24"/>
-          <w:szCs w:val="24"/>
-        </w:rPr>
-        <w:t xml:space="preserve">+ est en fait une façon </w:t>
-      </w:r>
-      <w:r>
-        <w:rPr>
-          <w:sz w:val="24"/>
-          <w:szCs w:val="24"/>
-        </w:rPr>
-        <w:t xml:space="preserve">de se </w:t>
-      </w:r>
-      <w:r>
-        <w:rPr>
-          <w:sz w:val="24"/>
-          <w:szCs w:val="24"/>
-        </w:rPr>
-        <w:t>connecter</w:t>
-      </w:r>
-      <w:r>
-        <w:rPr>
-          <w:sz w:val="24"/>
-          <w:szCs w:val="24"/>
-        </w:rPr>
-        <w:t xml:space="preserve"> à ECJ</w:t>
-      </w:r>
-      <w:r>
-        <w:rPr>
-          <w:sz w:val="24"/>
-          <w:szCs w:val="24"/>
-        </w:rPr>
-        <w:t xml:space="preserve"> avec une sécurité </w:t>
-      </w:r>
-      <w:r>
-        <w:rPr>
-          <w:sz w:val="24"/>
-          <w:szCs w:val="24"/>
-        </w:rPr>
-        <w:t xml:space="preserve">accrue </w:t>
-      </w:r>
-      <w:r>
-        <w:rPr>
-          <w:sz w:val="24"/>
-          <w:szCs w:val="24"/>
-        </w:rPr>
-        <w:t xml:space="preserve">en cas de tentation de vol d’identité. </w:t>
-      </w:r>
-    </w:p>
-    <w:p>
-      <w:pPr>
-        <w:ind w:firstLine="708"/>
-        <w:rPr>
-          <w:sz w:val="24"/>
-          <w:szCs w:val="24"/>
-        </w:rPr>
-      </w:pPr>
-      <w:r>
-        <w:rPr>
-          <w:sz w:val="24"/>
-          <w:szCs w:val="24"/>
-        </w:rPr>
-        <w:t>Premièrement, pour ce qui est de la création d’un compte, elle est faite par l’administrateur lorsque ce dernier est entré sur la pag</w:t>
-      </w:r>
-      <w:r>
-        <w:rPr>
-          <w:sz w:val="24"/>
-          <w:szCs w:val="24"/>
-        </w:rPr>
-        <w:t>e de l’ECJ. Une fois le compte créé, l</w:t>
-      </w:r>
-      <w:r>
-        <w:rPr>
-          <w:sz w:val="24"/>
-          <w:szCs w:val="24"/>
-        </w:rPr>
-        <w:t>’utilisateur doit</w:t>
-      </w:r>
-      <w:r>
-        <w:rPr>
-          <w:sz w:val="24"/>
-          <w:szCs w:val="24"/>
-        </w:rPr>
-        <w:t xml:space="preserve"> se connecter avec les informations</w:t>
-      </w:r>
-      <w:r>
-        <w:rPr>
-          <w:sz w:val="24"/>
-          <w:szCs w:val="24"/>
-        </w:rPr>
-        <w:t xml:space="preserve"> transmises par l’administrateur. Lorsque l’utilisateur se connecte, une page lui appara</w:t>
-      </w:r>
-      <w:r>
-        <w:rPr>
-          <w:sz w:val="24"/>
-          <w:szCs w:val="24"/>
-        </w:rPr>
-        <w:t>î</w:t>
-      </w:r>
-      <w:r>
-        <w:rPr>
-          <w:sz w:val="24"/>
-          <w:szCs w:val="24"/>
-        </w:rPr>
-        <w:t xml:space="preserve">t afin qu’il puisse choisir une image de profil, une question secrète ainsi que la réponse à cette dernière. </w:t>
-      </w:r>
-    </w:p>
-    <w:p>
-      <w:pPr>
-        <w:ind w:firstLine="708"/>
-        <w:rPr>
-          <w:sz w:val="24"/>
-          <w:szCs w:val="24"/>
-        </w:rPr>
-      </w:pPr>
-      <w:r>
-        <w:rPr>
-          <w:sz w:val="24"/>
-          <w:szCs w:val="24"/>
-        </w:rPr>
-        <w:t>Il sera possible pour l’utilisateur d’aller changer ces informations (image, ques</w:t>
-      </w:r>
-      <w:r>
-        <w:rPr>
-          <w:sz w:val="24"/>
-          <w:szCs w:val="24"/>
-        </w:rPr>
-        <w:t>tion secrète) une fois connecté. P</w:t>
-      </w:r>
-      <w:r>
-        <w:rPr>
-          <w:sz w:val="24"/>
-          <w:szCs w:val="24"/>
-        </w:rPr>
-        <w:t>ar contre, il</w:t>
-      </w:r>
-      <w:r>
-        <w:rPr>
-          <w:sz w:val="24"/>
-          <w:szCs w:val="24"/>
-        </w:rPr>
-        <w:t xml:space="preserve"> lui</w:t>
-      </w:r>
-      <w:r>
-        <w:rPr>
-          <w:sz w:val="24"/>
-          <w:szCs w:val="24"/>
-        </w:rPr>
-        <w:t xml:space="preserve"> sera</w:t>
-      </w:r>
-      <w:r>
-        <w:rPr>
-          <w:sz w:val="24"/>
-          <w:szCs w:val="24"/>
-        </w:rPr>
-        <w:t xml:space="preserve"> impossible de changer ses informations</w:t>
-      </w:r>
-      <w:r>
-        <w:rPr>
-          <w:sz w:val="24"/>
-          <w:szCs w:val="24"/>
-        </w:rPr>
-        <w:t xml:space="preserve"> </w:t>
-      </w:r>
-      <w:r>
-        <w:rPr>
-          <w:sz w:val="24"/>
-          <w:szCs w:val="24"/>
-        </w:rPr>
-        <w:t>personnelles</w:t>
-      </w:r>
-      <w:r>
-        <w:rPr>
-          <w:sz w:val="24"/>
-          <w:szCs w:val="24"/>
-        </w:rPr>
-        <w:t xml:space="preserve"> (nom, prénom, numéro de tel, etc…). Le seul à pouvoir le faire est l’administrateur.</w:t>
-      </w:r>
-    </w:p>
-    <w:p>
-      <w:pPr>
-        <w:rPr>
-          <w:sz w:val="24"/>
-          <w:szCs w:val="24"/>
-        </w:rPr>
-      </w:pPr>
-      <w:r>
-        <w:rPr>
-          <w:noProof/>
-          <w:sz w:val="24"/>
-          <w:szCs w:val="24"/>
-          <w:lang w:eastAsia="fr-CA"/>
-        </w:rPr>
         <w:drawing>
           <wp:anchor distT="0" distB="0" distL="114300" distR="114300" simplePos="0" relativeHeight="251664384" behindDoc="1" locked="0" layoutInCell="1" allowOverlap="1">
             <wp:simplePos x="0" y="0"/>
@@ -2989,7 +3531,7 @@
                     <pic:cNvPicPr/>
                   </pic:nvPicPr>
                   <pic:blipFill>
-                    <a:blip r:embed="rId15" cstate="print">
+                    <a:blip r:embed="rId20" cstate="print">
                       <a:extLst>
                         <a:ext uri="{28A0092B-C50C-407E-A947-70E740481C1C}">
                           <a14:useLocalDpi xmlns:a14="http://schemas.microsoft.com/office/drawing/2010/main" val="0"/>
@@ -3045,7 +3587,7 @@
     </w:p>
     <w:p>
       <w:pPr>
-        <w:pStyle w:val="ListParagraph"/>
+        <w:pStyle w:val="Paragraphedeliste"/>
         <w:numPr>
           <w:ilvl w:val="0"/>
           <w:numId w:val="3"/>
@@ -3061,12 +3603,28 @@
           <w:sz w:val="24"/>
           <w:szCs w:val="24"/>
         </w:rPr>
-        <w:t>Un Captcha (Vérifier que ce n’est pas un robot)</w:t>
-      </w:r>
-    </w:p>
-    <w:p>
-      <w:pPr>
-        <w:pStyle w:val="ListParagraph"/>
+        <w:t xml:space="preserve">Un </w:t>
+      </w:r>
+      <w:proofErr w:type="spellStart"/>
+      <w:r>
+        <w:rPr>
+          <w:sz w:val="24"/>
+          <w:szCs w:val="24"/>
+        </w:rPr>
+        <w:t>Captcha</w:t>
+      </w:r>
+      <w:proofErr w:type="spellEnd"/>
+      <w:r>
+        <w:rPr>
+          <w:sz w:val="24"/>
+          <w:szCs w:val="24"/>
+        </w:rPr>
+        <w:t xml:space="preserve"> (Vérifier que ce n’est pas un robot)</w:t>
+      </w:r>
+    </w:p>
+    <w:p>
+      <w:pPr>
+        <w:pStyle w:val="Paragraphedeliste"/>
         <w:spacing w:line="256" w:lineRule="auto"/>
         <w:rPr>
           <w:sz w:val="24"/>
@@ -3076,7 +3634,7 @@
     </w:p>
     <w:p>
       <w:pPr>
-        <w:pStyle w:val="ListParagraph"/>
+        <w:pStyle w:val="Paragraphedeliste"/>
         <w:spacing w:line="256" w:lineRule="auto"/>
         <w:rPr>
           <w:sz w:val="24"/>
@@ -3086,7 +3644,7 @@
     </w:p>
     <w:p>
       <w:pPr>
-        <w:pStyle w:val="ListParagraph"/>
+        <w:pStyle w:val="Paragraphedeliste"/>
         <w:spacing w:line="256" w:lineRule="auto"/>
         <w:rPr>
           <w:sz w:val="24"/>
@@ -3098,7 +3656,23 @@
           <w:sz w:val="24"/>
           <w:szCs w:val="24"/>
         </w:rPr>
-        <w:t>N.B. Le Captcha peut différer de la version finale.</w:t>
+        <w:t xml:space="preserve">N.B. Le </w:t>
+      </w:r>
+      <w:proofErr w:type="spellStart"/>
+      <w:r>
+        <w:rPr>
+          <w:sz w:val="24"/>
+          <w:szCs w:val="24"/>
+        </w:rPr>
+        <w:t>Captcha</w:t>
+      </w:r>
+      <w:proofErr w:type="spellEnd"/>
+      <w:r>
+        <w:rPr>
+          <w:sz w:val="24"/>
+          <w:szCs w:val="24"/>
+        </w:rPr>
+        <w:t xml:space="preserve"> peut différer de la version finale.</w:t>
       </w:r>
     </w:p>
     <w:p>
@@ -3121,7 +3695,7 @@
     </w:p>
     <w:p>
       <w:pPr>
-        <w:pStyle w:val="ListParagraph"/>
+        <w:pStyle w:val="Paragraphedeliste"/>
         <w:numPr>
           <w:ilvl w:val="0"/>
           <w:numId w:val="3"/>
@@ -3172,7 +3746,7 @@
                     <pic:cNvPicPr/>
                   </pic:nvPicPr>
                   <pic:blipFill>
-                    <a:blip r:embed="rId16" cstate="print">
+                    <a:blip r:embed="rId21" cstate="print">
                       <a:extLst>
                         <a:ext uri="{28A0092B-C50C-407E-A947-70E740481C1C}">
                           <a14:useLocalDpi xmlns:a14="http://schemas.microsoft.com/office/drawing/2010/main" val="0"/>
@@ -3222,7 +3796,7 @@
     </w:p>
     <w:p>
       <w:pPr>
-        <w:pStyle w:val="ListParagraph"/>
+        <w:pStyle w:val="Paragraphedeliste"/>
         <w:numPr>
           <w:ilvl w:val="0"/>
           <w:numId w:val="3"/>
@@ -3272,7 +3846,7 @@
                     <pic:cNvPicPr/>
                   </pic:nvPicPr>
                   <pic:blipFill>
-                    <a:blip r:embed="rId17" cstate="print">
+                    <a:blip r:embed="rId22" cstate="print">
                       <a:extLst>
                         <a:ext uri="{28A0092B-C50C-407E-A947-70E740481C1C}">
                           <a14:useLocalDpi xmlns:a14="http://schemas.microsoft.com/office/drawing/2010/main" val="0"/>
@@ -3345,7 +3919,7 @@
 
 <file path=word/numbering.xml><?xml version="1.0" encoding="utf-8"?>
 <w:numbering xmlns:wpc="http://schemas.microsoft.com/office/word/2010/wordprocessingCanvas" xmlns:mc="http://schemas.openxmlformats.org/markup-compatibility/2006" xmlns:o="urn:schemas-microsoft-com:office:office" xmlns:r="http://schemas.openxmlformats.org/officeDocument/2006/relationships" xmlns:m="http://schemas.openxmlformats.org/officeDocument/2006/math" xmlns:v="urn:schemas-microsoft-com:vml" xmlns:wp14="http://schemas.microsoft.com/office/word/2010/wordprocessingDrawing" xmlns:wp="http://schemas.openxmlformats.org/drawingml/2006/wordprocessingDrawing" xmlns:w10="urn:schemas-microsoft-com:office:word" xmlns:w="http://schemas.openxmlformats.org/wordprocessingml/2006/main" xmlns:w14="http://schemas.microsoft.com/office/word/2010/wordml" xmlns:w15="http://schemas.microsoft.com/office/word/2012/wordml" xmlns:wpg="http://schemas.microsoft.com/office/word/2010/wordprocessingGroup" xmlns:wpi="http://schemas.microsoft.com/office/word/2010/wordprocessingInk" xmlns:wne="http://schemas.microsoft.com/office/word/2006/wordml" xmlns:wps="http://schemas.microsoft.com/office/word/2010/wordprocessingShape" mc:Ignorable="w14 w15 wp14">
-  <w:abstractNum w:abstractNumId="0">
+  <w:abstractNum w:abstractNumId="0" w15:restartNumberingAfterBreak="0">
     <w:nsid w:val="1DEC1798"/>
     <w:multiLevelType w:val="hybridMultilevel"/>
     <w:tmpl w:val="98CC790E"/>
@@ -3458,7 +4032,7 @@
       </w:rPr>
     </w:lvl>
   </w:abstractNum>
-  <w:abstractNum w:abstractNumId="1">
+  <w:abstractNum w:abstractNumId="1" w15:restartNumberingAfterBreak="0">
     <w:nsid w:val="1F6110CF"/>
     <w:multiLevelType w:val="hybridMultilevel"/>
     <w:tmpl w:val="0FB63524"/>
@@ -3544,7 +4118,7 @@
       </w:pPr>
     </w:lvl>
   </w:abstractNum>
-  <w:abstractNum w:abstractNumId="2">
+  <w:abstractNum w:abstractNumId="2" w15:restartNumberingAfterBreak="0">
     <w:nsid w:val="39151736"/>
     <w:multiLevelType w:val="hybridMultilevel"/>
     <w:tmpl w:val="EFE261E2"/>
@@ -3656,7 +4230,7 @@
       </w:rPr>
     </w:lvl>
   </w:abstractNum>
-  <w:abstractNum w:abstractNumId="3">
+  <w:abstractNum w:abstractNumId="3" w15:restartNumberingAfterBreak="0">
     <w:nsid w:val="4DD80BB5"/>
     <w:multiLevelType w:val="hybridMultilevel"/>
     <w:tmpl w:val="A0B6D62A"/>
@@ -3740,6 +4314,119 @@
       <w:pPr>
         <w:ind w:left="6480" w:hanging="180"/>
       </w:pPr>
+    </w:lvl>
+  </w:abstractNum>
+  <w:abstractNum w:abstractNumId="4" w15:restartNumberingAfterBreak="0">
+    <w:nsid w:val="74EC4C3D"/>
+    <w:multiLevelType w:val="hybridMultilevel"/>
+    <w:tmpl w:val="E4A41520"/>
+    <w:lvl w:ilvl="0" w:tplc="0C0C000B">
+      <w:start w:val="1"/>
+      <w:numFmt w:val="bullet"/>
+      <w:lvlText w:val=""/>
+      <w:lvlJc w:val="left"/>
+      <w:pPr>
+        <w:ind w:left="720" w:hanging="360"/>
+      </w:pPr>
+      <w:rPr>
+        <w:rFonts w:ascii="Wingdings" w:hAnsi="Wingdings" w:hint="default"/>
+      </w:rPr>
+    </w:lvl>
+    <w:lvl w:ilvl="1" w:tplc="0C0C0003" w:tentative="1">
+      <w:start w:val="1"/>
+      <w:numFmt w:val="bullet"/>
+      <w:lvlText w:val="o"/>
+      <w:lvlJc w:val="left"/>
+      <w:pPr>
+        <w:ind w:left="1440" w:hanging="360"/>
+      </w:pPr>
+      <w:rPr>
+        <w:rFonts w:ascii="Courier New" w:hAnsi="Courier New" w:cs="Courier New" w:hint="default"/>
+      </w:rPr>
+    </w:lvl>
+    <w:lvl w:ilvl="2" w:tplc="0C0C0005" w:tentative="1">
+      <w:start w:val="1"/>
+      <w:numFmt w:val="bullet"/>
+      <w:lvlText w:val=""/>
+      <w:lvlJc w:val="left"/>
+      <w:pPr>
+        <w:ind w:left="2160" w:hanging="360"/>
+      </w:pPr>
+      <w:rPr>
+        <w:rFonts w:ascii="Wingdings" w:hAnsi="Wingdings" w:hint="default"/>
+      </w:rPr>
+    </w:lvl>
+    <w:lvl w:ilvl="3" w:tplc="0C0C0001" w:tentative="1">
+      <w:start w:val="1"/>
+      <w:numFmt w:val="bullet"/>
+      <w:lvlText w:val=""/>
+      <w:lvlJc w:val="left"/>
+      <w:pPr>
+        <w:ind w:left="2880" w:hanging="360"/>
+      </w:pPr>
+      <w:rPr>
+        <w:rFonts w:ascii="Symbol" w:hAnsi="Symbol" w:hint="default"/>
+      </w:rPr>
+    </w:lvl>
+    <w:lvl w:ilvl="4" w:tplc="0C0C0003" w:tentative="1">
+      <w:start w:val="1"/>
+      <w:numFmt w:val="bullet"/>
+      <w:lvlText w:val="o"/>
+      <w:lvlJc w:val="left"/>
+      <w:pPr>
+        <w:ind w:left="3600" w:hanging="360"/>
+      </w:pPr>
+      <w:rPr>
+        <w:rFonts w:ascii="Courier New" w:hAnsi="Courier New" w:cs="Courier New" w:hint="default"/>
+      </w:rPr>
+    </w:lvl>
+    <w:lvl w:ilvl="5" w:tplc="0C0C0005" w:tentative="1">
+      <w:start w:val="1"/>
+      <w:numFmt w:val="bullet"/>
+      <w:lvlText w:val=""/>
+      <w:lvlJc w:val="left"/>
+      <w:pPr>
+        <w:ind w:left="4320" w:hanging="360"/>
+      </w:pPr>
+      <w:rPr>
+        <w:rFonts w:ascii="Wingdings" w:hAnsi="Wingdings" w:hint="default"/>
+      </w:rPr>
+    </w:lvl>
+    <w:lvl w:ilvl="6" w:tplc="0C0C0001" w:tentative="1">
+      <w:start w:val="1"/>
+      <w:numFmt w:val="bullet"/>
+      <w:lvlText w:val=""/>
+      <w:lvlJc w:val="left"/>
+      <w:pPr>
+        <w:ind w:left="5040" w:hanging="360"/>
+      </w:pPr>
+      <w:rPr>
+        <w:rFonts w:ascii="Symbol" w:hAnsi="Symbol" w:hint="default"/>
+      </w:rPr>
+    </w:lvl>
+    <w:lvl w:ilvl="7" w:tplc="0C0C0003" w:tentative="1">
+      <w:start w:val="1"/>
+      <w:numFmt w:val="bullet"/>
+      <w:lvlText w:val="o"/>
+      <w:lvlJc w:val="left"/>
+      <w:pPr>
+        <w:ind w:left="5760" w:hanging="360"/>
+      </w:pPr>
+      <w:rPr>
+        <w:rFonts w:ascii="Courier New" w:hAnsi="Courier New" w:cs="Courier New" w:hint="default"/>
+      </w:rPr>
+    </w:lvl>
+    <w:lvl w:ilvl="8" w:tplc="0C0C0005" w:tentative="1">
+      <w:start w:val="1"/>
+      <w:numFmt w:val="bullet"/>
+      <w:lvlText w:val=""/>
+      <w:lvlJc w:val="left"/>
+      <w:pPr>
+        <w:ind w:left="6480" w:hanging="360"/>
+      </w:pPr>
+      <w:rPr>
+        <w:rFonts w:ascii="Wingdings" w:hAnsi="Wingdings" w:hint="default"/>
+      </w:rPr>
     </w:lvl>
   </w:abstractNum>
   <w:num w:numId="1">
@@ -3780,6 +4467,9 @@
   </w:num>
   <w:num w:numId="4">
     <w:abstractNumId w:val="2"/>
+  </w:num>
+  <w:num w:numId="5">
+    <w:abstractNumId w:val="4"/>
   </w:num>
 </w:numbering>
 </file>
@@ -4178,13 +4868,13 @@
     <w:name w:val="Normal"/>
     <w:qFormat/>
   </w:style>
-  <w:style w:type="character" w:default="1" w:styleId="DefaultParagraphFont">
+  <w:style w:type="character" w:default="1" w:styleId="Policepardfaut">
     <w:name w:val="Default Paragraph Font"/>
     <w:uiPriority w:val="1"/>
     <w:semiHidden/>
     <w:unhideWhenUsed/>
   </w:style>
-  <w:style w:type="table" w:default="1" w:styleId="TableNormal">
+  <w:style w:type="table" w:default="1" w:styleId="TableauNormal">
     <w:name w:val="Normal Table"/>
     <w:uiPriority w:val="99"/>
     <w:semiHidden/>
@@ -4199,13 +4889,13 @@
       </w:tblCellMar>
     </w:tblPr>
   </w:style>
-  <w:style w:type="numbering" w:default="1" w:styleId="NoList">
+  <w:style w:type="numbering" w:default="1" w:styleId="Aucuneliste">
     <w:name w:val="No List"/>
     <w:uiPriority w:val="99"/>
     <w:semiHidden/>
     <w:unhideWhenUsed/>
   </w:style>
-  <w:style w:type="paragraph" w:styleId="ListParagraph">
+  <w:style w:type="paragraph" w:styleId="Paragraphedeliste">
     <w:name w:val="List Paragraph"/>
     <w:basedOn w:val="Normal"/>
     <w:uiPriority w:val="34"/>
@@ -4216,7 +4906,7 @@
       <w:contextualSpacing/>
     </w:pPr>
   </w:style>
-  <w:style w:type="paragraph" w:styleId="Revision">
+  <w:style w:type="paragraph" w:styleId="Rvision">
     <w:name w:val="Revision"/>
     <w:hidden/>
     <w:uiPriority w:val="99"/>
@@ -4226,10 +4916,10 @@
       <w:spacing w:after="0" w:line="240" w:lineRule="auto"/>
     </w:pPr>
   </w:style>
-  <w:style w:type="paragraph" w:styleId="BalloonText">
+  <w:style w:type="paragraph" w:styleId="Textedebulles">
     <w:name w:val="Balloon Text"/>
     <w:basedOn w:val="Normal"/>
-    <w:link w:val="BalloonTextChar"/>
+    <w:link w:val="TextedebullesCar"/>
     <w:uiPriority w:val="99"/>
     <w:semiHidden/>
     <w:unhideWhenUsed/>
@@ -4243,10 +4933,10 @@
       <w:szCs w:val="18"/>
     </w:rPr>
   </w:style>
-  <w:style w:type="character" w:customStyle="1" w:styleId="BalloonTextChar">
-    <w:name w:val="Balloon Text Char"/>
-    <w:basedOn w:val="DefaultParagraphFont"/>
-    <w:link w:val="BalloonText"/>
+  <w:style w:type="character" w:customStyle="1" w:styleId="TextedebullesCar">
+    <w:name w:val="Texte de bulles Car"/>
+    <w:basedOn w:val="Policepardfaut"/>
+    <w:link w:val="Textedebulles"/>
     <w:uiPriority w:val="99"/>
     <w:semiHidden/>
     <w:rsid w:val="0020700D"/>
@@ -4525,7 +5215,7 @@
 </file>
 
 <file path=customXml/itemProps1.xml><?xml version="1.0" encoding="utf-8"?>
-<ds:datastoreItem xmlns:ds="http://schemas.openxmlformats.org/officeDocument/2006/customXml" ds:itemID="{2D49D735-A4AF-47FA-B1F5-C4A3E18ED0CD}">
+<ds:datastoreItem xmlns:ds="http://schemas.openxmlformats.org/officeDocument/2006/customXml" ds:itemID="{96BCB2F9-9D02-4234-A23D-54745635E38A}">
   <ds:schemaRefs>
     <ds:schemaRef ds:uri="http://schemas.openxmlformats.org/officeDocument/2006/bibliography"/>
   </ds:schemaRefs>

</xml_diff>

<commit_message>
Ajouter du bouton pour permettre de générer les rapports dans chaque interface. MAJ du documenet d'analyse
</commit_message>
<xml_diff>
--- a/Sprint 2/Global/AnalyseGlobal Sprint 3.docx
+++ b/Sprint 2/Global/AnalyseGlobal Sprint 3.docx
@@ -464,23 +464,7 @@
           <w:sz w:val="24"/>
           <w:szCs w:val="24"/>
         </w:rPr>
-        <w:t xml:space="preserve">Chacune des colonnes sera </w:t>
-      </w:r>
-      <w:proofErr w:type="spellStart"/>
-      <w:r>
-        <w:rPr>
-          <w:sz w:val="24"/>
-          <w:szCs w:val="24"/>
-        </w:rPr>
-        <w:t>triable</w:t>
-      </w:r>
-      <w:proofErr w:type="spellEnd"/>
-      <w:r>
-        <w:rPr>
-          <w:sz w:val="24"/>
-          <w:szCs w:val="24"/>
-        </w:rPr>
-        <w:t xml:space="preserve"> par ordre croissant ou décroissant.</w:t>
+        <w:t>Chacune des colonnes sera triable par ordre croissant ou décroissant.</w:t>
       </w:r>
       <w:r>
         <w:rPr>
@@ -789,54 +773,22 @@
           <w:sz w:val="24"/>
           <w:szCs w:val="24"/>
         </w:rPr>
-        <w:t xml:space="preserve">Le représentant </w:t>
-      </w:r>
-      <w:proofErr w:type="spellStart"/>
-      <w:r>
-        <w:rPr>
-          <w:sz w:val="24"/>
-          <w:szCs w:val="24"/>
-        </w:rPr>
-        <w:t>a</w:t>
-      </w:r>
-      <w:proofErr w:type="spellEnd"/>
-      <w:r>
-        <w:rPr>
-          <w:sz w:val="24"/>
-          <w:szCs w:val="24"/>
-        </w:rPr>
-        <w:t xml:space="preserve"> tous les droits de l’employé en plus des siens.</w:t>
-      </w:r>
-    </w:p>
-    <w:p>
-      <w:pPr>
-        <w:rPr>
-          <w:sz w:val="24"/>
-          <w:szCs w:val="24"/>
-        </w:rPr>
-      </w:pPr>
-      <w:r>
-        <w:rPr>
-          <w:sz w:val="24"/>
-          <w:szCs w:val="24"/>
-        </w:rPr>
-        <w:t xml:space="preserve">Notez que l’employé se voit donné le reste des droits. Si une action n’apparaît pas dans la liste des rôles </w:t>
-      </w:r>
-      <w:proofErr w:type="spellStart"/>
-      <w:r>
-        <w:rPr>
-          <w:sz w:val="24"/>
-          <w:szCs w:val="24"/>
-        </w:rPr>
-        <w:t>ci-bas</w:t>
-      </w:r>
-      <w:proofErr w:type="spellEnd"/>
-      <w:r>
-        <w:rPr>
-          <w:sz w:val="24"/>
-          <w:szCs w:val="24"/>
-        </w:rPr>
-        <w:t xml:space="preserve"> c’est que l’employé peut la faire. Il n’y a pas de description exhaustive pour le rôle de l’employé.</w:t>
+        <w:t>Le représentant a tous les droits de l’employé en plus des siens.</w:t>
+      </w:r>
+    </w:p>
+    <w:p>
+      <w:pPr>
+        <w:rPr>
+          <w:sz w:val="24"/>
+          <w:szCs w:val="24"/>
+        </w:rPr>
+      </w:pPr>
+      <w:r>
+        <w:rPr>
+          <w:sz w:val="24"/>
+          <w:szCs w:val="24"/>
+        </w:rPr>
+        <w:t>Notez que l’employé se voit donné le reste des droits. Si une action n’apparaît pas dans la liste des rôles ci-bas c’est que l’employé peut la faire. Il n’y a pas de description exhaustive pour le rôle de l’employé.</w:t>
       </w:r>
     </w:p>
     <w:p>
@@ -2106,23 +2058,7 @@
           <w:sz w:val="24"/>
           <w:szCs w:val="24"/>
         </w:rPr>
-        <w:t xml:space="preserve"> ici qu’à l’ajout à la seule exception que le champ de mot de passe change pour un champ facultatif, car laisser le champ de mot de passe vide donnera comme instruction à ECJ de ne pas modifier le mot de passe </w:t>
-      </w:r>
-      <w:proofErr w:type="spellStart"/>
-      <w:r>
-        <w:rPr>
-          <w:sz w:val="24"/>
-          <w:szCs w:val="24"/>
-        </w:rPr>
-        <w:t>courrant</w:t>
-      </w:r>
-      <w:proofErr w:type="spellEnd"/>
-      <w:r>
-        <w:rPr>
-          <w:sz w:val="24"/>
-          <w:szCs w:val="24"/>
-        </w:rPr>
-        <w:t>. Si vous mettez au moins un caractère dans ce champ, ECJ changera automatiquement le mot de passe de cet utilisateur pour cette valeur.</w:t>
+        <w:t xml:space="preserve"> ici qu’à l’ajout à la seule exception que le champ de mot de passe change pour un champ facultatif, car laisser le champ de mot de passe vide donnera comme instruction à ECJ de ne pas modifier le mot de passe courrant. Si vous mettez au moins un caractère dans ce champ, ECJ changera automatiquement le mot de passe de cet utilisateur pour cette valeur.</w:t>
       </w:r>
     </w:p>
     <w:p>
@@ -2321,23 +2257,7 @@
           <w:sz w:val="24"/>
           <w:szCs w:val="24"/>
         </w:rPr>
-        <w:t xml:space="preserve">Ce diagramme d’ajout complet, en plus d’inclure l’ajout simple d’un utilisateur, incorpore une vérification faite par le </w:t>
-      </w:r>
-      <w:proofErr w:type="spellStart"/>
-      <w:r>
-        <w:rPr>
-          <w:sz w:val="24"/>
-          <w:szCs w:val="24"/>
-        </w:rPr>
-        <w:t>controlleur</w:t>
-      </w:r>
-      <w:proofErr w:type="spellEnd"/>
-      <w:r>
-        <w:rPr>
-          <w:sz w:val="24"/>
-          <w:szCs w:val="24"/>
-        </w:rPr>
-        <w:t xml:space="preserve"> avant de permettre à l’administrateur d’ajouter son utilisateur au système afin de vérifier si l’utilisateur à ajouter n’est pas déjà présent dans la base de données avant de laisser ECJ accepter l’ajout.</w:t>
+        <w:t>Ce diagramme d’ajout complet, en plus d’inclure l’ajout simple d’un utilisateur, incorpore une vérification faite par le controlleur avant de permettre à l’administrateur d’ajouter son utilisateur au système afin de vérifier si l’utilisateur à ajouter n’est pas déjà présent dans la base de données avant de laisser ECJ accepter l’ajout.</w:t>
       </w:r>
       <w:r>
         <w:rPr>
@@ -2869,7 +2789,21 @@
           <w:sz w:val="24"/>
           <w:szCs w:val="24"/>
         </w:rPr>
-        <w:t>Les Rapports permettent d’afficher les tableaux, les graphiques, les résumés des éléments du festival.  Comme le rapport des appels d’offres qui affiche informations sur les appels d’offres et les soumissions et aussi un graphique qui représente le montant des soumission en fonction des agences de publicités.</w:t>
+        <w:t>Les Rapports permettent d’afficher les tableaux, les graphiques, les résumés des éléments du festival.  Comme le rapport des appels d’offres qui affiche informations sur les appels d’offres et les soumissions et aussi un graphique qui représente le montant des soumission</w:t>
+      </w:r>
+      <w:r>
+        <w:rPr>
+          <w:sz w:val="24"/>
+          <w:szCs w:val="24"/>
+        </w:rPr>
+        <w:t>s</w:t>
+      </w:r>
+      <w:r>
+        <w:rPr>
+          <w:sz w:val="24"/>
+          <w:szCs w:val="24"/>
+        </w:rPr>
+        <w:t xml:space="preserve"> en fonction des agences de publicités.</w:t>
       </w:r>
       <w:r>
         <w:rPr>
@@ -2921,7 +2855,21 @@
           <w:sz w:val="24"/>
           <w:szCs w:val="24"/>
         </w:rPr>
-        <w:t>Dans l’entête doit apparaitre le logo de l’évènement, le titre du rapport, le nom de l’évènement et du sous évènement et put finir le nombre de page.</w:t>
+        <w:t xml:space="preserve">Dans l’entête doit apparaitre le logo de l’évènement, le titre du rapport, le nom de l’évènement et du sous évènement et </w:t>
+      </w:r>
+      <w:r>
+        <w:rPr>
+          <w:sz w:val="24"/>
+          <w:szCs w:val="24"/>
+        </w:rPr>
+        <w:t>pour</w:t>
+      </w:r>
+      <w:r>
+        <w:rPr>
+          <w:sz w:val="24"/>
+          <w:szCs w:val="24"/>
+        </w:rPr>
+        <w:t xml:space="preserve"> finir le nombre de page.</w:t>
       </w:r>
     </w:p>
     <w:p>
@@ -3017,6 +2965,134 @@
     </w:p>
     <w:p>
       <w:pPr>
+        <w:rPr>
+          <w:sz w:val="24"/>
+          <w:szCs w:val="24"/>
+        </w:rPr>
+      </w:pPr>
+      <w:r>
+        <w:rPr>
+          <w:sz w:val="24"/>
+          <w:szCs w:val="24"/>
+        </w:rPr>
+        <w:t>Au niveau du site, les rapports seront accessibles depuis l’interface de sommaire de chaque composant du festival</w:t>
+      </w:r>
+      <w:r>
+        <w:rPr>
+          <w:sz w:val="24"/>
+          <w:szCs w:val="24"/>
+        </w:rPr>
+        <w:t xml:space="preserve"> via </w:t>
+      </w:r>
+      <w:r>
+        <w:rPr>
+          <w:sz w:val="24"/>
+          <w:szCs w:val="24"/>
+        </w:rPr>
+        <w:t>le</w:t>
+      </w:r>
+      <w:r>
+        <w:rPr>
+          <w:sz w:val="24"/>
+          <w:szCs w:val="24"/>
+        </w:rPr>
+        <w:t xml:space="preserve"> bouton « Générer Rapport »</w:t>
+      </w:r>
+      <w:r>
+        <w:rPr>
+          <w:sz w:val="24"/>
+          <w:szCs w:val="24"/>
+        </w:rPr>
+        <w:t>.</w:t>
+      </w:r>
+      <w:r>
+        <w:rPr>
+          <w:sz w:val="24"/>
+          <w:szCs w:val="24"/>
+        </w:rPr>
+        <w:t xml:space="preserve"> Comme c’est le cas pour le rapport des </w:t>
+      </w:r>
+      <w:r>
+        <w:rPr>
+          <w:sz w:val="24"/>
+          <w:szCs w:val="24"/>
+        </w:rPr>
+        <w:t xml:space="preserve">commanditaires </w:t>
+      </w:r>
+      <w:bookmarkStart w:id="0" w:name="_GoBack"/>
+      <w:bookmarkEnd w:id="0"/>
+      <w:r>
+        <w:rPr>
+          <w:sz w:val="24"/>
+          <w:szCs w:val="24"/>
+        </w:rPr>
+        <w:t xml:space="preserve"> </w:t>
+      </w:r>
+    </w:p>
+    <w:p>
+      <w:pPr>
+        <w:rPr>
+          <w:sz w:val="24"/>
+          <w:szCs w:val="24"/>
+        </w:rPr>
+      </w:pPr>
+      <w:r>
+        <w:rPr>
+          <w:noProof/>
+          <w:sz w:val="24"/>
+          <w:szCs w:val="24"/>
+          <w:lang w:eastAsia="fr-CA"/>
+        </w:rPr>
+        <w:drawing>
+          <wp:inline distT="0" distB="0" distL="0" distR="0">
+            <wp:extent cx="6400800" cy="1684020"/>
+            <wp:effectExtent l="19050" t="19050" r="19050" b="11430"/>
+            <wp:docPr id="8" name="Image 8"/>
+            <wp:cNvGraphicFramePr>
+              <a:graphicFrameLocks xmlns:a="http://schemas.openxmlformats.org/drawingml/2006/main" noChangeAspect="1"/>
+            </wp:cNvGraphicFramePr>
+            <a:graphic xmlns:a="http://schemas.openxmlformats.org/drawingml/2006/main">
+              <a:graphicData uri="http://schemas.openxmlformats.org/drawingml/2006/picture">
+                <pic:pic xmlns:pic="http://schemas.openxmlformats.org/drawingml/2006/picture">
+                  <pic:nvPicPr>
+                    <pic:cNvPr id="8" name="lien.png"/>
+                    <pic:cNvPicPr/>
+                  </pic:nvPicPr>
+                  <pic:blipFill>
+                    <a:blip r:embed="rId17">
+                      <a:extLst>
+                        <a:ext uri="{28A0092B-C50C-407E-A947-70E740481C1C}">
+                          <a14:useLocalDpi xmlns:a14="http://schemas.microsoft.com/office/drawing/2010/main" val="0"/>
+                        </a:ext>
+                      </a:extLst>
+                    </a:blip>
+                    <a:stretch>
+                      <a:fillRect/>
+                    </a:stretch>
+                  </pic:blipFill>
+                  <pic:spPr>
+                    <a:xfrm>
+                      <a:off x="0" y="0"/>
+                      <a:ext cx="6400800" cy="1684020"/>
+                    </a:xfrm>
+                    <a:prstGeom prst="rect">
+                      <a:avLst/>
+                    </a:prstGeom>
+                    <a:ln>
+                      <a:solidFill>
+                        <a:schemeClr val="tx1"/>
+                      </a:solidFill>
+                    </a:ln>
+                  </pic:spPr>
+                </pic:pic>
+              </a:graphicData>
+            </a:graphic>
+          </wp:inline>
+        </w:drawing>
+      </w:r>
+    </w:p>
+    <w:p>
+      <w:pPr>
         <w:pStyle w:val="Paragraphedeliste"/>
         <w:numPr>
           <w:ilvl w:val="0"/>
@@ -3083,7 +3159,7 @@
                     <pic:cNvPicPr/>
                   </pic:nvPicPr>
                   <pic:blipFill>
-                    <a:blip r:embed="rId17">
+                    <a:blip r:embed="rId18">
                       <a:extLst>
                         <a:ext uri="{28A0092B-C50C-407E-A947-70E740481C1C}">
                           <a14:useLocalDpi xmlns:a14="http://schemas.microsoft.com/office/drawing/2010/main" val="0"/>
@@ -3149,7 +3225,7 @@
         <w:drawing>
           <wp:inline distT="0" distB="0" distL="0" distR="0">
             <wp:extent cx="6400800" cy="3416935"/>
-            <wp:effectExtent l="0" t="0" r="0" b="0"/>
+            <wp:effectExtent l="19050" t="19050" r="19050" b="12065"/>
             <wp:docPr id="10" name="Image 10"/>
             <wp:cNvGraphicFramePr>
               <a:graphicFrameLocks xmlns:a="http://schemas.openxmlformats.org/drawingml/2006/main" noChangeAspect="1"/>
@@ -3162,7 +3238,7 @@
                     <pic:cNvPicPr/>
                   </pic:nvPicPr>
                   <pic:blipFill>
-                    <a:blip r:embed="rId18">
+                    <a:blip r:embed="rId19">
                       <a:extLst>
                         <a:ext uri="{28A0092B-C50C-407E-A947-70E740481C1C}">
                           <a14:useLocalDpi xmlns:a14="http://schemas.microsoft.com/office/drawing/2010/main" val="0"/>
@@ -3181,6 +3257,11 @@
                     <a:prstGeom prst="rect">
                       <a:avLst/>
                     </a:prstGeom>
+                    <a:ln>
+                      <a:solidFill>
+                        <a:schemeClr val="tx1"/>
+                      </a:solidFill>
+                    </a:ln>
                   </pic:spPr>
                 </pic:pic>
               </a:graphicData>
@@ -3211,7 +3292,6 @@
           <w:szCs w:val="24"/>
         </w:rPr>
       </w:pPr>
-      <w:bookmarkStart w:id="0" w:name="_GoBack"/>
       <w:r>
         <w:rPr>
           <w:noProof/>
@@ -3223,7 +3303,7 @@
         <w:drawing>
           <wp:inline distT="0" distB="0" distL="0" distR="0">
             <wp:extent cx="6400800" cy="2698115"/>
-            <wp:effectExtent l="0" t="0" r="0" b="6985"/>
+            <wp:effectExtent l="19050" t="19050" r="19050" b="26035"/>
             <wp:docPr id="11" name="Image 11"/>
             <wp:cNvGraphicFramePr>
               <a:graphicFrameLocks xmlns:a="http://schemas.openxmlformats.org/drawingml/2006/main" noChangeAspect="1"/>
@@ -3236,7 +3316,7 @@
                     <pic:cNvPicPr/>
                   </pic:nvPicPr>
                   <pic:blipFill>
-                    <a:blip r:embed="rId19">
+                    <a:blip r:embed="rId20">
                       <a:extLst>
                         <a:ext uri="{28A0092B-C50C-407E-A947-70E740481C1C}">
                           <a14:useLocalDpi xmlns:a14="http://schemas.microsoft.com/office/drawing/2010/main" val="0"/>
@@ -3255,6 +3335,11 @@
                     <a:prstGeom prst="rect">
                       <a:avLst/>
                     </a:prstGeom>
+                    <a:ln>
+                      <a:solidFill>
+                        <a:schemeClr val="tx1"/>
+                      </a:solidFill>
+                    </a:ln>
                   </pic:spPr>
                 </pic:pic>
               </a:graphicData>
@@ -3262,7 +3347,134 @@
           </wp:inline>
         </w:drawing>
       </w:r>
-      <w:bookmarkEnd w:id="0"/>
+    </w:p>
+    <w:p>
+      <w:pPr>
+        <w:pStyle w:val="Paragraphedeliste"/>
+        <w:rPr>
+          <w:sz w:val="24"/>
+          <w:szCs w:val="24"/>
+        </w:rPr>
+      </w:pPr>
+    </w:p>
+    <w:p>
+      <w:pPr>
+        <w:pStyle w:val="Paragraphedeliste"/>
+        <w:numPr>
+          <w:ilvl w:val="0"/>
+          <w:numId w:val="6"/>
+        </w:numPr>
+        <w:rPr>
+          <w:sz w:val="24"/>
+          <w:szCs w:val="24"/>
+        </w:rPr>
+      </w:pPr>
+      <w:r>
+        <w:rPr>
+          <w:sz w:val="24"/>
+          <w:szCs w:val="24"/>
+        </w:rPr>
+        <w:t>Rapport des évènements</w:t>
+      </w:r>
+    </w:p>
+    <w:p>
+      <w:pPr>
+        <w:pStyle w:val="Paragraphedeliste"/>
+        <w:rPr>
+          <w:sz w:val="24"/>
+          <w:szCs w:val="24"/>
+        </w:rPr>
+      </w:pPr>
+      <w:r>
+        <w:rPr>
+          <w:sz w:val="24"/>
+          <w:szCs w:val="24"/>
+        </w:rPr>
+        <w:t>Ce rapport va contenir va afficher les sous-évènements en fonction des évènements.</w:t>
+      </w:r>
+    </w:p>
+    <w:p>
+      <w:pPr>
+        <w:pStyle w:val="Paragraphedeliste"/>
+        <w:rPr>
+          <w:sz w:val="24"/>
+          <w:szCs w:val="24"/>
+        </w:rPr>
+      </w:pPr>
+      <w:r>
+        <w:rPr>
+          <w:noProof/>
+          <w:sz w:val="24"/>
+          <w:szCs w:val="24"/>
+          <w:lang w:eastAsia="fr-CA"/>
+        </w:rPr>
+        <w:drawing>
+          <wp:anchor distT="0" distB="0" distL="114300" distR="114300" simplePos="0" relativeHeight="251674624" behindDoc="1" locked="0" layoutInCell="1" allowOverlap="1">
+            <wp:simplePos x="0" y="0"/>
+            <wp:positionH relativeFrom="column">
+              <wp:posOffset>137180</wp:posOffset>
+            </wp:positionH>
+            <wp:positionV relativeFrom="paragraph">
+              <wp:posOffset>243680</wp:posOffset>
+            </wp:positionV>
+            <wp:extent cx="6400800" cy="2326640"/>
+            <wp:effectExtent l="0" t="0" r="0" b="0"/>
+            <wp:wrapTight wrapText="bothSides">
+              <wp:wrapPolygon edited="0">
+                <wp:start x="0" y="0"/>
+                <wp:lineTo x="0" y="21400"/>
+                <wp:lineTo x="21536" y="21400"/>
+                <wp:lineTo x="21536" y="0"/>
+                <wp:lineTo x="0" y="0"/>
+              </wp:wrapPolygon>
+            </wp:wrapTight>
+            <wp:docPr id="13" name="Image 13"/>
+            <wp:cNvGraphicFramePr>
+              <a:graphicFrameLocks xmlns:a="http://schemas.openxmlformats.org/drawingml/2006/main" noChangeAspect="1"/>
+            </wp:cNvGraphicFramePr>
+            <a:graphic xmlns:a="http://schemas.openxmlformats.org/drawingml/2006/main">
+              <a:graphicData uri="http://schemas.openxmlformats.org/drawingml/2006/picture">
+                <pic:pic xmlns:pic="http://schemas.openxmlformats.org/drawingml/2006/picture">
+                  <pic:nvPicPr>
+                    <pic:cNvPr id="13" name="event.png"/>
+                    <pic:cNvPicPr/>
+                  </pic:nvPicPr>
+                  <pic:blipFill>
+                    <a:blip r:embed="rId21">
+                      <a:extLst>
+                        <a:ext uri="{28A0092B-C50C-407E-A947-70E740481C1C}">
+                          <a14:useLocalDpi xmlns:a14="http://schemas.microsoft.com/office/drawing/2010/main" val="0"/>
+                        </a:ext>
+                      </a:extLst>
+                    </a:blip>
+                    <a:stretch>
+                      <a:fillRect/>
+                    </a:stretch>
+                  </pic:blipFill>
+                  <pic:spPr>
+                    <a:xfrm>
+                      <a:off x="0" y="0"/>
+                      <a:ext cx="6400800" cy="2326640"/>
+                    </a:xfrm>
+                    <a:prstGeom prst="rect">
+                      <a:avLst/>
+                    </a:prstGeom>
+                  </pic:spPr>
+                </pic:pic>
+              </a:graphicData>
+            </a:graphic>
+          </wp:anchor>
+        </w:drawing>
+      </w:r>
+    </w:p>
+    <w:p>
+      <w:pPr>
+        <w:pStyle w:val="Paragraphedeliste"/>
+        <w:rPr>
+          <w:sz w:val="24"/>
+          <w:szCs w:val="24"/>
+        </w:rPr>
+      </w:pPr>
     </w:p>
     <w:p>
       <w:pPr>
@@ -3272,20 +3484,11 @@
           <w:szCs w:val="36"/>
         </w:rPr>
       </w:pPr>
-    </w:p>
-    <w:p>
-      <w:pPr>
-        <w:jc w:val="center"/>
+      <w:r>
         <w:rPr>
           <w:sz w:val="36"/>
           <w:szCs w:val="36"/>
         </w:rPr>
-      </w:pPr>
-      <w:r>
-        <w:rPr>
-          <w:sz w:val="36"/>
-          <w:szCs w:val="36"/>
-        </w:rPr>
         <w:t>Login +</w:t>
       </w:r>
     </w:p>
@@ -3395,7 +3598,15 @@
           <w:sz w:val="24"/>
           <w:szCs w:val="24"/>
         </w:rPr>
-        <w:t xml:space="preserve"> transmises par l’administrateur. Lorsque l’utilisateur se connecte, une page lui appara</w:t>
+        <w:t xml:space="preserve"> transmises par l’administrateur. Lorsque l’utilisateur se connecte, une page lui </w:t>
+      </w:r>
+      <w:r>
+        <w:rPr>
+          <w:sz w:val="24"/>
+          <w:szCs w:val="24"/>
+        </w:rPr>
+        <w:lastRenderedPageBreak/>
+        <w:t>appara</w:t>
       </w:r>
       <w:r>
         <w:rPr>
@@ -3498,7 +3709,6 @@
           <w:szCs w:val="24"/>
           <w:lang w:eastAsia="fr-CA"/>
         </w:rPr>
-        <w:lastRenderedPageBreak/>
         <w:drawing>
           <wp:anchor distT="0" distB="0" distL="114300" distR="114300" simplePos="0" relativeHeight="251664384" behindDoc="1" locked="0" layoutInCell="1" allowOverlap="1">
             <wp:simplePos x="0" y="0"/>
@@ -3531,7 +3741,7 @@
                     <pic:cNvPicPr/>
                   </pic:nvPicPr>
                   <pic:blipFill>
-                    <a:blip r:embed="rId20" cstate="print">
+                    <a:blip r:embed="rId22" cstate="print">
                       <a:extLst>
                         <a:ext uri="{28A0092B-C50C-407E-A947-70E740481C1C}">
                           <a14:useLocalDpi xmlns:a14="http://schemas.microsoft.com/office/drawing/2010/main" val="0"/>
@@ -3603,23 +3813,7 @@
           <w:sz w:val="24"/>
           <w:szCs w:val="24"/>
         </w:rPr>
-        <w:t xml:space="preserve">Un </w:t>
-      </w:r>
-      <w:proofErr w:type="spellStart"/>
-      <w:r>
-        <w:rPr>
-          <w:sz w:val="24"/>
-          <w:szCs w:val="24"/>
-        </w:rPr>
-        <w:t>Captcha</w:t>
-      </w:r>
-      <w:proofErr w:type="spellEnd"/>
-      <w:r>
-        <w:rPr>
-          <w:sz w:val="24"/>
-          <w:szCs w:val="24"/>
-        </w:rPr>
-        <w:t xml:space="preserve"> (Vérifier que ce n’est pas un robot)</w:t>
+        <w:t>Un Captcha (Vérifier que ce n’est pas un robot)</w:t>
       </w:r>
     </w:p>
     <w:p>
@@ -3656,23 +3850,7 @@
           <w:sz w:val="24"/>
           <w:szCs w:val="24"/>
         </w:rPr>
-        <w:t xml:space="preserve">N.B. Le </w:t>
-      </w:r>
-      <w:proofErr w:type="spellStart"/>
-      <w:r>
-        <w:rPr>
-          <w:sz w:val="24"/>
-          <w:szCs w:val="24"/>
-        </w:rPr>
-        <w:t>Captcha</w:t>
-      </w:r>
-      <w:proofErr w:type="spellEnd"/>
-      <w:r>
-        <w:rPr>
-          <w:sz w:val="24"/>
-          <w:szCs w:val="24"/>
-        </w:rPr>
-        <w:t xml:space="preserve"> peut différer de la version finale.</w:t>
+        <w:t>N.B. Le Captcha peut différer de la version finale.</w:t>
       </w:r>
     </w:p>
     <w:p>
@@ -3746,7 +3924,7 @@
                     <pic:cNvPicPr/>
                   </pic:nvPicPr>
                   <pic:blipFill>
-                    <a:blip r:embed="rId21" cstate="print">
+                    <a:blip r:embed="rId23" cstate="print">
                       <a:extLst>
                         <a:ext uri="{28A0092B-C50C-407E-A947-70E740481C1C}">
                           <a14:useLocalDpi xmlns:a14="http://schemas.microsoft.com/office/drawing/2010/main" val="0"/>
@@ -3846,7 +4024,7 @@
                     <pic:cNvPicPr/>
                   </pic:nvPicPr>
                   <pic:blipFill>
-                    <a:blip r:embed="rId22" cstate="print">
+                    <a:blip r:embed="rId24" cstate="print">
                       <a:extLst>
                         <a:ext uri="{28A0092B-C50C-407E-A947-70E740481C1C}">
                           <a14:useLocalDpi xmlns:a14="http://schemas.microsoft.com/office/drawing/2010/main" val="0"/>
@@ -4317,6 +4495,119 @@
     </w:lvl>
   </w:abstractNum>
   <w:abstractNum w:abstractNumId="4" w15:restartNumberingAfterBreak="0">
+    <w:nsid w:val="6AB200EE"/>
+    <w:multiLevelType w:val="hybridMultilevel"/>
+    <w:tmpl w:val="AB8CBE3A"/>
+    <w:lvl w:ilvl="0" w:tplc="0C0C000B">
+      <w:start w:val="1"/>
+      <w:numFmt w:val="bullet"/>
+      <w:lvlText w:val=""/>
+      <w:lvlJc w:val="left"/>
+      <w:pPr>
+        <w:ind w:left="720" w:hanging="360"/>
+      </w:pPr>
+      <w:rPr>
+        <w:rFonts w:ascii="Wingdings" w:hAnsi="Wingdings" w:hint="default"/>
+      </w:rPr>
+    </w:lvl>
+    <w:lvl w:ilvl="1" w:tplc="0C0C0003" w:tentative="1">
+      <w:start w:val="1"/>
+      <w:numFmt w:val="bullet"/>
+      <w:lvlText w:val="o"/>
+      <w:lvlJc w:val="left"/>
+      <w:pPr>
+        <w:ind w:left="1440" w:hanging="360"/>
+      </w:pPr>
+      <w:rPr>
+        <w:rFonts w:ascii="Courier New" w:hAnsi="Courier New" w:cs="Courier New" w:hint="default"/>
+      </w:rPr>
+    </w:lvl>
+    <w:lvl w:ilvl="2" w:tplc="0C0C0005" w:tentative="1">
+      <w:start w:val="1"/>
+      <w:numFmt w:val="bullet"/>
+      <w:lvlText w:val=""/>
+      <w:lvlJc w:val="left"/>
+      <w:pPr>
+        <w:ind w:left="2160" w:hanging="360"/>
+      </w:pPr>
+      <w:rPr>
+        <w:rFonts w:ascii="Wingdings" w:hAnsi="Wingdings" w:hint="default"/>
+      </w:rPr>
+    </w:lvl>
+    <w:lvl w:ilvl="3" w:tplc="0C0C0001" w:tentative="1">
+      <w:start w:val="1"/>
+      <w:numFmt w:val="bullet"/>
+      <w:lvlText w:val=""/>
+      <w:lvlJc w:val="left"/>
+      <w:pPr>
+        <w:ind w:left="2880" w:hanging="360"/>
+      </w:pPr>
+      <w:rPr>
+        <w:rFonts w:ascii="Symbol" w:hAnsi="Symbol" w:hint="default"/>
+      </w:rPr>
+    </w:lvl>
+    <w:lvl w:ilvl="4" w:tplc="0C0C0003" w:tentative="1">
+      <w:start w:val="1"/>
+      <w:numFmt w:val="bullet"/>
+      <w:lvlText w:val="o"/>
+      <w:lvlJc w:val="left"/>
+      <w:pPr>
+        <w:ind w:left="3600" w:hanging="360"/>
+      </w:pPr>
+      <w:rPr>
+        <w:rFonts w:ascii="Courier New" w:hAnsi="Courier New" w:cs="Courier New" w:hint="default"/>
+      </w:rPr>
+    </w:lvl>
+    <w:lvl w:ilvl="5" w:tplc="0C0C0005" w:tentative="1">
+      <w:start w:val="1"/>
+      <w:numFmt w:val="bullet"/>
+      <w:lvlText w:val=""/>
+      <w:lvlJc w:val="left"/>
+      <w:pPr>
+        <w:ind w:left="4320" w:hanging="360"/>
+      </w:pPr>
+      <w:rPr>
+        <w:rFonts w:ascii="Wingdings" w:hAnsi="Wingdings" w:hint="default"/>
+      </w:rPr>
+    </w:lvl>
+    <w:lvl w:ilvl="6" w:tplc="0C0C0001" w:tentative="1">
+      <w:start w:val="1"/>
+      <w:numFmt w:val="bullet"/>
+      <w:lvlText w:val=""/>
+      <w:lvlJc w:val="left"/>
+      <w:pPr>
+        <w:ind w:left="5040" w:hanging="360"/>
+      </w:pPr>
+      <w:rPr>
+        <w:rFonts w:ascii="Symbol" w:hAnsi="Symbol" w:hint="default"/>
+      </w:rPr>
+    </w:lvl>
+    <w:lvl w:ilvl="7" w:tplc="0C0C0003" w:tentative="1">
+      <w:start w:val="1"/>
+      <w:numFmt w:val="bullet"/>
+      <w:lvlText w:val="o"/>
+      <w:lvlJc w:val="left"/>
+      <w:pPr>
+        <w:ind w:left="5760" w:hanging="360"/>
+      </w:pPr>
+      <w:rPr>
+        <w:rFonts w:ascii="Courier New" w:hAnsi="Courier New" w:cs="Courier New" w:hint="default"/>
+      </w:rPr>
+    </w:lvl>
+    <w:lvl w:ilvl="8" w:tplc="0C0C0005" w:tentative="1">
+      <w:start w:val="1"/>
+      <w:numFmt w:val="bullet"/>
+      <w:lvlText w:val=""/>
+      <w:lvlJc w:val="left"/>
+      <w:pPr>
+        <w:ind w:left="6480" w:hanging="360"/>
+      </w:pPr>
+      <w:rPr>
+        <w:rFonts w:ascii="Wingdings" w:hAnsi="Wingdings" w:hint="default"/>
+      </w:rPr>
+    </w:lvl>
+  </w:abstractNum>
+  <w:abstractNum w:abstractNumId="5" w15:restartNumberingAfterBreak="0">
     <w:nsid w:val="74EC4C3D"/>
     <w:multiLevelType w:val="hybridMultilevel"/>
     <w:tmpl w:val="E4A41520"/>
@@ -4469,6 +4760,9 @@
     <w:abstractNumId w:val="2"/>
   </w:num>
   <w:num w:numId="5">
+    <w:abstractNumId w:val="5"/>
+  </w:num>
+  <w:num w:numId="6">
     <w:abstractNumId w:val="4"/>
   </w:num>
 </w:numbering>
@@ -5215,7 +5509,7 @@
 </file>
 
 <file path=customXml/itemProps1.xml><?xml version="1.0" encoding="utf-8"?>
-<ds:datastoreItem xmlns:ds="http://schemas.openxmlformats.org/officeDocument/2006/customXml" ds:itemID="{96BCB2F9-9D02-4234-A23D-54745635E38A}">
+<ds:datastoreItem xmlns:ds="http://schemas.openxmlformats.org/officeDocument/2006/customXml" ds:itemID="{8E4ED3EA-DFE2-4D9C-8D1B-F2592A5FA2DB}">
   <ds:schemaRefs>
     <ds:schemaRef ds:uri="http://schemas.openxmlformats.org/officeDocument/2006/bibliography"/>
   </ds:schemaRefs>

</xml_diff>

<commit_message>
Mise a jour de l'analyse et avancement du premier report de calculateur
</commit_message>
<xml_diff>
--- a/Sprint 2/Global/AnalyseGlobal Sprint 3.docx
+++ b/Sprint 2/Global/AnalyseGlobal Sprint 3.docx
@@ -464,7 +464,23 @@
           <w:sz w:val="24"/>
           <w:szCs w:val="24"/>
         </w:rPr>
-        <w:t>Chacune des colonnes sera triable par ordre croissant ou décroissant.</w:t>
+        <w:t xml:space="preserve">Chacune des colonnes sera </w:t>
+      </w:r>
+      <w:proofErr w:type="spellStart"/>
+      <w:r>
+        <w:rPr>
+          <w:sz w:val="24"/>
+          <w:szCs w:val="24"/>
+        </w:rPr>
+        <w:t>triable</w:t>
+      </w:r>
+      <w:proofErr w:type="spellEnd"/>
+      <w:r>
+        <w:rPr>
+          <w:sz w:val="24"/>
+          <w:szCs w:val="24"/>
+        </w:rPr>
+        <w:t xml:space="preserve"> par ordre croissant ou décroissant.</w:t>
       </w:r>
       <w:r>
         <w:rPr>
@@ -773,22 +789,54 @@
           <w:sz w:val="24"/>
           <w:szCs w:val="24"/>
         </w:rPr>
-        <w:t>Le représentant a tous les droits de l’employé en plus des siens.</w:t>
-      </w:r>
-    </w:p>
-    <w:p>
-      <w:pPr>
-        <w:rPr>
-          <w:sz w:val="24"/>
-          <w:szCs w:val="24"/>
-        </w:rPr>
-      </w:pPr>
-      <w:r>
-        <w:rPr>
-          <w:sz w:val="24"/>
-          <w:szCs w:val="24"/>
-        </w:rPr>
-        <w:t>Notez que l’employé se voit donné le reste des droits. Si une action n’apparaît pas dans la liste des rôles ci-bas c’est que l’employé peut la faire. Il n’y a pas de description exhaustive pour le rôle de l’employé.</w:t>
+        <w:t xml:space="preserve">Le représentant </w:t>
+      </w:r>
+      <w:proofErr w:type="spellStart"/>
+      <w:r>
+        <w:rPr>
+          <w:sz w:val="24"/>
+          <w:szCs w:val="24"/>
+        </w:rPr>
+        <w:t>a</w:t>
+      </w:r>
+      <w:proofErr w:type="spellEnd"/>
+      <w:r>
+        <w:rPr>
+          <w:sz w:val="24"/>
+          <w:szCs w:val="24"/>
+        </w:rPr>
+        <w:t xml:space="preserve"> tous les droits de l’employé en plus des siens.</w:t>
+      </w:r>
+    </w:p>
+    <w:p>
+      <w:pPr>
+        <w:rPr>
+          <w:sz w:val="24"/>
+          <w:szCs w:val="24"/>
+        </w:rPr>
+      </w:pPr>
+      <w:r>
+        <w:rPr>
+          <w:sz w:val="24"/>
+          <w:szCs w:val="24"/>
+        </w:rPr>
+        <w:t xml:space="preserve">Notez que l’employé se voit donné le reste des droits. Si une action n’apparaît pas dans la liste des rôles </w:t>
+      </w:r>
+      <w:proofErr w:type="spellStart"/>
+      <w:r>
+        <w:rPr>
+          <w:sz w:val="24"/>
+          <w:szCs w:val="24"/>
+        </w:rPr>
+        <w:t>ci-bas</w:t>
+      </w:r>
+      <w:proofErr w:type="spellEnd"/>
+      <w:r>
+        <w:rPr>
+          <w:sz w:val="24"/>
+          <w:szCs w:val="24"/>
+        </w:rPr>
+        <w:t xml:space="preserve"> c’est que l’employé peut la faire. Il n’y a pas de description exhaustive pour le rôle de l’employé.</w:t>
       </w:r>
     </w:p>
     <w:p>
@@ -2058,7 +2106,21 @@
           <w:sz w:val="24"/>
           <w:szCs w:val="24"/>
         </w:rPr>
-        <w:t xml:space="preserve"> ici qu’à l’ajout à la seule exception que le champ de mot de passe change pour un champ facultatif, car laisser le champ de mot de passe vide donnera comme instruction à ECJ de ne pas modifier le mot de passe courrant. Si vous mettez au moins un caractère dans ce champ, ECJ changera automatiquement le mot de passe de cet utilisateur pour cette valeur.</w:t>
+        <w:t xml:space="preserve"> ici qu’à l’ajout à la seule exception que le champ de mot de passe change pour un champ facultatif, car laisser le champ de mot de passe vide donnera comme instruction à ECJ de ne pas modifier le mot de passe </w:t>
+      </w:r>
+      <w:r>
+        <w:rPr>
+          <w:sz w:val="24"/>
+          <w:szCs w:val="24"/>
+        </w:rPr>
+        <w:t>courant</w:t>
+      </w:r>
+      <w:r>
+        <w:rPr>
+          <w:sz w:val="24"/>
+          <w:szCs w:val="24"/>
+        </w:rPr>
+        <w:t>. Si vous mettez au moins un caractère dans ce champ, ECJ changera automatiquement le mot de passe de cet utilisateur pour cette valeur.</w:t>
       </w:r>
     </w:p>
     <w:p>
@@ -2257,7 +2319,23 @@
           <w:sz w:val="24"/>
           <w:szCs w:val="24"/>
         </w:rPr>
-        <w:t>Ce diagramme d’ajout complet, en plus d’inclure l’ajout simple d’un utilisateur, incorpore une vérification faite par le controlleur avant de permettre à l’administrateur d’ajouter son utilisateur au système afin de vérifier si l’utilisateur à ajouter n’est pas déjà présent dans la base de données avant de laisser ECJ accepter l’ajout.</w:t>
+        <w:t xml:space="preserve">Ce diagramme d’ajout complet, en plus d’inclure l’ajout simple d’un utilisateur, incorpore une vérification faite par le </w:t>
+      </w:r>
+      <w:proofErr w:type="spellStart"/>
+      <w:r>
+        <w:rPr>
+          <w:sz w:val="24"/>
+          <w:szCs w:val="24"/>
+        </w:rPr>
+        <w:t>controlleur</w:t>
+      </w:r>
+      <w:proofErr w:type="spellEnd"/>
+      <w:r>
+        <w:rPr>
+          <w:sz w:val="24"/>
+          <w:szCs w:val="24"/>
+        </w:rPr>
+        <w:t xml:space="preserve"> avant de permettre à l’administrateur d’ajouter son utilisateur au système afin de vérifier si l’utilisateur à ajouter n’est pas déjà présent dans la base de données avant de laisser ECJ accepter l’ajout.</w:t>
       </w:r>
       <w:r>
         <w:rPr>
@@ -2736,7 +2814,7 @@
               <wp:align>left</wp:align>
             </wp:positionH>
             <wp:positionV relativeFrom="paragraph">
-              <wp:posOffset>944231</wp:posOffset>
+              <wp:posOffset>1038860</wp:posOffset>
             </wp:positionV>
             <wp:extent cx="6400800" cy="1103630"/>
             <wp:effectExtent l="19050" t="19050" r="19050" b="20320"/>
@@ -2789,49 +2867,14 @@
           <w:sz w:val="24"/>
           <w:szCs w:val="24"/>
         </w:rPr>
-        <w:t>Les Rapports permettent d’afficher les tableaux, les graphiques, les résumés des éléments du festival.  Comme le rapport des appels d’offres qui affiche informations sur les appels d’offres et les soumissions et aussi un graphique qui représente le montant des soumission</w:t>
-      </w:r>
-      <w:r>
-        <w:rPr>
-          <w:sz w:val="24"/>
-          <w:szCs w:val="24"/>
-        </w:rPr>
-        <w:t>s</w:t>
-      </w:r>
-      <w:r>
-        <w:rPr>
-          <w:sz w:val="24"/>
-          <w:szCs w:val="24"/>
-        </w:rPr>
-        <w:t xml:space="preserve"> en fonction des agences de publicités.</w:t>
-      </w:r>
-      <w:r>
-        <w:rPr>
-          <w:sz w:val="24"/>
-          <w:szCs w:val="24"/>
-        </w:rPr>
-        <w:t xml:space="preserve"> Chaque Rapport possède </w:t>
-      </w:r>
-      <w:r>
-        <w:rPr>
-          <w:sz w:val="24"/>
-          <w:szCs w:val="24"/>
-        </w:rPr>
-        <w:t>un</w:t>
-      </w:r>
-      <w:r>
-        <w:rPr>
-          <w:sz w:val="24"/>
-          <w:szCs w:val="24"/>
-        </w:rPr>
-        <w:t xml:space="preserve"> entête et un </w:t>
-      </w:r>
-      <w:r>
-        <w:rPr>
-          <w:sz w:val="24"/>
-          <w:szCs w:val="24"/>
-        </w:rPr>
-        <w:t xml:space="preserve"> pied de page.</w:t>
+        <w:t xml:space="preserve"> </w:t>
+      </w:r>
+      <w:r>
+        <w:rPr>
+          <w:sz w:val="24"/>
+          <w:szCs w:val="24"/>
+        </w:rPr>
+        <w:t>Les rapports permettent d’afficher les tableaux, les graphiques, les résumés des éléments du festival concerné.  Par exemple le rapport des appels d’offres qui affiche les informations sur les appels d’offres et les soumissions ainsi qu’un graphique qui représente le montant des soumission en fonction des agences de publicités. Chaque Rapport possède un entête et un pied de page propre à l’évènement auquel il est lié.</w:t>
       </w:r>
     </w:p>
     <w:p>
@@ -2855,21 +2898,7 @@
           <w:sz w:val="24"/>
           <w:szCs w:val="24"/>
         </w:rPr>
-        <w:t xml:space="preserve">Dans l’entête doit apparaitre le logo de l’évènement, le titre du rapport, le nom de l’évènement et du sous évènement et </w:t>
-      </w:r>
-      <w:r>
-        <w:rPr>
-          <w:sz w:val="24"/>
-          <w:szCs w:val="24"/>
-        </w:rPr>
-        <w:t>pour</w:t>
-      </w:r>
-      <w:r>
-        <w:rPr>
-          <w:sz w:val="24"/>
-          <w:szCs w:val="24"/>
-        </w:rPr>
-        <w:t xml:space="preserve"> finir le nombre de page.</w:t>
+        <w:t>L’entête est composée du logo de l’évènement, le titre du rapport, le nom de l’évènement et du sous évènement et puis avec finir le nombre de page.</w:t>
       </w:r>
     </w:p>
     <w:p>
@@ -2946,7 +2975,21 @@
           <w:sz w:val="24"/>
           <w:szCs w:val="24"/>
         </w:rPr>
-        <w:t xml:space="preserve">Le pied de page doit contenir le titre du rapport, le nom de celui qui l’a fait et la date à laquelle a été </w:t>
+        <w:t xml:space="preserve">Le pied de page doit contenir le titre du rapport, le nom de celui qui l’a fait et la date à laquelle </w:t>
+      </w:r>
+      <w:r>
+        <w:rPr>
+          <w:sz w:val="24"/>
+          <w:szCs w:val="24"/>
+        </w:rPr>
+        <w:t xml:space="preserve">il </w:t>
+      </w:r>
+      <w:r>
+        <w:rPr>
+          <w:sz w:val="24"/>
+          <w:szCs w:val="24"/>
+        </w:rPr>
+        <w:t xml:space="preserve">a été </w:t>
       </w:r>
       <w:r>
         <w:rPr>
@@ -2960,7 +3003,7 @@
           <w:sz w:val="24"/>
           <w:szCs w:val="24"/>
         </w:rPr>
-        <w:t xml:space="preserve"> le rapport.</w:t>
+        <w:t>.</w:t>
       </w:r>
     </w:p>
     <w:p>
@@ -3017,16 +3060,7 @@
           <w:sz w:val="24"/>
           <w:szCs w:val="24"/>
         </w:rPr>
-        <w:t xml:space="preserve">commanditaires </w:t>
-      </w:r>
-      <w:bookmarkStart w:id="0" w:name="_GoBack"/>
-      <w:bookmarkEnd w:id="0"/>
-      <w:r>
-        <w:rPr>
-          <w:sz w:val="24"/>
-          <w:szCs w:val="24"/>
-        </w:rPr>
-        <w:t xml:space="preserve"> </w:t>
+        <w:t xml:space="preserve">commanditaires  </w:t>
       </w:r>
     </w:p>
     <w:p>
@@ -3374,8 +3408,308 @@
           <w:sz w:val="24"/>
           <w:szCs w:val="24"/>
         </w:rPr>
+        <w:t>Rapport du Calculateur</w:t>
+      </w:r>
+    </w:p>
+    <w:p>
+      <w:pPr>
+        <w:pStyle w:val="Paragraphedeliste"/>
+        <w:rPr>
+          <w:sz w:val="24"/>
+          <w:szCs w:val="24"/>
+        </w:rPr>
+      </w:pPr>
+      <w:r>
+        <w:rPr>
+          <w:noProof/>
+          <w:lang w:eastAsia="fr-CA"/>
+        </w:rPr>
+        <w:drawing>
+          <wp:inline distT="0" distB="0" distL="0" distR="0" wp14:anchorId="06E1C990" wp14:editId="089FF676">
+            <wp:extent cx="6400800" cy="3023235"/>
+            <wp:effectExtent l="0" t="0" r="0" b="5715"/>
+            <wp:docPr id="12" name="Image 12"/>
+            <wp:cNvGraphicFramePr>
+              <a:graphicFrameLocks xmlns:a="http://schemas.openxmlformats.org/drawingml/2006/main" noChangeAspect="1"/>
+            </wp:cNvGraphicFramePr>
+            <a:graphic xmlns:a="http://schemas.openxmlformats.org/drawingml/2006/main">
+              <a:graphicData uri="http://schemas.openxmlformats.org/drawingml/2006/picture">
+                <pic:pic xmlns:pic="http://schemas.openxmlformats.org/drawingml/2006/picture">
+                  <pic:nvPicPr>
+                    <pic:cNvPr id="1" name=""/>
+                    <pic:cNvPicPr/>
+                  </pic:nvPicPr>
+                  <pic:blipFill>
+                    <a:blip r:embed="rId21"/>
+                    <a:stretch>
+                      <a:fillRect/>
+                    </a:stretch>
+                  </pic:blipFill>
+                  <pic:spPr>
+                    <a:xfrm>
+                      <a:off x="0" y="0"/>
+                      <a:ext cx="6400800" cy="3023235"/>
+                    </a:xfrm>
+                    <a:prstGeom prst="rect">
+                      <a:avLst/>
+                    </a:prstGeom>
+                  </pic:spPr>
+                </pic:pic>
+              </a:graphicData>
+            </a:graphic>
+          </wp:inline>
+        </w:drawing>
+      </w:r>
+    </w:p>
+    <w:p>
+      <w:pPr>
+        <w:pStyle w:val="Paragraphedeliste"/>
+        <w:rPr>
+          <w:sz w:val="24"/>
+          <w:szCs w:val="24"/>
+        </w:rPr>
+      </w:pPr>
+      <w:r>
+        <w:rPr>
+          <w:sz w:val="24"/>
+          <w:szCs w:val="24"/>
+        </w:rPr>
+        <w:t>Tout de suite après l’entête le rapport va afficher le nombre de billets ainsi que leur prix respectif avec un total seulement pour cette section.</w:t>
+      </w:r>
+    </w:p>
+    <w:p>
+      <w:pPr>
+        <w:pStyle w:val="Paragraphedeliste"/>
+        <w:rPr>
+          <w:sz w:val="24"/>
+          <w:szCs w:val="24"/>
+        </w:rPr>
+      </w:pPr>
+      <w:r>
+        <w:rPr>
+          <w:noProof/>
+          <w:lang w:eastAsia="fr-CA"/>
+        </w:rPr>
+        <w:lastRenderedPageBreak/>
+        <w:drawing>
+          <wp:inline distT="0" distB="0" distL="0" distR="0" wp14:anchorId="215D5246" wp14:editId="735B553A">
+            <wp:extent cx="6400800" cy="2148205"/>
+            <wp:effectExtent l="0" t="0" r="0" b="4445"/>
+            <wp:docPr id="14" name="Image 14"/>
+            <wp:cNvGraphicFramePr>
+              <a:graphicFrameLocks xmlns:a="http://schemas.openxmlformats.org/drawingml/2006/main" noChangeAspect="1"/>
+            </wp:cNvGraphicFramePr>
+            <a:graphic xmlns:a="http://schemas.openxmlformats.org/drawingml/2006/main">
+              <a:graphicData uri="http://schemas.openxmlformats.org/drawingml/2006/picture">
+                <pic:pic xmlns:pic="http://schemas.openxmlformats.org/drawingml/2006/picture">
+                  <pic:nvPicPr>
+                    <pic:cNvPr id="1" name=""/>
+                    <pic:cNvPicPr/>
+                  </pic:nvPicPr>
+                  <pic:blipFill>
+                    <a:blip r:embed="rId22"/>
+                    <a:stretch>
+                      <a:fillRect/>
+                    </a:stretch>
+                  </pic:blipFill>
+                  <pic:spPr>
+                    <a:xfrm>
+                      <a:off x="0" y="0"/>
+                      <a:ext cx="6400800" cy="2148205"/>
+                    </a:xfrm>
+                    <a:prstGeom prst="rect">
+                      <a:avLst/>
+                    </a:prstGeom>
+                  </pic:spPr>
+                </pic:pic>
+              </a:graphicData>
+            </a:graphic>
+          </wp:inline>
+        </w:drawing>
+      </w:r>
+      <w:r>
+        <w:rPr>
+          <w:sz w:val="24"/>
+          <w:szCs w:val="24"/>
+        </w:rPr>
+        <w:t>Le % des groupes d’âge vont être affichés dans le diagramme et le rabais en % dans le tableau à sa droite.</w:t>
+      </w:r>
+    </w:p>
+    <w:p>
+      <w:pPr>
+        <w:pStyle w:val="Paragraphedeliste"/>
+        <w:rPr>
+          <w:sz w:val="24"/>
+          <w:szCs w:val="24"/>
+        </w:rPr>
+      </w:pPr>
+      <w:r>
+        <w:rPr>
+          <w:noProof/>
+          <w:lang w:eastAsia="fr-CA"/>
+        </w:rPr>
+        <w:drawing>
+          <wp:inline distT="0" distB="0" distL="0" distR="0" wp14:anchorId="6383FCF3" wp14:editId="2BB74C73">
+            <wp:extent cx="6400800" cy="1905000"/>
+            <wp:effectExtent l="0" t="0" r="0" b="0"/>
+            <wp:docPr id="16" name="Image 16"/>
+            <wp:cNvGraphicFramePr>
+              <a:graphicFrameLocks xmlns:a="http://schemas.openxmlformats.org/drawingml/2006/main" noChangeAspect="1"/>
+            </wp:cNvGraphicFramePr>
+            <a:graphic xmlns:a="http://schemas.openxmlformats.org/drawingml/2006/main">
+              <a:graphicData uri="http://schemas.openxmlformats.org/drawingml/2006/picture">
+                <pic:pic xmlns:pic="http://schemas.openxmlformats.org/drawingml/2006/picture">
+                  <pic:nvPicPr>
+                    <pic:cNvPr id="1" name=""/>
+                    <pic:cNvPicPr/>
+                  </pic:nvPicPr>
+                  <pic:blipFill>
+                    <a:blip r:embed="rId23"/>
+                    <a:stretch>
+                      <a:fillRect/>
+                    </a:stretch>
+                  </pic:blipFill>
+                  <pic:spPr>
+                    <a:xfrm>
+                      <a:off x="0" y="0"/>
+                      <a:ext cx="6400800" cy="1905000"/>
+                    </a:xfrm>
+                    <a:prstGeom prst="rect">
+                      <a:avLst/>
+                    </a:prstGeom>
+                  </pic:spPr>
+                </pic:pic>
+              </a:graphicData>
+            </a:graphic>
+          </wp:inline>
+        </w:drawing>
+      </w:r>
+    </w:p>
+    <w:p>
+      <w:pPr>
+        <w:pStyle w:val="Paragraphedeliste"/>
+        <w:rPr>
+          <w:sz w:val="24"/>
+          <w:szCs w:val="24"/>
+        </w:rPr>
+      </w:pPr>
+      <w:r>
+        <w:rPr>
+          <w:sz w:val="24"/>
+          <w:szCs w:val="24"/>
+        </w:rPr>
+        <w:t>La partie réductions est un résumé de ce qui se trouve dans le calculateur.</w:t>
+      </w:r>
+    </w:p>
+    <w:p>
+      <w:pPr>
+        <w:pStyle w:val="Paragraphedeliste"/>
+        <w:rPr>
+          <w:sz w:val="24"/>
+          <w:szCs w:val="24"/>
+        </w:rPr>
+      </w:pPr>
+    </w:p>
+    <w:p>
+      <w:pPr>
+        <w:pStyle w:val="Paragraphedeliste"/>
+        <w:rPr>
+          <w:sz w:val="24"/>
+          <w:szCs w:val="24"/>
+        </w:rPr>
+      </w:pPr>
+      <w:r>
+        <w:rPr>
+          <w:noProof/>
+          <w:lang w:eastAsia="fr-CA"/>
+        </w:rPr>
+        <w:drawing>
+          <wp:inline distT="0" distB="0" distL="0" distR="0" wp14:anchorId="257D7E89" wp14:editId="382AB1D9">
+            <wp:extent cx="6400800" cy="2403475"/>
+            <wp:effectExtent l="0" t="0" r="0" b="0"/>
+            <wp:docPr id="17" name="Image 17"/>
+            <wp:cNvGraphicFramePr>
+              <a:graphicFrameLocks xmlns:a="http://schemas.openxmlformats.org/drawingml/2006/main" noChangeAspect="1"/>
+            </wp:cNvGraphicFramePr>
+            <a:graphic xmlns:a="http://schemas.openxmlformats.org/drawingml/2006/main">
+              <a:graphicData uri="http://schemas.openxmlformats.org/drawingml/2006/picture">
+                <pic:pic xmlns:pic="http://schemas.openxmlformats.org/drawingml/2006/picture">
+                  <pic:nvPicPr>
+                    <pic:cNvPr id="1" name=""/>
+                    <pic:cNvPicPr/>
+                  </pic:nvPicPr>
+                  <pic:blipFill>
+                    <a:blip r:embed="rId24"/>
+                    <a:stretch>
+                      <a:fillRect/>
+                    </a:stretch>
+                  </pic:blipFill>
+                  <pic:spPr>
+                    <a:xfrm>
+                      <a:off x="0" y="0"/>
+                      <a:ext cx="6400800" cy="2403475"/>
+                    </a:xfrm>
+                    <a:prstGeom prst="rect">
+                      <a:avLst/>
+                    </a:prstGeom>
+                  </pic:spPr>
+                </pic:pic>
+              </a:graphicData>
+            </a:graphic>
+          </wp:inline>
+        </w:drawing>
+      </w:r>
+    </w:p>
+    <w:p>
+      <w:pPr>
+        <w:pStyle w:val="Paragraphedeliste"/>
+        <w:rPr>
+          <w:sz w:val="24"/>
+          <w:szCs w:val="24"/>
+        </w:rPr>
+      </w:pPr>
+      <w:r>
+        <w:rPr>
+          <w:sz w:val="24"/>
+          <w:szCs w:val="24"/>
+        </w:rPr>
+        <w:t>Les résultats des réductions sont résumés dans un tableau et les revenus sont affichés au bas de tableau.</w:t>
+      </w:r>
+    </w:p>
+    <w:p>
+      <w:pPr>
+        <w:pStyle w:val="Paragraphedeliste"/>
+        <w:numPr>
+          <w:ilvl w:val="0"/>
+          <w:numId w:val="6"/>
+        </w:numPr>
+        <w:rPr>
+          <w:sz w:val="24"/>
+          <w:szCs w:val="24"/>
+        </w:rPr>
+      </w:pPr>
+    </w:p>
+    <w:p>
+      <w:pPr>
+        <w:pStyle w:val="Paragraphedeliste"/>
+        <w:numPr>
+          <w:ilvl w:val="0"/>
+          <w:numId w:val="6"/>
+        </w:numPr>
+        <w:rPr>
+          <w:sz w:val="24"/>
+          <w:szCs w:val="24"/>
+        </w:rPr>
+      </w:pPr>
+      <w:r>
+        <w:rPr>
+          <w:sz w:val="24"/>
+          <w:szCs w:val="24"/>
+        </w:rPr>
         <w:t>Rapport des évènements</w:t>
       </w:r>
+      <w:bookmarkStart w:id="0" w:name="_GoBack"/>
+      <w:bookmarkEnd w:id="0"/>
     </w:p>
     <w:p>
       <w:pPr>
@@ -3390,6 +3724,7 @@
           <w:sz w:val="24"/>
           <w:szCs w:val="24"/>
         </w:rPr>
+        <w:lastRenderedPageBreak/>
         <w:t>Ce rapport va contenir va afficher les sous-évènements en fonction des évènements.</w:t>
       </w:r>
     </w:p>
@@ -3440,7 +3775,7 @@
                     <pic:cNvPicPr/>
                   </pic:nvPicPr>
                   <pic:blipFill>
-                    <a:blip r:embed="rId21">
+                    <a:blip r:embed="rId25">
                       <a:extLst>
                         <a:ext uri="{28A0092B-C50C-407E-A947-70E740481C1C}">
                           <a14:useLocalDpi xmlns:a14="http://schemas.microsoft.com/office/drawing/2010/main" val="0"/>
@@ -3469,6 +3804,21 @@
     </w:p>
     <w:p>
       <w:pPr>
+        <w:rPr>
+          <w:sz w:val="24"/>
+          <w:szCs w:val="24"/>
+        </w:rPr>
+      </w:pPr>
+      <w:r>
+        <w:rPr>
+          <w:sz w:val="24"/>
+          <w:szCs w:val="24"/>
+        </w:rPr>
+        <w:br w:type="page"/>
+      </w:r>
+    </w:p>
+    <w:p>
+      <w:pPr>
         <w:pStyle w:val="Paragraphedeliste"/>
         <w:rPr>
           <w:sz w:val="24"/>
@@ -3598,15 +3948,7 @@
           <w:sz w:val="24"/>
           <w:szCs w:val="24"/>
         </w:rPr>
-        <w:t xml:space="preserve"> transmises par l’administrateur. Lorsque l’utilisateur se connecte, une page lui </w:t>
-      </w:r>
-      <w:r>
-        <w:rPr>
-          <w:sz w:val="24"/>
-          <w:szCs w:val="24"/>
-        </w:rPr>
-        <w:lastRenderedPageBreak/>
-        <w:t>appara</w:t>
+        <w:t xml:space="preserve"> transmises par l’administrateur. Lorsque l’utilisateur se connecte, une page lui appara</w:t>
       </w:r>
       <w:r>
         <w:rPr>
@@ -3741,7 +4083,7 @@
                     <pic:cNvPicPr/>
                   </pic:nvPicPr>
                   <pic:blipFill>
-                    <a:blip r:embed="rId22" cstate="print">
+                    <a:blip r:embed="rId26" cstate="print">
                       <a:extLst>
                         <a:ext uri="{28A0092B-C50C-407E-A947-70E740481C1C}">
                           <a14:useLocalDpi xmlns:a14="http://schemas.microsoft.com/office/drawing/2010/main" val="0"/>
@@ -3891,7 +4233,6 @@
           <w:szCs w:val="24"/>
           <w:lang w:eastAsia="fr-CA"/>
         </w:rPr>
-        <w:lastRenderedPageBreak/>
         <w:drawing>
           <wp:anchor distT="0" distB="0" distL="114300" distR="114300" simplePos="0" relativeHeight="251667456" behindDoc="1" locked="0" layoutInCell="1" allowOverlap="1" wp14:anchorId="1D70F707" wp14:editId="11C17ED8">
             <wp:simplePos x="0" y="0"/>
@@ -3924,7 +4265,7 @@
                     <pic:cNvPicPr/>
                   </pic:nvPicPr>
                   <pic:blipFill>
-                    <a:blip r:embed="rId23" cstate="print">
+                    <a:blip r:embed="rId27" cstate="print">
                       <a:extLst>
                         <a:ext uri="{28A0092B-C50C-407E-A947-70E740481C1C}">
                           <a14:useLocalDpi xmlns:a14="http://schemas.microsoft.com/office/drawing/2010/main" val="0"/>
@@ -4024,7 +4365,7 @@
                     <pic:cNvPicPr/>
                   </pic:nvPicPr>
                   <pic:blipFill>
-                    <a:blip r:embed="rId24" cstate="print">
+                    <a:blip r:embed="rId28" cstate="print">
                       <a:extLst>
                         <a:ext uri="{28A0092B-C50C-407E-A947-70E740481C1C}">
                           <a14:useLocalDpi xmlns:a14="http://schemas.microsoft.com/office/drawing/2010/main" val="0"/>
@@ -4075,6 +4416,7 @@
           <w:sz w:val="24"/>
           <w:szCs w:val="24"/>
         </w:rPr>
+        <w:lastRenderedPageBreak/>
         <w:t>Il sera donc possible de changer son mot de passe à partir de cette étape. De plus, si l’utilisateur ne se rappelle plus de son mot de passe, il a l’option d’appuyer sur « Mot de passe oublié », qui le ramènera a la même validation que si l’utilisateur manque 3 fois son mot</w:t>
       </w:r>
       <w:r>
@@ -5509,7 +5851,7 @@
 </file>
 
 <file path=customXml/itemProps1.xml><?xml version="1.0" encoding="utf-8"?>
-<ds:datastoreItem xmlns:ds="http://schemas.openxmlformats.org/officeDocument/2006/customXml" ds:itemID="{8E4ED3EA-DFE2-4D9C-8D1B-F2592A5FA2DB}">
+<ds:datastoreItem xmlns:ds="http://schemas.openxmlformats.org/officeDocument/2006/customXml" ds:itemID="{B834B530-62C6-4242-9421-FDAD1F1CB2DC}">
   <ds:schemaRefs>
     <ds:schemaRef ds:uri="http://schemas.openxmlformats.org/officeDocument/2006/bibliography"/>
   </ds:schemaRefs>

</xml_diff>

<commit_message>
MAJ  de l'analyse globale ajout des descriptions des rapports des appels d'offre et des commanditaire.
</commit_message>
<xml_diff>
--- a/Sprint 2/Global/AnalyseGlobal Sprint 3.docx
+++ b/Sprint 2/Global/AnalyseGlobal Sprint 3.docx
@@ -2182,7 +2182,7 @@
           <w:noProof/>
         </w:rPr>
         <w:lastRenderedPageBreak/>
-        <w:pict>
+        <w:pict w14:anchorId="2B774A8A">
           <v:shapetype id="_x0000_t75" coordsize="21600,21600" o:spt="75" o:preferrelative="t" path="m@4@5l@4@11@9@11@9@5xe" filled="f" stroked="f">
             <v:stroke joinstyle="miter"/>
             <v:formulas>
@@ -2299,7 +2299,7 @@
         <w:rPr>
           <w:noProof/>
         </w:rPr>
-        <w:pict>
+        <w:pict w14:anchorId="1A734DCE">
           <v:shape id="_x0000_s1026" type="#_x0000_t75" style="position:absolute;margin-left:2.25pt;margin-top:26.1pt;width:499.5pt;height:352.35pt;z-index:-251646976;mso-position-horizontal-relative:text;mso-position-vertical-relative:text" wrapcoords="-96 -137 -96 21691 21696 21691 21696 -137 -96 -137" stroked="t" strokecolor="black [3213]" strokeweight="2pt">
             <v:imagedata r:id="rId11" o:title="Ajouter un utilisateur complet"/>
             <w10:wrap type="tight"/>
@@ -2898,7 +2898,28 @@
           <w:sz w:val="24"/>
           <w:szCs w:val="24"/>
         </w:rPr>
-        <w:t>L’entête est composée du logo de l’évènement, le titre du rapport, le nom de l’évènement et du sous évènement et puis avec finir le nombre de page.</w:t>
+        <w:t>Dans l’entête doit apparaitre le</w:t>
+      </w:r>
+      <w:r>
+        <w:rPr>
+          <w:sz w:val="24"/>
+          <w:szCs w:val="24"/>
+        </w:rPr>
+        <w:t xml:space="preserve"> logo de l’évènement, le titre du rapport, le nom de l’évènement et du sous évènement et </w:t>
+      </w:r>
+      <w:r>
+        <w:rPr>
+          <w:sz w:val="24"/>
+          <w:szCs w:val="24"/>
+        </w:rPr>
+        <w:t>pour</w:t>
+      </w:r>
+      <w:r>
+        <w:rPr>
+          <w:sz w:val="24"/>
+          <w:szCs w:val="24"/>
+        </w:rPr>
+        <w:t xml:space="preserve"> finir le nombre de page.</w:t>
       </w:r>
     </w:p>
     <w:p>
@@ -2975,21 +2996,7 @@
           <w:sz w:val="24"/>
           <w:szCs w:val="24"/>
         </w:rPr>
-        <w:t xml:space="preserve">Le pied de page doit contenir le titre du rapport, le nom de celui qui l’a fait et la date à laquelle </w:t>
-      </w:r>
-      <w:r>
-        <w:rPr>
-          <w:sz w:val="24"/>
-          <w:szCs w:val="24"/>
-        </w:rPr>
-        <w:t xml:space="preserve">il </w:t>
-      </w:r>
-      <w:r>
-        <w:rPr>
-          <w:sz w:val="24"/>
-          <w:szCs w:val="24"/>
-        </w:rPr>
-        <w:t xml:space="preserve">a été </w:t>
+        <w:t xml:space="preserve">Le pied de page doit contenir le titre du rapport, le nom de celui qui l’a fait et la date à laquelle a été </w:t>
       </w:r>
       <w:r>
         <w:rPr>
@@ -3003,7 +3010,7 @@
           <w:sz w:val="24"/>
           <w:szCs w:val="24"/>
         </w:rPr>
-        <w:t>.</w:t>
+        <w:t xml:space="preserve"> le rapport.</w:t>
       </w:r>
     </w:p>
     <w:p>
@@ -3130,7 +3137,7 @@
         <w:pStyle w:val="Paragraphedeliste"/>
         <w:numPr>
           <w:ilvl w:val="0"/>
-          <w:numId w:val="5"/>
+          <w:numId w:val="7"/>
         </w:numPr>
         <w:rPr>
           <w:sz w:val="24"/>
@@ -3147,7 +3154,20 @@
     </w:p>
     <w:p>
       <w:pPr>
-        <w:ind w:left="360"/>
+        <w:pStyle w:val="Paragraphedeliste"/>
+        <w:rPr>
+          <w:sz w:val="24"/>
+          <w:szCs w:val="24"/>
+        </w:rPr>
+      </w:pPr>
+    </w:p>
+    <w:p>
+      <w:pPr>
+        <w:pStyle w:val="Paragraphedeliste"/>
+        <w:numPr>
+          <w:ilvl w:val="0"/>
+          <w:numId w:val="8"/>
+        </w:numPr>
         <w:rPr>
           <w:sz w:val="24"/>
           <w:szCs w:val="24"/>
@@ -3156,19 +3176,17 @@
       <w:r>
         <w:rPr>
           <w:noProof/>
-          <w:sz w:val="24"/>
-          <w:szCs w:val="24"/>
           <w:lang w:eastAsia="fr-CA"/>
         </w:rPr>
         <w:lastRenderedPageBreak/>
         <w:drawing>
-          <wp:anchor distT="0" distB="0" distL="114300" distR="114300" simplePos="0" relativeHeight="251673600" behindDoc="0" locked="0" layoutInCell="1" allowOverlap="1">
+          <wp:anchor distT="0" distB="0" distL="114300" distR="114300" simplePos="0" relativeHeight="251678720" behindDoc="0" locked="0" layoutInCell="1" allowOverlap="1" wp14:anchorId="157FE84D" wp14:editId="66FF8140">
             <wp:simplePos x="0" y="0"/>
             <wp:positionH relativeFrom="margin">
-              <wp:posOffset>39991</wp:posOffset>
+              <wp:posOffset>-58352</wp:posOffset>
             </wp:positionH>
             <wp:positionV relativeFrom="paragraph">
-              <wp:posOffset>409420</wp:posOffset>
+              <wp:posOffset>834729</wp:posOffset>
             </wp:positionV>
             <wp:extent cx="6400800" cy="3045460"/>
             <wp:effectExtent l="19050" t="19050" r="19050" b="21590"/>
@@ -3181,7 +3199,7 @@
                 <wp:lineTo x="-64" y="-135"/>
               </wp:wrapPolygon>
             </wp:wrapThrough>
-            <wp:docPr id="9" name="Image 9"/>
+            <wp:docPr id="20" name="Image 20"/>
             <wp:cNvGraphicFramePr>
               <a:graphicFrameLocks xmlns:a="http://schemas.openxmlformats.org/drawingml/2006/main" noChangeAspect="1"/>
             </wp:cNvGraphicFramePr>
@@ -3229,17 +3247,97 @@
           <w:sz w:val="24"/>
           <w:szCs w:val="24"/>
         </w:rPr>
-        <w:t>Ce rapport doit contenir les informations sur les appels d’offre et soumissions</w:t>
-      </w:r>
-    </w:p>
-    <w:p>
-      <w:pPr>
-        <w:ind w:left="360"/>
-        <w:rPr>
-          <w:sz w:val="24"/>
-          <w:szCs w:val="24"/>
-        </w:rPr>
-      </w:pPr>
+        <w:t>Ce rapport doit contenir les informations sur les appels d’offre</w:t>
+      </w:r>
+      <w:r>
+        <w:rPr>
+          <w:sz w:val="24"/>
+          <w:szCs w:val="24"/>
+        </w:rPr>
+        <w:t>.  Comme informations on aura le nom, la date d’envoi, la date de requise, la description de l’appel d’offre, son statut</w:t>
+      </w:r>
+      <w:r>
+        <w:rPr>
+          <w:sz w:val="24"/>
+          <w:szCs w:val="24"/>
+        </w:rPr>
+        <w:t xml:space="preserve"> et </w:t>
+      </w:r>
+      <w:r>
+        <w:rPr>
+          <w:sz w:val="24"/>
+          <w:szCs w:val="24"/>
+        </w:rPr>
+        <w:t xml:space="preserve">aussi le canal sur lequel elle est publié. Voici un exemple : </w:t>
+      </w:r>
+    </w:p>
+    <w:p>
+      <w:pPr>
+        <w:pStyle w:val="Paragraphedeliste"/>
+        <w:numPr>
+          <w:ilvl w:val="0"/>
+          <w:numId w:val="10"/>
+        </w:numPr>
+        <w:rPr>
+          <w:sz w:val="24"/>
+          <w:szCs w:val="24"/>
+        </w:rPr>
+      </w:pPr>
+      <w:r>
+        <w:rPr>
+          <w:sz w:val="24"/>
+          <w:szCs w:val="24"/>
+        </w:rPr>
+        <w:t xml:space="preserve">Ce rapport doit aussi contenir les informations sur les </w:t>
+      </w:r>
+      <w:r>
+        <w:rPr>
+          <w:sz w:val="24"/>
+          <w:szCs w:val="24"/>
+        </w:rPr>
+        <w:t>soumissions</w:t>
+      </w:r>
+      <w:r>
+        <w:rPr>
+          <w:sz w:val="24"/>
+          <w:szCs w:val="24"/>
+        </w:rPr>
+        <w:t xml:space="preserve">. Comme informations on </w:t>
+      </w:r>
+    </w:p>
+    <w:p>
+      <w:pPr>
+        <w:pStyle w:val="Paragraphedeliste"/>
+        <w:numPr>
+          <w:ilvl w:val="0"/>
+          <w:numId w:val="10"/>
+        </w:numPr>
+        <w:rPr>
+          <w:sz w:val="24"/>
+          <w:szCs w:val="24"/>
+        </w:rPr>
+      </w:pPr>
+      <w:r>
+        <w:rPr>
+          <w:sz w:val="24"/>
+          <w:szCs w:val="24"/>
+        </w:rPr>
+        <w:t>aura le nom de l’agence à laquelle on soumet la soumission, le nom de l’appel d’offre relié à cette soumission</w:t>
+      </w:r>
+      <w:r>
+        <w:rPr>
+          <w:sz w:val="24"/>
+          <w:szCs w:val="24"/>
+        </w:rPr>
+        <w:t>, son  prix, son statut acceptée ou  refusée et pour finir</w:t>
+      </w:r>
+      <w:r>
+        <w:rPr>
+          <w:sz w:val="24"/>
+          <w:szCs w:val="24"/>
+        </w:rPr>
+        <w:t xml:space="preserve"> le commentaire de l’agence de publicité</w:t>
+      </w:r>
     </w:p>
     <w:p>
       <w:pPr>
@@ -3306,17 +3404,45 @@
     </w:p>
     <w:p>
       <w:pPr>
-        <w:rPr>
-          <w:sz w:val="24"/>
-          <w:szCs w:val="24"/>
-        </w:rPr>
-      </w:pPr>
-      <w:r>
-        <w:rPr>
-          <w:sz w:val="24"/>
-          <w:szCs w:val="24"/>
-        </w:rPr>
-        <w:t>Il y aura aussi un graphique qui représente le montant des soumissions en fonctions des agences de publicités.</w:t>
+        <w:ind w:left="360"/>
+        <w:rPr>
+          <w:sz w:val="24"/>
+          <w:szCs w:val="24"/>
+        </w:rPr>
+      </w:pPr>
+    </w:p>
+    <w:p>
+      <w:pPr>
+        <w:pStyle w:val="Paragraphedeliste"/>
+        <w:numPr>
+          <w:ilvl w:val="0"/>
+          <w:numId w:val="11"/>
+        </w:numPr>
+        <w:rPr>
+          <w:sz w:val="24"/>
+          <w:szCs w:val="24"/>
+        </w:rPr>
+      </w:pPr>
+      <w:r>
+        <w:rPr>
+          <w:sz w:val="24"/>
+          <w:szCs w:val="24"/>
+        </w:rPr>
+        <w:t>Il y aura aussi un graphique qui représente le montant des soumissions en fonctions des agences de publicités</w:t>
+      </w:r>
+      <w:r>
+        <w:rPr>
+          <w:sz w:val="24"/>
+          <w:szCs w:val="24"/>
+        </w:rPr>
+        <w:t xml:space="preserve"> reliées à ces soumissions</w:t>
+      </w:r>
+      <w:r>
+        <w:rPr>
+          <w:sz w:val="24"/>
+          <w:szCs w:val="24"/>
+        </w:rPr>
+        <w:t>.</w:t>
       </w:r>
     </w:p>
     <w:p>
@@ -3333,7 +3459,6 @@
           <w:szCs w:val="24"/>
           <w:lang w:eastAsia="fr-CA"/>
         </w:rPr>
-        <w:lastRenderedPageBreak/>
         <w:drawing>
           <wp:inline distT="0" distB="0" distL="0" distR="0">
             <wp:extent cx="6400800" cy="2698115"/>
@@ -3396,7 +3521,7 @@
         <w:pStyle w:val="Paragraphedeliste"/>
         <w:numPr>
           <w:ilvl w:val="0"/>
-          <w:numId w:val="6"/>
+          <w:numId w:val="7"/>
         </w:numPr>
         <w:rPr>
           <w:sz w:val="24"/>
@@ -3679,22 +3804,29 @@
     <w:p>
       <w:pPr>
         <w:pStyle w:val="Paragraphedeliste"/>
-        <w:numPr>
-          <w:ilvl w:val="0"/>
-          <w:numId w:val="6"/>
-        </w:numPr>
-        <w:rPr>
-          <w:sz w:val="24"/>
-          <w:szCs w:val="24"/>
-        </w:rPr>
-      </w:pPr>
+        <w:rPr>
+          <w:sz w:val="24"/>
+          <w:szCs w:val="24"/>
+        </w:rPr>
+      </w:pPr>
+    </w:p>
+    <w:p>
+      <w:pPr>
+        <w:pStyle w:val="Paragraphedeliste"/>
+        <w:rPr>
+          <w:sz w:val="24"/>
+          <w:szCs w:val="24"/>
+        </w:rPr>
+      </w:pPr>
+      <w:bookmarkStart w:id="0" w:name="_GoBack"/>
+      <w:bookmarkEnd w:id="0"/>
     </w:p>
     <w:p>
       <w:pPr>
         <w:pStyle w:val="Paragraphedeliste"/>
         <w:numPr>
           <w:ilvl w:val="0"/>
-          <w:numId w:val="6"/>
+          <w:numId w:val="7"/>
         </w:numPr>
         <w:rPr>
           <w:sz w:val="24"/>
@@ -3706,10 +3838,16 @@
           <w:sz w:val="24"/>
           <w:szCs w:val="24"/>
         </w:rPr>
-        <w:t>Rapport des évènements</w:t>
-      </w:r>
-      <w:bookmarkStart w:id="0" w:name="_GoBack"/>
-      <w:bookmarkEnd w:id="0"/>
+        <w:lastRenderedPageBreak/>
+        <w:t xml:space="preserve">Rapport des </w:t>
+      </w:r>
+      <w:r>
+        <w:rPr>
+          <w:sz w:val="24"/>
+          <w:szCs w:val="24"/>
+        </w:rPr>
+        <w:t>Commanditaires</w:t>
+      </w:r>
     </w:p>
     <w:p>
       <w:pPr>
@@ -3724,98 +3862,120 @@
           <w:sz w:val="24"/>
           <w:szCs w:val="24"/>
         </w:rPr>
-        <w:lastRenderedPageBreak/>
-        <w:t>Ce rapport va contenir va afficher les sous-évènements en fonction des évènements.</w:t>
+        <w:t xml:space="preserve">Ce rapport doit contenir : </w:t>
       </w:r>
     </w:p>
     <w:p>
       <w:pPr>
         <w:pStyle w:val="Paragraphedeliste"/>
-        <w:rPr>
-          <w:sz w:val="24"/>
-          <w:szCs w:val="24"/>
-        </w:rPr>
-      </w:pPr>
-      <w:r>
-        <w:rPr>
-          <w:noProof/>
-          <w:sz w:val="24"/>
-          <w:szCs w:val="24"/>
-          <w:lang w:eastAsia="fr-CA"/>
-        </w:rPr>
-        <w:drawing>
-          <wp:anchor distT="0" distB="0" distL="114300" distR="114300" simplePos="0" relativeHeight="251674624" behindDoc="1" locked="0" layoutInCell="1" allowOverlap="1">
-            <wp:simplePos x="0" y="0"/>
-            <wp:positionH relativeFrom="column">
-              <wp:posOffset>137180</wp:posOffset>
-            </wp:positionH>
-            <wp:positionV relativeFrom="paragraph">
-              <wp:posOffset>243680</wp:posOffset>
-            </wp:positionV>
-            <wp:extent cx="6400800" cy="2326640"/>
-            <wp:effectExtent l="0" t="0" r="0" b="0"/>
-            <wp:wrapTight wrapText="bothSides">
-              <wp:wrapPolygon edited="0">
-                <wp:start x="0" y="0"/>
-                <wp:lineTo x="0" y="21400"/>
-                <wp:lineTo x="21536" y="21400"/>
-                <wp:lineTo x="21536" y="0"/>
-                <wp:lineTo x="0" y="0"/>
-              </wp:wrapPolygon>
-            </wp:wrapTight>
-            <wp:docPr id="13" name="Image 13"/>
-            <wp:cNvGraphicFramePr>
-              <a:graphicFrameLocks xmlns:a="http://schemas.openxmlformats.org/drawingml/2006/main" noChangeAspect="1"/>
-            </wp:cNvGraphicFramePr>
-            <a:graphic xmlns:a="http://schemas.openxmlformats.org/drawingml/2006/main">
-              <a:graphicData uri="http://schemas.openxmlformats.org/drawingml/2006/picture">
-                <pic:pic xmlns:pic="http://schemas.openxmlformats.org/drawingml/2006/picture">
-                  <pic:nvPicPr>
-                    <pic:cNvPr id="13" name="event.png"/>
-                    <pic:cNvPicPr/>
-                  </pic:nvPicPr>
-                  <pic:blipFill>
-                    <a:blip r:embed="rId25">
-                      <a:extLst>
-                        <a:ext uri="{28A0092B-C50C-407E-A947-70E740481C1C}">
-                          <a14:useLocalDpi xmlns:a14="http://schemas.microsoft.com/office/drawing/2010/main" val="0"/>
-                        </a:ext>
-                      </a:extLst>
-                    </a:blip>
-                    <a:stretch>
-                      <a:fillRect/>
-                    </a:stretch>
-                  </pic:blipFill>
-                  <pic:spPr>
-                    <a:xfrm>
-                      <a:off x="0" y="0"/>
-                      <a:ext cx="6400800" cy="2326640"/>
-                    </a:xfrm>
-                    <a:prstGeom prst="rect">
-                      <a:avLst/>
-                    </a:prstGeom>
-                  </pic:spPr>
-                </pic:pic>
-              </a:graphicData>
-            </a:graphic>
-          </wp:anchor>
-        </w:drawing>
-      </w:r>
-    </w:p>
-    <w:p>
-      <w:pPr>
-        <w:rPr>
-          <w:sz w:val="24"/>
-          <w:szCs w:val="24"/>
-        </w:rPr>
-      </w:pPr>
-      <w:r>
-        <w:rPr>
-          <w:sz w:val="24"/>
-          <w:szCs w:val="24"/>
-        </w:rPr>
-        <w:br w:type="page"/>
-      </w:r>
+        <w:numPr>
+          <w:ilvl w:val="0"/>
+          <w:numId w:val="12"/>
+        </w:numPr>
+        <w:rPr>
+          <w:sz w:val="24"/>
+          <w:szCs w:val="24"/>
+        </w:rPr>
+      </w:pPr>
+      <w:r>
+        <w:rPr>
+          <w:sz w:val="24"/>
+          <w:szCs w:val="24"/>
+        </w:rPr>
+        <w:t>Les</w:t>
+      </w:r>
+      <w:r>
+        <w:rPr>
+          <w:sz w:val="24"/>
+          <w:szCs w:val="24"/>
+        </w:rPr>
+        <w:t xml:space="preserve"> commanditaires par évènements</w:t>
+      </w:r>
+    </w:p>
+    <w:p>
+      <w:pPr>
+        <w:pStyle w:val="Paragraphedeliste"/>
+        <w:numPr>
+          <w:ilvl w:val="0"/>
+          <w:numId w:val="12"/>
+        </w:numPr>
+        <w:rPr>
+          <w:sz w:val="24"/>
+          <w:szCs w:val="24"/>
+        </w:rPr>
+      </w:pPr>
+      <w:r>
+        <w:rPr>
+          <w:sz w:val="24"/>
+          <w:szCs w:val="24"/>
+        </w:rPr>
+        <w:t>Les commanditaires et la date à laquelle ils ont fait les dons le tout classé par le montant total des dons.</w:t>
+      </w:r>
+    </w:p>
+    <w:p>
+      <w:pPr>
+        <w:pStyle w:val="Paragraphedeliste"/>
+        <w:numPr>
+          <w:ilvl w:val="0"/>
+          <w:numId w:val="12"/>
+        </w:numPr>
+        <w:rPr>
+          <w:sz w:val="24"/>
+          <w:szCs w:val="24"/>
+        </w:rPr>
+      </w:pPr>
+      <w:r>
+        <w:rPr>
+          <w:sz w:val="24"/>
+          <w:szCs w:val="24"/>
+        </w:rPr>
+        <w:t>Les</w:t>
+      </w:r>
+      <w:r>
+        <w:rPr>
+          <w:sz w:val="24"/>
+          <w:szCs w:val="24"/>
+        </w:rPr>
+        <w:t xml:space="preserve"> commanditaires par sous-évènements</w:t>
+      </w:r>
+    </w:p>
+    <w:p>
+      <w:pPr>
+        <w:pStyle w:val="Paragraphedeliste"/>
+        <w:numPr>
+          <w:ilvl w:val="0"/>
+          <w:numId w:val="12"/>
+        </w:numPr>
+        <w:rPr>
+          <w:sz w:val="24"/>
+          <w:szCs w:val="24"/>
+        </w:rPr>
+      </w:pPr>
+      <w:r>
+        <w:rPr>
+          <w:sz w:val="24"/>
+          <w:szCs w:val="24"/>
+        </w:rPr>
+        <w:t>Un graphique (3D) qui va contenir les commanditaires en foncions du total de leurs dons.</w:t>
+      </w:r>
+    </w:p>
+    <w:p>
+      <w:pPr>
+        <w:rPr>
+          <w:ins w:id="1" w:author="utilisateur" w:date="2016-11-28T11:11:00Z"/>
+          <w:sz w:val="24"/>
+          <w:szCs w:val="24"/>
+        </w:rPr>
+      </w:pPr>
+      <w:ins w:id="2" w:author="utilisateur" w:date="2016-11-28T11:11:00Z">
+        <w:r>
+          <w:rPr>
+            <w:sz w:val="24"/>
+            <w:szCs w:val="24"/>
+          </w:rPr>
+          <w:br w:type="page"/>
+        </w:r>
+      </w:ins>
     </w:p>
     <w:p>
       <w:pPr>
@@ -4083,7 +4243,7 @@
                     <pic:cNvPicPr/>
                   </pic:nvPicPr>
                   <pic:blipFill>
-                    <a:blip r:embed="rId26" cstate="print">
+                    <a:blip r:embed="rId25" cstate="print">
                       <a:extLst>
                         <a:ext uri="{28A0092B-C50C-407E-A947-70E740481C1C}">
                           <a14:useLocalDpi xmlns:a14="http://schemas.microsoft.com/office/drawing/2010/main" val="0"/>
@@ -4265,7 +4425,7 @@
                     <pic:cNvPicPr/>
                   </pic:nvPicPr>
                   <pic:blipFill>
-                    <a:blip r:embed="rId27" cstate="print">
+                    <a:blip r:embed="rId26" cstate="print">
                       <a:extLst>
                         <a:ext uri="{28A0092B-C50C-407E-A947-70E740481C1C}">
                           <a14:useLocalDpi xmlns:a14="http://schemas.microsoft.com/office/drawing/2010/main" val="0"/>
@@ -4365,7 +4525,7 @@
                     <pic:cNvPicPr/>
                   </pic:nvPicPr>
                   <pic:blipFill>
-                    <a:blip r:embed="rId28" cstate="print">
+                    <a:blip r:embed="rId27" cstate="print">
                       <a:extLst>
                         <a:ext uri="{28A0092B-C50C-407E-A947-70E740481C1C}">
                           <a14:useLocalDpi xmlns:a14="http://schemas.microsoft.com/office/drawing/2010/main" val="0"/>
@@ -4639,6 +4799,119 @@
     </w:lvl>
   </w:abstractNum>
   <w:abstractNum w:abstractNumId="2" w15:restartNumberingAfterBreak="0">
+    <w:nsid w:val="21D76E60"/>
+    <w:multiLevelType w:val="hybridMultilevel"/>
+    <w:tmpl w:val="52807E4E"/>
+    <w:lvl w:ilvl="0" w:tplc="0C0C000B">
+      <w:start w:val="1"/>
+      <w:numFmt w:val="bullet"/>
+      <w:lvlText w:val=""/>
+      <w:lvlJc w:val="left"/>
+      <w:pPr>
+        <w:ind w:left="1077" w:hanging="360"/>
+      </w:pPr>
+      <w:rPr>
+        <w:rFonts w:ascii="Wingdings" w:hAnsi="Wingdings" w:hint="default"/>
+      </w:rPr>
+    </w:lvl>
+    <w:lvl w:ilvl="1" w:tplc="0C0C0003" w:tentative="1">
+      <w:start w:val="1"/>
+      <w:numFmt w:val="bullet"/>
+      <w:lvlText w:val="o"/>
+      <w:lvlJc w:val="left"/>
+      <w:pPr>
+        <w:ind w:left="1797" w:hanging="360"/>
+      </w:pPr>
+      <w:rPr>
+        <w:rFonts w:ascii="Courier New" w:hAnsi="Courier New" w:cs="Courier New" w:hint="default"/>
+      </w:rPr>
+    </w:lvl>
+    <w:lvl w:ilvl="2" w:tplc="0C0C0005" w:tentative="1">
+      <w:start w:val="1"/>
+      <w:numFmt w:val="bullet"/>
+      <w:lvlText w:val=""/>
+      <w:lvlJc w:val="left"/>
+      <w:pPr>
+        <w:ind w:left="2517" w:hanging="360"/>
+      </w:pPr>
+      <w:rPr>
+        <w:rFonts w:ascii="Wingdings" w:hAnsi="Wingdings" w:hint="default"/>
+      </w:rPr>
+    </w:lvl>
+    <w:lvl w:ilvl="3" w:tplc="0C0C0001" w:tentative="1">
+      <w:start w:val="1"/>
+      <w:numFmt w:val="bullet"/>
+      <w:lvlText w:val=""/>
+      <w:lvlJc w:val="left"/>
+      <w:pPr>
+        <w:ind w:left="3237" w:hanging="360"/>
+      </w:pPr>
+      <w:rPr>
+        <w:rFonts w:ascii="Symbol" w:hAnsi="Symbol" w:hint="default"/>
+      </w:rPr>
+    </w:lvl>
+    <w:lvl w:ilvl="4" w:tplc="0C0C0003" w:tentative="1">
+      <w:start w:val="1"/>
+      <w:numFmt w:val="bullet"/>
+      <w:lvlText w:val="o"/>
+      <w:lvlJc w:val="left"/>
+      <w:pPr>
+        <w:ind w:left="3957" w:hanging="360"/>
+      </w:pPr>
+      <w:rPr>
+        <w:rFonts w:ascii="Courier New" w:hAnsi="Courier New" w:cs="Courier New" w:hint="default"/>
+      </w:rPr>
+    </w:lvl>
+    <w:lvl w:ilvl="5" w:tplc="0C0C0005" w:tentative="1">
+      <w:start w:val="1"/>
+      <w:numFmt w:val="bullet"/>
+      <w:lvlText w:val=""/>
+      <w:lvlJc w:val="left"/>
+      <w:pPr>
+        <w:ind w:left="4677" w:hanging="360"/>
+      </w:pPr>
+      <w:rPr>
+        <w:rFonts w:ascii="Wingdings" w:hAnsi="Wingdings" w:hint="default"/>
+      </w:rPr>
+    </w:lvl>
+    <w:lvl w:ilvl="6" w:tplc="0C0C0001" w:tentative="1">
+      <w:start w:val="1"/>
+      <w:numFmt w:val="bullet"/>
+      <w:lvlText w:val=""/>
+      <w:lvlJc w:val="left"/>
+      <w:pPr>
+        <w:ind w:left="5397" w:hanging="360"/>
+      </w:pPr>
+      <w:rPr>
+        <w:rFonts w:ascii="Symbol" w:hAnsi="Symbol" w:hint="default"/>
+      </w:rPr>
+    </w:lvl>
+    <w:lvl w:ilvl="7" w:tplc="0C0C0003" w:tentative="1">
+      <w:start w:val="1"/>
+      <w:numFmt w:val="bullet"/>
+      <w:lvlText w:val="o"/>
+      <w:lvlJc w:val="left"/>
+      <w:pPr>
+        <w:ind w:left="6117" w:hanging="360"/>
+      </w:pPr>
+      <w:rPr>
+        <w:rFonts w:ascii="Courier New" w:hAnsi="Courier New" w:cs="Courier New" w:hint="default"/>
+      </w:rPr>
+    </w:lvl>
+    <w:lvl w:ilvl="8" w:tplc="0C0C0005" w:tentative="1">
+      <w:start w:val="1"/>
+      <w:numFmt w:val="bullet"/>
+      <w:lvlText w:val=""/>
+      <w:lvlJc w:val="left"/>
+      <w:pPr>
+        <w:ind w:left="6837" w:hanging="360"/>
+      </w:pPr>
+      <w:rPr>
+        <w:rFonts w:ascii="Wingdings" w:hAnsi="Wingdings" w:hint="default"/>
+      </w:rPr>
+    </w:lvl>
+  </w:abstractNum>
+  <w:abstractNum w:abstractNumId="3" w15:restartNumberingAfterBreak="0">
     <w:nsid w:val="39151736"/>
     <w:multiLevelType w:val="hybridMultilevel"/>
     <w:tmpl w:val="EFE261E2"/>
@@ -4750,7 +5023,120 @@
       </w:rPr>
     </w:lvl>
   </w:abstractNum>
-  <w:abstractNum w:abstractNumId="3" w15:restartNumberingAfterBreak="0">
+  <w:abstractNum w:abstractNumId="4" w15:restartNumberingAfterBreak="0">
+    <w:nsid w:val="484A6FBC"/>
+    <w:multiLevelType w:val="hybridMultilevel"/>
+    <w:tmpl w:val="7D500B5A"/>
+    <w:lvl w:ilvl="0" w:tplc="0C0C000B">
+      <w:start w:val="1"/>
+      <w:numFmt w:val="bullet"/>
+      <w:lvlText w:val=""/>
+      <w:lvlJc w:val="left"/>
+      <w:pPr>
+        <w:ind w:left="1077" w:hanging="360"/>
+      </w:pPr>
+      <w:rPr>
+        <w:rFonts w:ascii="Wingdings" w:hAnsi="Wingdings" w:hint="default"/>
+      </w:rPr>
+    </w:lvl>
+    <w:lvl w:ilvl="1" w:tplc="0C0C0003" w:tentative="1">
+      <w:start w:val="1"/>
+      <w:numFmt w:val="bullet"/>
+      <w:lvlText w:val="o"/>
+      <w:lvlJc w:val="left"/>
+      <w:pPr>
+        <w:ind w:left="1797" w:hanging="360"/>
+      </w:pPr>
+      <w:rPr>
+        <w:rFonts w:ascii="Courier New" w:hAnsi="Courier New" w:cs="Courier New" w:hint="default"/>
+      </w:rPr>
+    </w:lvl>
+    <w:lvl w:ilvl="2" w:tplc="0C0C0005" w:tentative="1">
+      <w:start w:val="1"/>
+      <w:numFmt w:val="bullet"/>
+      <w:lvlText w:val=""/>
+      <w:lvlJc w:val="left"/>
+      <w:pPr>
+        <w:ind w:left="2517" w:hanging="360"/>
+      </w:pPr>
+      <w:rPr>
+        <w:rFonts w:ascii="Wingdings" w:hAnsi="Wingdings" w:hint="default"/>
+      </w:rPr>
+    </w:lvl>
+    <w:lvl w:ilvl="3" w:tplc="0C0C0001" w:tentative="1">
+      <w:start w:val="1"/>
+      <w:numFmt w:val="bullet"/>
+      <w:lvlText w:val=""/>
+      <w:lvlJc w:val="left"/>
+      <w:pPr>
+        <w:ind w:left="3237" w:hanging="360"/>
+      </w:pPr>
+      <w:rPr>
+        <w:rFonts w:ascii="Symbol" w:hAnsi="Symbol" w:hint="default"/>
+      </w:rPr>
+    </w:lvl>
+    <w:lvl w:ilvl="4" w:tplc="0C0C0003" w:tentative="1">
+      <w:start w:val="1"/>
+      <w:numFmt w:val="bullet"/>
+      <w:lvlText w:val="o"/>
+      <w:lvlJc w:val="left"/>
+      <w:pPr>
+        <w:ind w:left="3957" w:hanging="360"/>
+      </w:pPr>
+      <w:rPr>
+        <w:rFonts w:ascii="Courier New" w:hAnsi="Courier New" w:cs="Courier New" w:hint="default"/>
+      </w:rPr>
+    </w:lvl>
+    <w:lvl w:ilvl="5" w:tplc="0C0C0005" w:tentative="1">
+      <w:start w:val="1"/>
+      <w:numFmt w:val="bullet"/>
+      <w:lvlText w:val=""/>
+      <w:lvlJc w:val="left"/>
+      <w:pPr>
+        <w:ind w:left="4677" w:hanging="360"/>
+      </w:pPr>
+      <w:rPr>
+        <w:rFonts w:ascii="Wingdings" w:hAnsi="Wingdings" w:hint="default"/>
+      </w:rPr>
+    </w:lvl>
+    <w:lvl w:ilvl="6" w:tplc="0C0C0001" w:tentative="1">
+      <w:start w:val="1"/>
+      <w:numFmt w:val="bullet"/>
+      <w:lvlText w:val=""/>
+      <w:lvlJc w:val="left"/>
+      <w:pPr>
+        <w:ind w:left="5397" w:hanging="360"/>
+      </w:pPr>
+      <w:rPr>
+        <w:rFonts w:ascii="Symbol" w:hAnsi="Symbol" w:hint="default"/>
+      </w:rPr>
+    </w:lvl>
+    <w:lvl w:ilvl="7" w:tplc="0C0C0003" w:tentative="1">
+      <w:start w:val="1"/>
+      <w:numFmt w:val="bullet"/>
+      <w:lvlText w:val="o"/>
+      <w:lvlJc w:val="left"/>
+      <w:pPr>
+        <w:ind w:left="6117" w:hanging="360"/>
+      </w:pPr>
+      <w:rPr>
+        <w:rFonts w:ascii="Courier New" w:hAnsi="Courier New" w:cs="Courier New" w:hint="default"/>
+      </w:rPr>
+    </w:lvl>
+    <w:lvl w:ilvl="8" w:tplc="0C0C0005" w:tentative="1">
+      <w:start w:val="1"/>
+      <w:numFmt w:val="bullet"/>
+      <w:lvlText w:val=""/>
+      <w:lvlJc w:val="left"/>
+      <w:pPr>
+        <w:ind w:left="6837" w:hanging="360"/>
+      </w:pPr>
+      <w:rPr>
+        <w:rFonts w:ascii="Wingdings" w:hAnsi="Wingdings" w:hint="default"/>
+      </w:rPr>
+    </w:lvl>
+  </w:abstractNum>
+  <w:abstractNum w:abstractNumId="5" w15:restartNumberingAfterBreak="0">
     <w:nsid w:val="4DD80BB5"/>
     <w:multiLevelType w:val="hybridMultilevel"/>
     <w:tmpl w:val="A0B6D62A"/>
@@ -4836,7 +5222,346 @@
       </w:pPr>
     </w:lvl>
   </w:abstractNum>
-  <w:abstractNum w:abstractNumId="4" w15:restartNumberingAfterBreak="0">
+  <w:abstractNum w:abstractNumId="6" w15:restartNumberingAfterBreak="0">
+    <w:nsid w:val="58F861BB"/>
+    <w:multiLevelType w:val="hybridMultilevel"/>
+    <w:tmpl w:val="F80C97CE"/>
+    <w:lvl w:ilvl="0" w:tplc="0C0C000B">
+      <w:start w:val="1"/>
+      <w:numFmt w:val="bullet"/>
+      <w:lvlText w:val=""/>
+      <w:lvlJc w:val="left"/>
+      <w:pPr>
+        <w:ind w:left="1080" w:hanging="360"/>
+      </w:pPr>
+      <w:rPr>
+        <w:rFonts w:ascii="Wingdings" w:hAnsi="Wingdings" w:hint="default"/>
+      </w:rPr>
+    </w:lvl>
+    <w:lvl w:ilvl="1" w:tplc="0C0C0003" w:tentative="1">
+      <w:start w:val="1"/>
+      <w:numFmt w:val="bullet"/>
+      <w:lvlText w:val="o"/>
+      <w:lvlJc w:val="left"/>
+      <w:pPr>
+        <w:ind w:left="1800" w:hanging="360"/>
+      </w:pPr>
+      <w:rPr>
+        <w:rFonts w:ascii="Courier New" w:hAnsi="Courier New" w:cs="Courier New" w:hint="default"/>
+      </w:rPr>
+    </w:lvl>
+    <w:lvl w:ilvl="2" w:tplc="0C0C0005" w:tentative="1">
+      <w:start w:val="1"/>
+      <w:numFmt w:val="bullet"/>
+      <w:lvlText w:val=""/>
+      <w:lvlJc w:val="left"/>
+      <w:pPr>
+        <w:ind w:left="2520" w:hanging="360"/>
+      </w:pPr>
+      <w:rPr>
+        <w:rFonts w:ascii="Wingdings" w:hAnsi="Wingdings" w:hint="default"/>
+      </w:rPr>
+    </w:lvl>
+    <w:lvl w:ilvl="3" w:tplc="0C0C0001" w:tentative="1">
+      <w:start w:val="1"/>
+      <w:numFmt w:val="bullet"/>
+      <w:lvlText w:val=""/>
+      <w:lvlJc w:val="left"/>
+      <w:pPr>
+        <w:ind w:left="3240" w:hanging="360"/>
+      </w:pPr>
+      <w:rPr>
+        <w:rFonts w:ascii="Symbol" w:hAnsi="Symbol" w:hint="default"/>
+      </w:rPr>
+    </w:lvl>
+    <w:lvl w:ilvl="4" w:tplc="0C0C0003" w:tentative="1">
+      <w:start w:val="1"/>
+      <w:numFmt w:val="bullet"/>
+      <w:lvlText w:val="o"/>
+      <w:lvlJc w:val="left"/>
+      <w:pPr>
+        <w:ind w:left="3960" w:hanging="360"/>
+      </w:pPr>
+      <w:rPr>
+        <w:rFonts w:ascii="Courier New" w:hAnsi="Courier New" w:cs="Courier New" w:hint="default"/>
+      </w:rPr>
+    </w:lvl>
+    <w:lvl w:ilvl="5" w:tplc="0C0C0005" w:tentative="1">
+      <w:start w:val="1"/>
+      <w:numFmt w:val="bullet"/>
+      <w:lvlText w:val=""/>
+      <w:lvlJc w:val="left"/>
+      <w:pPr>
+        <w:ind w:left="4680" w:hanging="360"/>
+      </w:pPr>
+      <w:rPr>
+        <w:rFonts w:ascii="Wingdings" w:hAnsi="Wingdings" w:hint="default"/>
+      </w:rPr>
+    </w:lvl>
+    <w:lvl w:ilvl="6" w:tplc="0C0C0001" w:tentative="1">
+      <w:start w:val="1"/>
+      <w:numFmt w:val="bullet"/>
+      <w:lvlText w:val=""/>
+      <w:lvlJc w:val="left"/>
+      <w:pPr>
+        <w:ind w:left="5400" w:hanging="360"/>
+      </w:pPr>
+      <w:rPr>
+        <w:rFonts w:ascii="Symbol" w:hAnsi="Symbol" w:hint="default"/>
+      </w:rPr>
+    </w:lvl>
+    <w:lvl w:ilvl="7" w:tplc="0C0C0003" w:tentative="1">
+      <w:start w:val="1"/>
+      <w:numFmt w:val="bullet"/>
+      <w:lvlText w:val="o"/>
+      <w:lvlJc w:val="left"/>
+      <w:pPr>
+        <w:ind w:left="6120" w:hanging="360"/>
+      </w:pPr>
+      <w:rPr>
+        <w:rFonts w:ascii="Courier New" w:hAnsi="Courier New" w:cs="Courier New" w:hint="default"/>
+      </w:rPr>
+    </w:lvl>
+    <w:lvl w:ilvl="8" w:tplc="0C0C0005" w:tentative="1">
+      <w:start w:val="1"/>
+      <w:numFmt w:val="bullet"/>
+      <w:lvlText w:val=""/>
+      <w:lvlJc w:val="left"/>
+      <w:pPr>
+        <w:ind w:left="6840" w:hanging="360"/>
+      </w:pPr>
+      <w:rPr>
+        <w:rFonts w:ascii="Wingdings" w:hAnsi="Wingdings" w:hint="default"/>
+      </w:rPr>
+    </w:lvl>
+  </w:abstractNum>
+  <w:abstractNum w:abstractNumId="7" w15:restartNumberingAfterBreak="0">
+    <w:nsid w:val="608D5A83"/>
+    <w:multiLevelType w:val="hybridMultilevel"/>
+    <w:tmpl w:val="4B80EE64"/>
+    <w:lvl w:ilvl="0" w:tplc="0C0C000B">
+      <w:start w:val="1"/>
+      <w:numFmt w:val="bullet"/>
+      <w:lvlText w:val=""/>
+      <w:lvlJc w:val="left"/>
+      <w:pPr>
+        <w:ind w:left="720" w:hanging="360"/>
+      </w:pPr>
+      <w:rPr>
+        <w:rFonts w:ascii="Wingdings" w:hAnsi="Wingdings" w:hint="default"/>
+      </w:rPr>
+    </w:lvl>
+    <w:lvl w:ilvl="1" w:tplc="0C0C0003" w:tentative="1">
+      <w:start w:val="1"/>
+      <w:numFmt w:val="bullet"/>
+      <w:lvlText w:val="o"/>
+      <w:lvlJc w:val="left"/>
+      <w:pPr>
+        <w:ind w:left="1440" w:hanging="360"/>
+      </w:pPr>
+      <w:rPr>
+        <w:rFonts w:ascii="Courier New" w:hAnsi="Courier New" w:cs="Courier New" w:hint="default"/>
+      </w:rPr>
+    </w:lvl>
+    <w:lvl w:ilvl="2" w:tplc="0C0C0005" w:tentative="1">
+      <w:start w:val="1"/>
+      <w:numFmt w:val="bullet"/>
+      <w:lvlText w:val=""/>
+      <w:lvlJc w:val="left"/>
+      <w:pPr>
+        <w:ind w:left="2160" w:hanging="360"/>
+      </w:pPr>
+      <w:rPr>
+        <w:rFonts w:ascii="Wingdings" w:hAnsi="Wingdings" w:hint="default"/>
+      </w:rPr>
+    </w:lvl>
+    <w:lvl w:ilvl="3" w:tplc="0C0C0001" w:tentative="1">
+      <w:start w:val="1"/>
+      <w:numFmt w:val="bullet"/>
+      <w:lvlText w:val=""/>
+      <w:lvlJc w:val="left"/>
+      <w:pPr>
+        <w:ind w:left="2880" w:hanging="360"/>
+      </w:pPr>
+      <w:rPr>
+        <w:rFonts w:ascii="Symbol" w:hAnsi="Symbol" w:hint="default"/>
+      </w:rPr>
+    </w:lvl>
+    <w:lvl w:ilvl="4" w:tplc="0C0C0003" w:tentative="1">
+      <w:start w:val="1"/>
+      <w:numFmt w:val="bullet"/>
+      <w:lvlText w:val="o"/>
+      <w:lvlJc w:val="left"/>
+      <w:pPr>
+        <w:ind w:left="3600" w:hanging="360"/>
+      </w:pPr>
+      <w:rPr>
+        <w:rFonts w:ascii="Courier New" w:hAnsi="Courier New" w:cs="Courier New" w:hint="default"/>
+      </w:rPr>
+    </w:lvl>
+    <w:lvl w:ilvl="5" w:tplc="0C0C0005" w:tentative="1">
+      <w:start w:val="1"/>
+      <w:numFmt w:val="bullet"/>
+      <w:lvlText w:val=""/>
+      <w:lvlJc w:val="left"/>
+      <w:pPr>
+        <w:ind w:left="4320" w:hanging="360"/>
+      </w:pPr>
+      <w:rPr>
+        <w:rFonts w:ascii="Wingdings" w:hAnsi="Wingdings" w:hint="default"/>
+      </w:rPr>
+    </w:lvl>
+    <w:lvl w:ilvl="6" w:tplc="0C0C0001" w:tentative="1">
+      <w:start w:val="1"/>
+      <w:numFmt w:val="bullet"/>
+      <w:lvlText w:val=""/>
+      <w:lvlJc w:val="left"/>
+      <w:pPr>
+        <w:ind w:left="5040" w:hanging="360"/>
+      </w:pPr>
+      <w:rPr>
+        <w:rFonts w:ascii="Symbol" w:hAnsi="Symbol" w:hint="default"/>
+      </w:rPr>
+    </w:lvl>
+    <w:lvl w:ilvl="7" w:tplc="0C0C0003" w:tentative="1">
+      <w:start w:val="1"/>
+      <w:numFmt w:val="bullet"/>
+      <w:lvlText w:val="o"/>
+      <w:lvlJc w:val="left"/>
+      <w:pPr>
+        <w:ind w:left="5760" w:hanging="360"/>
+      </w:pPr>
+      <w:rPr>
+        <w:rFonts w:ascii="Courier New" w:hAnsi="Courier New" w:cs="Courier New" w:hint="default"/>
+      </w:rPr>
+    </w:lvl>
+    <w:lvl w:ilvl="8" w:tplc="0C0C0005" w:tentative="1">
+      <w:start w:val="1"/>
+      <w:numFmt w:val="bullet"/>
+      <w:lvlText w:val=""/>
+      <w:lvlJc w:val="left"/>
+      <w:pPr>
+        <w:ind w:left="6480" w:hanging="360"/>
+      </w:pPr>
+      <w:rPr>
+        <w:rFonts w:ascii="Wingdings" w:hAnsi="Wingdings" w:hint="default"/>
+      </w:rPr>
+    </w:lvl>
+  </w:abstractNum>
+  <w:abstractNum w:abstractNumId="8" w15:restartNumberingAfterBreak="0">
+    <w:nsid w:val="60A02E82"/>
+    <w:multiLevelType w:val="hybridMultilevel"/>
+    <w:tmpl w:val="D9ECEBF0"/>
+    <w:lvl w:ilvl="0" w:tplc="0C0C000B">
+      <w:start w:val="1"/>
+      <w:numFmt w:val="bullet"/>
+      <w:lvlText w:val=""/>
+      <w:lvlJc w:val="left"/>
+      <w:pPr>
+        <w:ind w:left="1077" w:hanging="360"/>
+      </w:pPr>
+      <w:rPr>
+        <w:rFonts w:ascii="Wingdings" w:hAnsi="Wingdings" w:hint="default"/>
+      </w:rPr>
+    </w:lvl>
+    <w:lvl w:ilvl="1" w:tplc="0C0C0003" w:tentative="1">
+      <w:start w:val="1"/>
+      <w:numFmt w:val="bullet"/>
+      <w:lvlText w:val="o"/>
+      <w:lvlJc w:val="left"/>
+      <w:pPr>
+        <w:ind w:left="1797" w:hanging="360"/>
+      </w:pPr>
+      <w:rPr>
+        <w:rFonts w:ascii="Courier New" w:hAnsi="Courier New" w:cs="Courier New" w:hint="default"/>
+      </w:rPr>
+    </w:lvl>
+    <w:lvl w:ilvl="2" w:tplc="0C0C0005" w:tentative="1">
+      <w:start w:val="1"/>
+      <w:numFmt w:val="bullet"/>
+      <w:lvlText w:val=""/>
+      <w:lvlJc w:val="left"/>
+      <w:pPr>
+        <w:ind w:left="2517" w:hanging="360"/>
+      </w:pPr>
+      <w:rPr>
+        <w:rFonts w:ascii="Wingdings" w:hAnsi="Wingdings" w:hint="default"/>
+      </w:rPr>
+    </w:lvl>
+    <w:lvl w:ilvl="3" w:tplc="0C0C0001" w:tentative="1">
+      <w:start w:val="1"/>
+      <w:numFmt w:val="bullet"/>
+      <w:lvlText w:val=""/>
+      <w:lvlJc w:val="left"/>
+      <w:pPr>
+        <w:ind w:left="3237" w:hanging="360"/>
+      </w:pPr>
+      <w:rPr>
+        <w:rFonts w:ascii="Symbol" w:hAnsi="Symbol" w:hint="default"/>
+      </w:rPr>
+    </w:lvl>
+    <w:lvl w:ilvl="4" w:tplc="0C0C0003" w:tentative="1">
+      <w:start w:val="1"/>
+      <w:numFmt w:val="bullet"/>
+      <w:lvlText w:val="o"/>
+      <w:lvlJc w:val="left"/>
+      <w:pPr>
+        <w:ind w:left="3957" w:hanging="360"/>
+      </w:pPr>
+      <w:rPr>
+        <w:rFonts w:ascii="Courier New" w:hAnsi="Courier New" w:cs="Courier New" w:hint="default"/>
+      </w:rPr>
+    </w:lvl>
+    <w:lvl w:ilvl="5" w:tplc="0C0C0005" w:tentative="1">
+      <w:start w:val="1"/>
+      <w:numFmt w:val="bullet"/>
+      <w:lvlText w:val=""/>
+      <w:lvlJc w:val="left"/>
+      <w:pPr>
+        <w:ind w:left="4677" w:hanging="360"/>
+      </w:pPr>
+      <w:rPr>
+        <w:rFonts w:ascii="Wingdings" w:hAnsi="Wingdings" w:hint="default"/>
+      </w:rPr>
+    </w:lvl>
+    <w:lvl w:ilvl="6" w:tplc="0C0C0001" w:tentative="1">
+      <w:start w:val="1"/>
+      <w:numFmt w:val="bullet"/>
+      <w:lvlText w:val=""/>
+      <w:lvlJc w:val="left"/>
+      <w:pPr>
+        <w:ind w:left="5397" w:hanging="360"/>
+      </w:pPr>
+      <w:rPr>
+        <w:rFonts w:ascii="Symbol" w:hAnsi="Symbol" w:hint="default"/>
+      </w:rPr>
+    </w:lvl>
+    <w:lvl w:ilvl="7" w:tplc="0C0C0003" w:tentative="1">
+      <w:start w:val="1"/>
+      <w:numFmt w:val="bullet"/>
+      <w:lvlText w:val="o"/>
+      <w:lvlJc w:val="left"/>
+      <w:pPr>
+        <w:ind w:left="6117" w:hanging="360"/>
+      </w:pPr>
+      <w:rPr>
+        <w:rFonts w:ascii="Courier New" w:hAnsi="Courier New" w:cs="Courier New" w:hint="default"/>
+      </w:rPr>
+    </w:lvl>
+    <w:lvl w:ilvl="8" w:tplc="0C0C0005" w:tentative="1">
+      <w:start w:val="1"/>
+      <w:numFmt w:val="bullet"/>
+      <w:lvlText w:val=""/>
+      <w:lvlJc w:val="left"/>
+      <w:pPr>
+        <w:ind w:left="6837" w:hanging="360"/>
+      </w:pPr>
+      <w:rPr>
+        <w:rFonts w:ascii="Wingdings" w:hAnsi="Wingdings" w:hint="default"/>
+      </w:rPr>
+    </w:lvl>
+  </w:abstractNum>
+  <w:abstractNum w:abstractNumId="9" w15:restartNumberingAfterBreak="0">
     <w:nsid w:val="6AB200EE"/>
     <w:multiLevelType w:val="hybridMultilevel"/>
     <w:tmpl w:val="AB8CBE3A"/>
@@ -4949,7 +5674,120 @@
       </w:rPr>
     </w:lvl>
   </w:abstractNum>
-  <w:abstractNum w:abstractNumId="5" w15:restartNumberingAfterBreak="0">
+  <w:abstractNum w:abstractNumId="10" w15:restartNumberingAfterBreak="0">
+    <w:nsid w:val="6B817B0B"/>
+    <w:multiLevelType w:val="hybridMultilevel"/>
+    <w:tmpl w:val="38103C04"/>
+    <w:lvl w:ilvl="0" w:tplc="0C0C000F">
+      <w:start w:val="1"/>
+      <w:numFmt w:val="decimal"/>
+      <w:lvlText w:val="%1."/>
+      <w:lvlJc w:val="left"/>
+      <w:pPr>
+        <w:ind w:left="720" w:hanging="360"/>
+      </w:pPr>
+      <w:rPr>
+        <w:rFonts w:hint="default"/>
+      </w:rPr>
+    </w:lvl>
+    <w:lvl w:ilvl="1" w:tplc="0C0C0003" w:tentative="1">
+      <w:start w:val="1"/>
+      <w:numFmt w:val="bullet"/>
+      <w:lvlText w:val="o"/>
+      <w:lvlJc w:val="left"/>
+      <w:pPr>
+        <w:ind w:left="1440" w:hanging="360"/>
+      </w:pPr>
+      <w:rPr>
+        <w:rFonts w:ascii="Courier New" w:hAnsi="Courier New" w:cs="Courier New" w:hint="default"/>
+      </w:rPr>
+    </w:lvl>
+    <w:lvl w:ilvl="2" w:tplc="0C0C0005" w:tentative="1">
+      <w:start w:val="1"/>
+      <w:numFmt w:val="bullet"/>
+      <w:lvlText w:val=""/>
+      <w:lvlJc w:val="left"/>
+      <w:pPr>
+        <w:ind w:left="2160" w:hanging="360"/>
+      </w:pPr>
+      <w:rPr>
+        <w:rFonts w:ascii="Wingdings" w:hAnsi="Wingdings" w:hint="default"/>
+      </w:rPr>
+    </w:lvl>
+    <w:lvl w:ilvl="3" w:tplc="0C0C0001" w:tentative="1">
+      <w:start w:val="1"/>
+      <w:numFmt w:val="bullet"/>
+      <w:lvlText w:val=""/>
+      <w:lvlJc w:val="left"/>
+      <w:pPr>
+        <w:ind w:left="2880" w:hanging="360"/>
+      </w:pPr>
+      <w:rPr>
+        <w:rFonts w:ascii="Symbol" w:hAnsi="Symbol" w:hint="default"/>
+      </w:rPr>
+    </w:lvl>
+    <w:lvl w:ilvl="4" w:tplc="0C0C0003" w:tentative="1">
+      <w:start w:val="1"/>
+      <w:numFmt w:val="bullet"/>
+      <w:lvlText w:val="o"/>
+      <w:lvlJc w:val="left"/>
+      <w:pPr>
+        <w:ind w:left="3600" w:hanging="360"/>
+      </w:pPr>
+      <w:rPr>
+        <w:rFonts w:ascii="Courier New" w:hAnsi="Courier New" w:cs="Courier New" w:hint="default"/>
+      </w:rPr>
+    </w:lvl>
+    <w:lvl w:ilvl="5" w:tplc="0C0C0005" w:tentative="1">
+      <w:start w:val="1"/>
+      <w:numFmt w:val="bullet"/>
+      <w:lvlText w:val=""/>
+      <w:lvlJc w:val="left"/>
+      <w:pPr>
+        <w:ind w:left="4320" w:hanging="360"/>
+      </w:pPr>
+      <w:rPr>
+        <w:rFonts w:ascii="Wingdings" w:hAnsi="Wingdings" w:hint="default"/>
+      </w:rPr>
+    </w:lvl>
+    <w:lvl w:ilvl="6" w:tplc="0C0C0001" w:tentative="1">
+      <w:start w:val="1"/>
+      <w:numFmt w:val="bullet"/>
+      <w:lvlText w:val=""/>
+      <w:lvlJc w:val="left"/>
+      <w:pPr>
+        <w:ind w:left="5040" w:hanging="360"/>
+      </w:pPr>
+      <w:rPr>
+        <w:rFonts w:ascii="Symbol" w:hAnsi="Symbol" w:hint="default"/>
+      </w:rPr>
+    </w:lvl>
+    <w:lvl w:ilvl="7" w:tplc="0C0C0003" w:tentative="1">
+      <w:start w:val="1"/>
+      <w:numFmt w:val="bullet"/>
+      <w:lvlText w:val="o"/>
+      <w:lvlJc w:val="left"/>
+      <w:pPr>
+        <w:ind w:left="5760" w:hanging="360"/>
+      </w:pPr>
+      <w:rPr>
+        <w:rFonts w:ascii="Courier New" w:hAnsi="Courier New" w:cs="Courier New" w:hint="default"/>
+      </w:rPr>
+    </w:lvl>
+    <w:lvl w:ilvl="8" w:tplc="0C0C0005" w:tentative="1">
+      <w:start w:val="1"/>
+      <w:numFmt w:val="bullet"/>
+      <w:lvlText w:val=""/>
+      <w:lvlJc w:val="left"/>
+      <w:pPr>
+        <w:ind w:left="6480" w:hanging="360"/>
+      </w:pPr>
+      <w:rPr>
+        <w:rFonts w:ascii="Wingdings" w:hAnsi="Wingdings" w:hint="default"/>
+      </w:rPr>
+    </w:lvl>
+  </w:abstractNum>
+  <w:abstractNum w:abstractNumId="11" w15:restartNumberingAfterBreak="0">
     <w:nsid w:val="74EC4C3D"/>
     <w:multiLevelType w:val="hybridMultilevel"/>
     <w:tmpl w:val="E4A41520"/>
@@ -5069,7 +5907,7 @@
     <w:abstractNumId w:val="0"/>
   </w:num>
   <w:num w:numId="3">
-    <w:abstractNumId w:val="3"/>
+    <w:abstractNumId w:val="5"/>
     <w:lvlOverride w:ilvl="0">
       <w:startOverride w:val="1"/>
     </w:lvlOverride>
@@ -5099,13 +5937,31 @@
     </w:lvlOverride>
   </w:num>
   <w:num w:numId="4">
+    <w:abstractNumId w:val="3"/>
+  </w:num>
+  <w:num w:numId="5">
+    <w:abstractNumId w:val="11"/>
+  </w:num>
+  <w:num w:numId="6">
+    <w:abstractNumId w:val="9"/>
+  </w:num>
+  <w:num w:numId="7">
+    <w:abstractNumId w:val="10"/>
+  </w:num>
+  <w:num w:numId="8">
     <w:abstractNumId w:val="2"/>
   </w:num>
-  <w:num w:numId="5">
-    <w:abstractNumId w:val="5"/>
+  <w:num w:numId="9">
+    <w:abstractNumId w:val="4"/>
   </w:num>
-  <w:num w:numId="6">
-    <w:abstractNumId w:val="4"/>
+  <w:num w:numId="10">
+    <w:abstractNumId w:val="8"/>
+  </w:num>
+  <w:num w:numId="11">
+    <w:abstractNumId w:val="7"/>
+  </w:num>
+  <w:num w:numId="12">
+    <w:abstractNumId w:val="6"/>
   </w:num>
 </w:numbering>
 </file>
@@ -5851,7 +6707,7 @@
 </file>
 
 <file path=customXml/itemProps1.xml><?xml version="1.0" encoding="utf-8"?>
-<ds:datastoreItem xmlns:ds="http://schemas.openxmlformats.org/officeDocument/2006/customXml" ds:itemID="{B834B530-62C6-4242-9421-FDAD1F1CB2DC}">
+<ds:datastoreItem xmlns:ds="http://schemas.openxmlformats.org/officeDocument/2006/customXml" ds:itemID="{776ED6A4-18BA-4FF0-B236-A670E1FCECEB}">
   <ds:schemaRefs>
     <ds:schemaRef ds:uri="http://schemas.openxmlformats.org/officeDocument/2006/bibliography"/>
   </ds:schemaRefs>

</xml_diff>

<commit_message>
Modif. du document d'analyse pour le recaptcha
</commit_message>
<xml_diff>
--- a/Sprint 2/Global/AnalyseGlobal Sprint 3.docx
+++ b/Sprint 2/Global/AnalyseGlobal Sprint 3.docx
@@ -789,23 +789,7 @@
           <w:sz w:val="24"/>
           <w:szCs w:val="24"/>
         </w:rPr>
-        <w:t xml:space="preserve">Le représentant </w:t>
-      </w:r>
-      <w:proofErr w:type="spellStart"/>
-      <w:r>
-        <w:rPr>
-          <w:sz w:val="24"/>
-          <w:szCs w:val="24"/>
-        </w:rPr>
-        <w:t>a</w:t>
-      </w:r>
-      <w:proofErr w:type="spellEnd"/>
-      <w:r>
-        <w:rPr>
-          <w:sz w:val="24"/>
-          <w:szCs w:val="24"/>
-        </w:rPr>
-        <w:t xml:space="preserve"> tous les droits de l’employé en plus des siens.</w:t>
+        <w:t>Le représentant a tous les droits de l’employé en plus des siens.</w:t>
       </w:r>
     </w:p>
     <w:p>
@@ -3818,8 +3802,6 @@
           <w:szCs w:val="24"/>
         </w:rPr>
       </w:pPr>
-      <w:bookmarkStart w:id="0" w:name="_GoBack"/>
-      <w:bookmarkEnd w:id="0"/>
     </w:p>
     <w:p>
       <w:pPr>
@@ -3962,12 +3944,12 @@
     <w:p>
       <w:pPr>
         <w:rPr>
-          <w:ins w:id="1" w:author="utilisateur" w:date="2016-11-28T11:11:00Z"/>
-          <w:sz w:val="24"/>
-          <w:szCs w:val="24"/>
-        </w:rPr>
-      </w:pPr>
-      <w:ins w:id="2" w:author="utilisateur" w:date="2016-11-28T11:11:00Z">
+          <w:ins w:id="0" w:author="utilisateur" w:date="2016-11-28T11:11:00Z"/>
+          <w:sz w:val="24"/>
+          <w:szCs w:val="24"/>
+        </w:rPr>
+      </w:pPr>
+      <w:ins w:id="1" w:author="utilisateur" w:date="2016-11-28T11:11:00Z">
         <w:r>
           <w:rPr>
             <w:sz w:val="24"/>
@@ -4206,32 +4188,32 @@
       </w:pPr>
       <w:r>
         <w:rPr>
+          <w:sz w:val="24"/>
+          <w:szCs w:val="24"/>
+        </w:rPr>
+        <w:tab/>
+        <w:t xml:space="preserve">Deuxièmement, pour ce qui est de la sécurité à la connexion, si l’utilisateur manque 3 fois son mot de passe, il doit passer plusieurs étape tels que : </w:t>
+      </w:r>
+    </w:p>
+    <w:p>
+      <w:pPr>
+        <w:rPr>
+          <w:sz w:val="24"/>
+          <w:szCs w:val="24"/>
+        </w:rPr>
+      </w:pPr>
+      <w:r>
+        <w:rPr>
           <w:noProof/>
           <w:sz w:val="24"/>
           <w:szCs w:val="24"/>
           <w:lang w:eastAsia="fr-CA"/>
         </w:rPr>
         <w:drawing>
-          <wp:anchor distT="0" distB="0" distL="114300" distR="114300" simplePos="0" relativeHeight="251664384" behindDoc="1" locked="0" layoutInCell="1" allowOverlap="1">
-            <wp:simplePos x="0" y="0"/>
-            <wp:positionH relativeFrom="margin">
-              <wp:align>right</wp:align>
-            </wp:positionH>
-            <wp:positionV relativeFrom="paragraph">
-              <wp:posOffset>485775</wp:posOffset>
-            </wp:positionV>
-            <wp:extent cx="6400800" cy="3165475"/>
-            <wp:effectExtent l="19050" t="19050" r="19050" b="15875"/>
-            <wp:wrapTight wrapText="bothSides">
-              <wp:wrapPolygon edited="0">
-                <wp:start x="-64" y="-130"/>
-                <wp:lineTo x="-64" y="21578"/>
-                <wp:lineTo x="21600" y="21578"/>
-                <wp:lineTo x="21600" y="-130"/>
-                <wp:lineTo x="-64" y="-130"/>
-              </wp:wrapPolygon>
-            </wp:wrapTight>
-            <wp:docPr id="2" name="Image 2"/>
+          <wp:inline distT="0" distB="0" distL="0" distR="0">
+            <wp:extent cx="6400800" cy="3155315"/>
+            <wp:effectExtent l="0" t="0" r="0" b="6985"/>
+            <wp:docPr id="13" name="Image 13"/>
             <wp:cNvGraphicFramePr>
               <a:graphicFrameLocks xmlns:a="http://schemas.openxmlformats.org/drawingml/2006/main" noChangeAspect="1"/>
             </wp:cNvGraphicFramePr>
@@ -4239,7 +4221,7 @@
               <a:graphicData uri="http://schemas.openxmlformats.org/drawingml/2006/picture">
                 <pic:pic xmlns:pic="http://schemas.openxmlformats.org/drawingml/2006/picture">
                   <pic:nvPicPr>
-                    <pic:cNvPr id="2" name="Captcha.PNG"/>
+                    <pic:cNvPr id="13" name="Capture.PNG"/>
                     <pic:cNvPicPr/>
                   </pic:nvPicPr>
                   <pic:blipFill>
@@ -4257,45 +4239,18 @@
                   <pic:spPr>
                     <a:xfrm>
                       <a:off x="0" y="0"/>
-                      <a:ext cx="6400800" cy="3165475"/>
+                      <a:ext cx="6400800" cy="3155315"/>
                     </a:xfrm>
                     <a:prstGeom prst="rect">
                       <a:avLst/>
                     </a:prstGeom>
-                    <a:ln w="25400">
-                      <a:solidFill>
-                        <a:schemeClr val="tx1"/>
-                      </a:solidFill>
-                    </a:ln>
                   </pic:spPr>
                 </pic:pic>
               </a:graphicData>
             </a:graphic>
-            <wp14:sizeRelH relativeFrom="page">
-              <wp14:pctWidth>0</wp14:pctWidth>
-            </wp14:sizeRelH>
-            <wp14:sizeRelV relativeFrom="page">
-              <wp14:pctHeight>0</wp14:pctHeight>
-            </wp14:sizeRelV>
-          </wp:anchor>
+          </wp:inline>
         </w:drawing>
       </w:r>
-      <w:r>
-        <w:rPr>
-          <w:sz w:val="24"/>
-          <w:szCs w:val="24"/>
-        </w:rPr>
-        <w:tab/>
-        <w:t xml:space="preserve">Deuxièmement, pour ce qui est de la sécurité à la connexion, si l’utilisateur manque 3 fois son mot de passe, il doit passer plusieurs étape tels que : </w:t>
-      </w:r>
-    </w:p>
-    <w:p>
-      <w:pPr>
-        <w:rPr>
-          <w:sz w:val="24"/>
-          <w:szCs w:val="24"/>
-        </w:rPr>
-      </w:pPr>
     </w:p>
     <w:p>
       <w:pPr>
@@ -4315,63 +4270,17 @@
           <w:sz w:val="24"/>
           <w:szCs w:val="24"/>
         </w:rPr>
-        <w:t>Un Captcha (Vérifier que ce n’est pas un robot)</w:t>
-      </w:r>
-    </w:p>
-    <w:p>
-      <w:pPr>
-        <w:pStyle w:val="Paragraphedeliste"/>
-        <w:spacing w:line="256" w:lineRule="auto"/>
-        <w:rPr>
-          <w:sz w:val="24"/>
-          <w:szCs w:val="24"/>
-        </w:rPr>
-      </w:pPr>
-    </w:p>
-    <w:p>
-      <w:pPr>
-        <w:pStyle w:val="Paragraphedeliste"/>
-        <w:spacing w:line="256" w:lineRule="auto"/>
-        <w:rPr>
-          <w:sz w:val="24"/>
-          <w:szCs w:val="24"/>
-        </w:rPr>
-      </w:pPr>
-    </w:p>
-    <w:p>
-      <w:pPr>
-        <w:pStyle w:val="Paragraphedeliste"/>
-        <w:spacing w:line="256" w:lineRule="auto"/>
-        <w:rPr>
-          <w:sz w:val="24"/>
-          <w:szCs w:val="24"/>
-        </w:rPr>
-      </w:pPr>
-      <w:r>
-        <w:rPr>
-          <w:sz w:val="24"/>
-          <w:szCs w:val="24"/>
-        </w:rPr>
-        <w:t>N.B. Le Captcha peut différer de la version finale.</w:t>
-      </w:r>
-    </w:p>
-    <w:p>
-      <w:pPr>
-        <w:spacing w:line="256" w:lineRule="auto"/>
-        <w:rPr>
-          <w:sz w:val="24"/>
-          <w:szCs w:val="24"/>
-        </w:rPr>
-      </w:pPr>
-    </w:p>
-    <w:p>
-      <w:pPr>
-        <w:spacing w:line="256" w:lineRule="auto"/>
-        <w:rPr>
-          <w:sz w:val="24"/>
-          <w:szCs w:val="24"/>
-        </w:rPr>
-      </w:pPr>
+        <w:t>Un Captcha (Vér</w:t>
+      </w:r>
+      <w:r>
+        <w:rPr>
+          <w:sz w:val="24"/>
+          <w:szCs w:val="24"/>
+        </w:rPr>
+        <w:t>ifier que ce n’est pas un robot)</w:t>
+      </w:r>
+      <w:bookmarkStart w:id="2" w:name="_GoBack"/>
+      <w:bookmarkEnd w:id="2"/>
     </w:p>
     <w:p>
       <w:pPr>
@@ -4393,6 +4302,7 @@
           <w:szCs w:val="24"/>
           <w:lang w:eastAsia="fr-CA"/>
         </w:rPr>
+        <w:lastRenderedPageBreak/>
         <w:drawing>
           <wp:anchor distT="0" distB="0" distL="114300" distR="114300" simplePos="0" relativeHeight="251667456" behindDoc="1" locked="0" layoutInCell="1" allowOverlap="1" wp14:anchorId="1D70F707" wp14:editId="11C17ED8">
             <wp:simplePos x="0" y="0"/>
@@ -4576,7 +4486,6 @@
           <w:sz w:val="24"/>
           <w:szCs w:val="24"/>
         </w:rPr>
-        <w:lastRenderedPageBreak/>
         <w:t>Il sera donc possible de changer son mot de passe à partir de cette étape. De plus, si l’utilisateur ne se rappelle plus de son mot de passe, il a l’option d’appuyer sur « Mot de passe oublié », qui le ramènera a la même validation que si l’utilisateur manque 3 fois son mot</w:t>
       </w:r>
       <w:r>
@@ -6707,7 +6616,7 @@
 </file>
 
 <file path=customXml/itemProps1.xml><?xml version="1.0" encoding="utf-8"?>
-<ds:datastoreItem xmlns:ds="http://schemas.openxmlformats.org/officeDocument/2006/customXml" ds:itemID="{776ED6A4-18BA-4FF0-B236-A670E1FCECEB}">
+<ds:datastoreItem xmlns:ds="http://schemas.openxmlformats.org/officeDocument/2006/customXml" ds:itemID="{09F0F1AF-F250-4C8A-A4ED-886AA1DBCA92}">
   <ds:schemaRefs>
     <ds:schemaRef ds:uri="http://schemas.openxmlformats.org/officeDocument/2006/bibliography"/>
   </ds:schemaRefs>

</xml_diff>

<commit_message>
Note dans le document après la rencontre client
</commit_message>
<xml_diff>
--- a/Sprint 2/Global/AnalyseGlobal Sprint 3.docx
+++ b/Sprint 2/Global/AnalyseGlobal Sprint 3.docx
@@ -232,7 +232,7 @@
                     <pic:cNvPicPr/>
                   </pic:nvPicPr>
                   <pic:blipFill>
-                    <a:blip r:embed="rId6">
+                    <a:blip r:embed="rId8">
                       <a:extLst>
                         <a:ext uri="{28A0092B-C50C-407E-A947-70E740481C1C}">
                           <a14:useLocalDpi xmlns:a14="http://schemas.microsoft.com/office/drawing/2010/main" val="0"/>
@@ -333,7 +333,7 @@
                     <pic:cNvPicPr/>
                   </pic:nvPicPr>
                   <pic:blipFill>
-                    <a:blip r:embed="rId7">
+                    <a:blip r:embed="rId9">
                       <a:extLst>
                         <a:ext uri="{28A0092B-C50C-407E-A947-70E740481C1C}">
                           <a14:useLocalDpi xmlns:a14="http://schemas.microsoft.com/office/drawing/2010/main" val="0"/>
@@ -543,7 +543,7 @@
                     <pic:cNvPicPr/>
                   </pic:nvPicPr>
                   <pic:blipFill>
-                    <a:blip r:embed="rId8">
+                    <a:blip r:embed="rId10">
                       <a:extLst>
                         <a:ext uri="{28A0092B-C50C-407E-A947-70E740481C1C}">
                           <a14:useLocalDpi xmlns:a14="http://schemas.microsoft.com/office/drawing/2010/main" val="0"/>
@@ -2010,7 +2010,7 @@
                     <pic:cNvPicPr/>
                   </pic:nvPicPr>
                   <pic:blipFill>
-                    <a:blip r:embed="rId9">
+                    <a:blip r:embed="rId11">
                       <a:extLst>
                         <a:ext uri="{28A0092B-C50C-407E-A947-70E740481C1C}">
                           <a14:useLocalDpi xmlns:a14="http://schemas.microsoft.com/office/drawing/2010/main" val="0"/>
@@ -2187,7 +2187,7 @@
             <o:lock v:ext="edit" aspectratio="t"/>
           </v:shapetype>
           <v:shape id="_x0000_s1027" type="#_x0000_t75" style="position:absolute;margin-left:2.25pt;margin-top:25.35pt;width:499.5pt;height:402.1pt;z-index:-251644928;mso-position-horizontal-relative:text;mso-position-vertical-relative:text" wrapcoords="-148 -184 -148 21722 21748 21722 21748 -184 -148 -184" stroked="t" strokecolor="black [3213]" strokeweight="2pt">
-            <v:imagedata r:id="rId10" o:title="Ajouter un utilisateur"/>
+            <v:imagedata r:id="rId12" o:title="Ajouter un utilisateur"/>
             <w10:wrap type="square"/>
           </v:shape>
         </w:pict>
@@ -2285,7 +2285,7 @@
         </w:rPr>
         <w:pict w14:anchorId="1A734DCE">
           <v:shape id="_x0000_s1026" type="#_x0000_t75" style="position:absolute;margin-left:2.25pt;margin-top:26.1pt;width:499.5pt;height:352.35pt;z-index:-251646976;mso-position-horizontal-relative:text;mso-position-vertical-relative:text" wrapcoords="-96 -137 -96 21691 21696 21691 21696 -137 -96 -137" stroked="t" strokecolor="black [3213]" strokeweight="2pt">
-            <v:imagedata r:id="rId11" o:title="Ajouter un utilisateur complet"/>
+            <v:imagedata r:id="rId13" o:title="Ajouter un utilisateur complet"/>
             <w10:wrap type="tight"/>
           </v:shape>
         </w:pict>
@@ -2375,7 +2375,7 @@
                     <pic:cNvPicPr/>
                   </pic:nvPicPr>
                   <pic:blipFill>
-                    <a:blip r:embed="rId12">
+                    <a:blip r:embed="rId14">
                       <a:extLst>
                         <a:ext uri="{28A0092B-C50C-407E-A947-70E740481C1C}">
                           <a14:useLocalDpi xmlns:a14="http://schemas.microsoft.com/office/drawing/2010/main" val="0"/>
@@ -2467,7 +2467,7 @@
                     <pic:cNvPicPr/>
                   </pic:nvPicPr>
                   <pic:blipFill>
-                    <a:blip r:embed="rId13">
+                    <a:blip r:embed="rId15">
                       <a:extLst>
                         <a:ext uri="{28A0092B-C50C-407E-A947-70E740481C1C}">
                           <a14:useLocalDpi xmlns:a14="http://schemas.microsoft.com/office/drawing/2010/main" val="0"/>
@@ -2675,7 +2675,7 @@
                     <pic:cNvPicPr/>
                   </pic:nvPicPr>
                   <pic:blipFill>
-                    <a:blip r:embed="rId14" cstate="print">
+                    <a:blip r:embed="rId16" cstate="print">
                       <a:extLst>
                         <a:ext uri="{28A0092B-C50C-407E-A947-70E740481C1C}">
                           <a14:useLocalDpi xmlns:a14="http://schemas.microsoft.com/office/drawing/2010/main" val="0"/>
@@ -2798,7 +2798,7 @@
               <wp:align>left</wp:align>
             </wp:positionH>
             <wp:positionV relativeFrom="paragraph">
-              <wp:posOffset>1038860</wp:posOffset>
+              <wp:posOffset>1410335</wp:posOffset>
             </wp:positionV>
             <wp:extent cx="6400800" cy="1103630"/>
             <wp:effectExtent l="19050" t="19050" r="19050" b="20320"/>
@@ -2815,7 +2815,7 @@
                     <pic:cNvPicPr/>
                   </pic:nvPicPr>
                   <pic:blipFill>
-                    <a:blip r:embed="rId15">
+                    <a:blip r:embed="rId17">
                       <a:extLst>
                         <a:ext uri="{28A0092B-C50C-407E-A947-70E740481C1C}">
                           <a14:useLocalDpi xmlns:a14="http://schemas.microsoft.com/office/drawing/2010/main" val="0"/>
@@ -2860,6 +2860,13 @@
         </w:rPr>
         <w:t>Les rapports permettent d’afficher les tableaux, les graphiques, les résumés des éléments du festival concerné.  Par exemple le rapport des appels d’offres qui affiche les informations sur les appels d’offres et les soumissions ainsi qu’un graphique qui représente le montant des soumission en fonction des agences de publicités. Chaque Rapport possède un entête et un pied de page propre à l’évènement auquel il est lié.</w:t>
       </w:r>
+      <w:r>
+        <w:rPr>
+          <w:sz w:val="24"/>
+          <w:szCs w:val="24"/>
+        </w:rPr>
+        <w:t xml:space="preserve"> Le nombre de page sera affiché au milieu de la page. L’entête va être présent une fois sur la première page. Le logo affiché sera le logo du cegep ou d’ECJ.</w:t>
+      </w:r>
     </w:p>
     <w:p>
       <w:pPr>
@@ -2889,7 +2896,14 @@
           <w:sz w:val="24"/>
           <w:szCs w:val="24"/>
         </w:rPr>
-        <w:t xml:space="preserve"> logo de l’évènement, le titre du rapport, le nom de l’évènement et du sous évènement et </w:t>
+        <w:t xml:space="preserve"> logo du cegep ou d’ECJ</w:t>
+      </w:r>
+      <w:r>
+        <w:rPr>
+          <w:sz w:val="24"/>
+          <w:szCs w:val="24"/>
+        </w:rPr>
+        <w:t xml:space="preserve">, le titre du rapport, le nom de l’évènement et du sous évènement et </w:t>
       </w:r>
       <w:r>
         <w:rPr>
@@ -2936,7 +2950,7 @@
                     <pic:cNvPicPr/>
                   </pic:nvPicPr>
                   <pic:blipFill>
-                    <a:blip r:embed="rId16">
+                    <a:blip r:embed="rId18">
                       <a:extLst>
                         <a:ext uri="{28A0092B-C50C-407E-A947-70E740481C1C}">
                           <a14:useLocalDpi xmlns:a14="http://schemas.microsoft.com/office/drawing/2010/main" val="0"/>
@@ -3084,7 +3098,7 @@
                     <pic:cNvPicPr/>
                   </pic:nvPicPr>
                   <pic:blipFill>
-                    <a:blip r:embed="rId17">
+                    <a:blip r:embed="rId19">
                       <a:extLst>
                         <a:ext uri="{28A0092B-C50C-407E-A947-70E740481C1C}">
                           <a14:useLocalDpi xmlns:a14="http://schemas.microsoft.com/office/drawing/2010/main" val="0"/>
@@ -3118,6 +3132,30 @@
     </w:p>
     <w:p>
       <w:pPr>
+        <w:rPr>
+          <w:sz w:val="24"/>
+          <w:szCs w:val="24"/>
+        </w:rPr>
+      </w:pPr>
+    </w:p>
+    <w:p>
+      <w:pPr>
+        <w:rPr>
+          <w:sz w:val="24"/>
+          <w:szCs w:val="24"/>
+        </w:rPr>
+      </w:pPr>
+    </w:p>
+    <w:p>
+      <w:pPr>
+        <w:rPr>
+          <w:sz w:val="24"/>
+          <w:szCs w:val="24"/>
+        </w:rPr>
+      </w:pPr>
+    </w:p>
+    <w:p>
+      <w:pPr>
         <w:pStyle w:val="Paragraphedeliste"/>
         <w:numPr>
           <w:ilvl w:val="0"/>
@@ -3162,7 +3200,6 @@
           <w:noProof/>
           <w:lang w:eastAsia="fr-CA"/>
         </w:rPr>
-        <w:lastRenderedPageBreak/>
         <w:drawing>
           <wp:anchor distT="0" distB="0" distL="114300" distR="114300" simplePos="0" relativeHeight="251678720" behindDoc="0" locked="0" layoutInCell="1" allowOverlap="1" wp14:anchorId="157FE84D" wp14:editId="66FF8140">
             <wp:simplePos x="0" y="0"/>
@@ -3195,7 +3232,7 @@
                     <pic:cNvPicPr/>
                   </pic:nvPicPr>
                   <pic:blipFill>
-                    <a:blip r:embed="rId18">
+                    <a:blip r:embed="rId20">
                       <a:extLst>
                         <a:ext uri="{28A0092B-C50C-407E-A947-70E740481C1C}">
                           <a14:useLocalDpi xmlns:a14="http://schemas.microsoft.com/office/drawing/2010/main" val="0"/>
@@ -3322,6 +3359,42 @@
         </w:rPr>
         <w:t xml:space="preserve"> le commentaire de l’agence de publicité</w:t>
       </w:r>
+      <w:r>
+        <w:rPr>
+          <w:sz w:val="24"/>
+          <w:szCs w:val="24"/>
+        </w:rPr>
+        <w:t>.</w:t>
+      </w:r>
+      <w:bookmarkStart w:id="0" w:name="_GoBack"/>
+      <w:bookmarkEnd w:id="0"/>
+    </w:p>
+    <w:p>
+      <w:pPr>
+        <w:pStyle w:val="Paragraphedeliste"/>
+        <w:numPr>
+          <w:ilvl w:val="0"/>
+          <w:numId w:val="10"/>
+        </w:numPr>
+        <w:rPr>
+          <w:sz w:val="24"/>
+          <w:szCs w:val="24"/>
+        </w:rPr>
+      </w:pPr>
+      <w:r>
+        <w:rPr>
+          <w:sz w:val="24"/>
+          <w:szCs w:val="24"/>
+        </w:rPr>
+        <w:t xml:space="preserve">Si la liste est vide, </w:t>
+      </w:r>
+      <w:r>
+        <w:rPr>
+          <w:sz w:val="24"/>
+          <w:szCs w:val="24"/>
+        </w:rPr>
+        <w:t>écrire qu’il n’y a pas de résultat.</w:t>
+      </w:r>
     </w:p>
     <w:p>
       <w:pPr>
@@ -3338,6 +3411,7 @@
           <w:szCs w:val="24"/>
           <w:lang w:eastAsia="fr-CA"/>
         </w:rPr>
+        <w:lastRenderedPageBreak/>
         <w:drawing>
           <wp:inline distT="0" distB="0" distL="0" distR="0">
             <wp:extent cx="6400800" cy="3416935"/>
@@ -3354,7 +3428,7 @@
                     <pic:cNvPicPr/>
                   </pic:nvPicPr>
                   <pic:blipFill>
-                    <a:blip r:embed="rId19">
+                    <a:blip r:embed="rId21">
                       <a:extLst>
                         <a:ext uri="{28A0092B-C50C-407E-A947-70E740481C1C}">
                           <a14:useLocalDpi xmlns:a14="http://schemas.microsoft.com/office/drawing/2010/main" val="0"/>
@@ -3459,7 +3533,7 @@
                     <pic:cNvPicPr/>
                   </pic:nvPicPr>
                   <pic:blipFill>
-                    <a:blip r:embed="rId20">
+                    <a:blip r:embed="rId22">
                       <a:extLst>
                         <a:ext uri="{28A0092B-C50C-407E-A947-70E740481C1C}">
                           <a14:useLocalDpi xmlns:a14="http://schemas.microsoft.com/office/drawing/2010/main" val="0"/>
@@ -3503,6 +3577,42 @@
     <w:p>
       <w:pPr>
         <w:pStyle w:val="Paragraphedeliste"/>
+        <w:rPr>
+          <w:sz w:val="24"/>
+          <w:szCs w:val="24"/>
+        </w:rPr>
+      </w:pPr>
+    </w:p>
+    <w:p>
+      <w:pPr>
+        <w:pStyle w:val="Paragraphedeliste"/>
+        <w:rPr>
+          <w:sz w:val="24"/>
+          <w:szCs w:val="24"/>
+        </w:rPr>
+      </w:pPr>
+    </w:p>
+    <w:p>
+      <w:pPr>
+        <w:pStyle w:val="Paragraphedeliste"/>
+        <w:rPr>
+          <w:sz w:val="24"/>
+          <w:szCs w:val="24"/>
+        </w:rPr>
+      </w:pPr>
+    </w:p>
+    <w:p>
+      <w:pPr>
+        <w:pStyle w:val="Paragraphedeliste"/>
+        <w:rPr>
+          <w:sz w:val="24"/>
+          <w:szCs w:val="24"/>
+        </w:rPr>
+      </w:pPr>
+    </w:p>
+    <w:p>
+      <w:pPr>
+        <w:pStyle w:val="Paragraphedeliste"/>
         <w:numPr>
           <w:ilvl w:val="0"/>
           <w:numId w:val="7"/>
@@ -3517,6 +3627,7 @@
           <w:sz w:val="24"/>
           <w:szCs w:val="24"/>
         </w:rPr>
+        <w:lastRenderedPageBreak/>
         <w:t>Rapport du Calculateur</w:t>
       </w:r>
     </w:p>
@@ -3538,130 +3649,6 @@
             <wp:extent cx="6400800" cy="3023235"/>
             <wp:effectExtent l="0" t="0" r="0" b="5715"/>
             <wp:docPr id="12" name="Image 12"/>
-            <wp:cNvGraphicFramePr>
-              <a:graphicFrameLocks xmlns:a="http://schemas.openxmlformats.org/drawingml/2006/main" noChangeAspect="1"/>
-            </wp:cNvGraphicFramePr>
-            <a:graphic xmlns:a="http://schemas.openxmlformats.org/drawingml/2006/main">
-              <a:graphicData uri="http://schemas.openxmlformats.org/drawingml/2006/picture">
-                <pic:pic xmlns:pic="http://schemas.openxmlformats.org/drawingml/2006/picture">
-                  <pic:nvPicPr>
-                    <pic:cNvPr id="1" name=""/>
-                    <pic:cNvPicPr/>
-                  </pic:nvPicPr>
-                  <pic:blipFill>
-                    <a:blip r:embed="rId21"/>
-                    <a:stretch>
-                      <a:fillRect/>
-                    </a:stretch>
-                  </pic:blipFill>
-                  <pic:spPr>
-                    <a:xfrm>
-                      <a:off x="0" y="0"/>
-                      <a:ext cx="6400800" cy="3023235"/>
-                    </a:xfrm>
-                    <a:prstGeom prst="rect">
-                      <a:avLst/>
-                    </a:prstGeom>
-                  </pic:spPr>
-                </pic:pic>
-              </a:graphicData>
-            </a:graphic>
-          </wp:inline>
-        </w:drawing>
-      </w:r>
-    </w:p>
-    <w:p>
-      <w:pPr>
-        <w:pStyle w:val="Paragraphedeliste"/>
-        <w:rPr>
-          <w:sz w:val="24"/>
-          <w:szCs w:val="24"/>
-        </w:rPr>
-      </w:pPr>
-      <w:r>
-        <w:rPr>
-          <w:sz w:val="24"/>
-          <w:szCs w:val="24"/>
-        </w:rPr>
-        <w:t>Tout de suite après l’entête le rapport va afficher le nombre de billets ainsi que leur prix respectif avec un total seulement pour cette section.</w:t>
-      </w:r>
-    </w:p>
-    <w:p>
-      <w:pPr>
-        <w:pStyle w:val="Paragraphedeliste"/>
-        <w:rPr>
-          <w:sz w:val="24"/>
-          <w:szCs w:val="24"/>
-        </w:rPr>
-      </w:pPr>
-      <w:r>
-        <w:rPr>
-          <w:noProof/>
-          <w:lang w:eastAsia="fr-CA"/>
-        </w:rPr>
-        <w:lastRenderedPageBreak/>
-        <w:drawing>
-          <wp:inline distT="0" distB="0" distL="0" distR="0" wp14:anchorId="215D5246" wp14:editId="735B553A">
-            <wp:extent cx="6400800" cy="2148205"/>
-            <wp:effectExtent l="0" t="0" r="0" b="4445"/>
-            <wp:docPr id="14" name="Image 14"/>
-            <wp:cNvGraphicFramePr>
-              <a:graphicFrameLocks xmlns:a="http://schemas.openxmlformats.org/drawingml/2006/main" noChangeAspect="1"/>
-            </wp:cNvGraphicFramePr>
-            <a:graphic xmlns:a="http://schemas.openxmlformats.org/drawingml/2006/main">
-              <a:graphicData uri="http://schemas.openxmlformats.org/drawingml/2006/picture">
-                <pic:pic xmlns:pic="http://schemas.openxmlformats.org/drawingml/2006/picture">
-                  <pic:nvPicPr>
-                    <pic:cNvPr id="1" name=""/>
-                    <pic:cNvPicPr/>
-                  </pic:nvPicPr>
-                  <pic:blipFill>
-                    <a:blip r:embed="rId22"/>
-                    <a:stretch>
-                      <a:fillRect/>
-                    </a:stretch>
-                  </pic:blipFill>
-                  <pic:spPr>
-                    <a:xfrm>
-                      <a:off x="0" y="0"/>
-                      <a:ext cx="6400800" cy="2148205"/>
-                    </a:xfrm>
-                    <a:prstGeom prst="rect">
-                      <a:avLst/>
-                    </a:prstGeom>
-                  </pic:spPr>
-                </pic:pic>
-              </a:graphicData>
-            </a:graphic>
-          </wp:inline>
-        </w:drawing>
-      </w:r>
-      <w:r>
-        <w:rPr>
-          <w:sz w:val="24"/>
-          <w:szCs w:val="24"/>
-        </w:rPr>
-        <w:t>Le % des groupes d’âge vont être affichés dans le diagramme et le rabais en % dans le tableau à sa droite.</w:t>
-      </w:r>
-    </w:p>
-    <w:p>
-      <w:pPr>
-        <w:pStyle w:val="Paragraphedeliste"/>
-        <w:rPr>
-          <w:sz w:val="24"/>
-          <w:szCs w:val="24"/>
-        </w:rPr>
-      </w:pPr>
-      <w:r>
-        <w:rPr>
-          <w:noProof/>
-          <w:lang w:eastAsia="fr-CA"/>
-        </w:rPr>
-        <w:drawing>
-          <wp:inline distT="0" distB="0" distL="0" distR="0" wp14:anchorId="6383FCF3" wp14:editId="2BB74C73">
-            <wp:extent cx="6400800" cy="1905000"/>
-            <wp:effectExtent l="0" t="0" r="0" b="0"/>
-            <wp:docPr id="16" name="Image 16"/>
             <wp:cNvGraphicFramePr>
               <a:graphicFrameLocks xmlns:a="http://schemas.openxmlformats.org/drawingml/2006/main" noChangeAspect="1"/>
             </wp:cNvGraphicFramePr>
@@ -3681,7 +3668,7 @@
                   <pic:spPr>
                     <a:xfrm>
                       <a:off x="0" y="0"/>
-                      <a:ext cx="6400800" cy="1905000"/>
+                      <a:ext cx="6400800" cy="3023235"/>
                     </a:xfrm>
                     <a:prstGeom prst="rect">
                       <a:avLst/>
@@ -3707,17 +3694,8 @@
           <w:sz w:val="24"/>
           <w:szCs w:val="24"/>
         </w:rPr>
-        <w:t>La partie réductions est un résumé de ce qui se trouve dans le calculateur.</w:t>
-      </w:r>
-    </w:p>
-    <w:p>
-      <w:pPr>
-        <w:pStyle w:val="Paragraphedeliste"/>
-        <w:rPr>
-          <w:sz w:val="24"/>
-          <w:szCs w:val="24"/>
-        </w:rPr>
-      </w:pPr>
+        <w:t>Tout de suite après l’entête le rapport va afficher le nombre de billets ainsi que leur prix respectif avec un total seulement pour cette section.</w:t>
+      </w:r>
     </w:p>
     <w:p>
       <w:pPr>
@@ -3733,10 +3711,10 @@
           <w:lang w:eastAsia="fr-CA"/>
         </w:rPr>
         <w:drawing>
-          <wp:inline distT="0" distB="0" distL="0" distR="0" wp14:anchorId="257D7E89" wp14:editId="382AB1D9">
-            <wp:extent cx="6400800" cy="2403475"/>
-            <wp:effectExtent l="0" t="0" r="0" b="0"/>
-            <wp:docPr id="17" name="Image 17"/>
+          <wp:inline distT="0" distB="0" distL="0" distR="0" wp14:anchorId="215D5246" wp14:editId="735B553A">
+            <wp:extent cx="6400800" cy="2148205"/>
+            <wp:effectExtent l="0" t="0" r="0" b="4445"/>
+            <wp:docPr id="14" name="Image 14"/>
             <wp:cNvGraphicFramePr>
               <a:graphicFrameLocks xmlns:a="http://schemas.openxmlformats.org/drawingml/2006/main" noChangeAspect="1"/>
             </wp:cNvGraphicFramePr>
@@ -3756,6 +3734,139 @@
                   <pic:spPr>
                     <a:xfrm>
                       <a:off x="0" y="0"/>
+                      <a:ext cx="6400800" cy="2148205"/>
+                    </a:xfrm>
+                    <a:prstGeom prst="rect">
+                      <a:avLst/>
+                    </a:prstGeom>
+                  </pic:spPr>
+                </pic:pic>
+              </a:graphicData>
+            </a:graphic>
+          </wp:inline>
+        </w:drawing>
+      </w:r>
+      <w:r>
+        <w:rPr>
+          <w:sz w:val="24"/>
+          <w:szCs w:val="24"/>
+        </w:rPr>
+        <w:t>Le % des groupes d’âge vont être affichés dans le diagramme et le rabais en % dans le tableau à sa droite.</w:t>
+      </w:r>
+    </w:p>
+    <w:p>
+      <w:pPr>
+        <w:pStyle w:val="Paragraphedeliste"/>
+        <w:rPr>
+          <w:sz w:val="24"/>
+          <w:szCs w:val="24"/>
+        </w:rPr>
+      </w:pPr>
+      <w:r>
+        <w:rPr>
+          <w:noProof/>
+          <w:lang w:eastAsia="fr-CA"/>
+        </w:rPr>
+        <w:drawing>
+          <wp:inline distT="0" distB="0" distL="0" distR="0" wp14:anchorId="6383FCF3" wp14:editId="2BB74C73">
+            <wp:extent cx="6400800" cy="1905000"/>
+            <wp:effectExtent l="0" t="0" r="0" b="0"/>
+            <wp:docPr id="16" name="Image 16"/>
+            <wp:cNvGraphicFramePr>
+              <a:graphicFrameLocks xmlns:a="http://schemas.openxmlformats.org/drawingml/2006/main" noChangeAspect="1"/>
+            </wp:cNvGraphicFramePr>
+            <a:graphic xmlns:a="http://schemas.openxmlformats.org/drawingml/2006/main">
+              <a:graphicData uri="http://schemas.openxmlformats.org/drawingml/2006/picture">
+                <pic:pic xmlns:pic="http://schemas.openxmlformats.org/drawingml/2006/picture">
+                  <pic:nvPicPr>
+                    <pic:cNvPr id="1" name=""/>
+                    <pic:cNvPicPr/>
+                  </pic:nvPicPr>
+                  <pic:blipFill>
+                    <a:blip r:embed="rId25"/>
+                    <a:stretch>
+                      <a:fillRect/>
+                    </a:stretch>
+                  </pic:blipFill>
+                  <pic:spPr>
+                    <a:xfrm>
+                      <a:off x="0" y="0"/>
+                      <a:ext cx="6400800" cy="1905000"/>
+                    </a:xfrm>
+                    <a:prstGeom prst="rect">
+                      <a:avLst/>
+                    </a:prstGeom>
+                  </pic:spPr>
+                </pic:pic>
+              </a:graphicData>
+            </a:graphic>
+          </wp:inline>
+        </w:drawing>
+      </w:r>
+    </w:p>
+    <w:p>
+      <w:pPr>
+        <w:pStyle w:val="Paragraphedeliste"/>
+        <w:rPr>
+          <w:sz w:val="24"/>
+          <w:szCs w:val="24"/>
+        </w:rPr>
+      </w:pPr>
+      <w:r>
+        <w:rPr>
+          <w:sz w:val="24"/>
+          <w:szCs w:val="24"/>
+        </w:rPr>
+        <w:lastRenderedPageBreak/>
+        <w:t>La partie réductions est un résumé de ce qui se trouve dans le calculateur.</w:t>
+      </w:r>
+    </w:p>
+    <w:p>
+      <w:pPr>
+        <w:pStyle w:val="Paragraphedeliste"/>
+        <w:rPr>
+          <w:sz w:val="24"/>
+          <w:szCs w:val="24"/>
+        </w:rPr>
+      </w:pPr>
+    </w:p>
+    <w:p>
+      <w:pPr>
+        <w:pStyle w:val="Paragraphedeliste"/>
+        <w:rPr>
+          <w:sz w:val="24"/>
+          <w:szCs w:val="24"/>
+        </w:rPr>
+      </w:pPr>
+      <w:r>
+        <w:rPr>
+          <w:noProof/>
+          <w:lang w:eastAsia="fr-CA"/>
+        </w:rPr>
+        <w:drawing>
+          <wp:inline distT="0" distB="0" distL="0" distR="0" wp14:anchorId="257D7E89" wp14:editId="382AB1D9">
+            <wp:extent cx="6400800" cy="2403475"/>
+            <wp:effectExtent l="0" t="0" r="0" b="0"/>
+            <wp:docPr id="17" name="Image 17"/>
+            <wp:cNvGraphicFramePr>
+              <a:graphicFrameLocks xmlns:a="http://schemas.openxmlformats.org/drawingml/2006/main" noChangeAspect="1"/>
+            </wp:cNvGraphicFramePr>
+            <a:graphic xmlns:a="http://schemas.openxmlformats.org/drawingml/2006/main">
+              <a:graphicData uri="http://schemas.openxmlformats.org/drawingml/2006/picture">
+                <pic:pic xmlns:pic="http://schemas.openxmlformats.org/drawingml/2006/picture">
+                  <pic:nvPicPr>
+                    <pic:cNvPr id="1" name=""/>
+                    <pic:cNvPicPr/>
+                  </pic:nvPicPr>
+                  <pic:blipFill>
+                    <a:blip r:embed="rId26"/>
+                    <a:stretch>
+                      <a:fillRect/>
+                    </a:stretch>
+                  </pic:blipFill>
+                  <pic:spPr>
+                    <a:xfrm>
+                      <a:off x="0" y="0"/>
                       <a:ext cx="6400800" cy="2403475"/>
                     </a:xfrm>
                     <a:prstGeom prst="rect">
@@ -3788,6 +3899,46 @@
     <w:p>
       <w:pPr>
         <w:pStyle w:val="Paragraphedeliste"/>
+        <w:numPr>
+          <w:ilvl w:val="0"/>
+          <w:numId w:val="13"/>
+        </w:numPr>
+        <w:rPr>
+          <w:sz w:val="24"/>
+          <w:szCs w:val="24"/>
+        </w:rPr>
+      </w:pPr>
+      <w:r>
+        <w:rPr>
+          <w:sz w:val="24"/>
+          <w:szCs w:val="24"/>
+        </w:rPr>
+        <w:t>Afin de savoir de quel rapport est le plus récent, l’heure, les minutes et les secondes sont ajoutés à la date.</w:t>
+      </w:r>
+    </w:p>
+    <w:p>
+      <w:pPr>
+        <w:pStyle w:val="Paragraphedeliste"/>
+        <w:numPr>
+          <w:ilvl w:val="0"/>
+          <w:numId w:val="13"/>
+        </w:numPr>
+        <w:rPr>
+          <w:sz w:val="24"/>
+          <w:szCs w:val="24"/>
+        </w:rPr>
+      </w:pPr>
+      <w:r>
+        <w:rPr>
+          <w:sz w:val="24"/>
+          <w:szCs w:val="24"/>
+        </w:rPr>
+        <w:t>Le bouton pour obtenir le rapport du calculateur va être placé dans la page du calculateur.</w:t>
+      </w:r>
+    </w:p>
+    <w:p>
+      <w:pPr>
+        <w:pStyle w:val="Paragraphedeliste"/>
         <w:rPr>
           <w:sz w:val="24"/>
           <w:szCs w:val="24"/>
@@ -3820,7 +3971,6 @@
           <w:sz w:val="24"/>
           <w:szCs w:val="24"/>
         </w:rPr>
-        <w:lastRenderedPageBreak/>
         <w:t xml:space="preserve">Rapport des </w:t>
       </w:r>
       <w:r>
@@ -3944,12 +4094,12 @@
     <w:p>
       <w:pPr>
         <w:rPr>
-          <w:ins w:id="0" w:author="utilisateur" w:date="2016-11-28T11:11:00Z"/>
-          <w:sz w:val="24"/>
-          <w:szCs w:val="24"/>
-        </w:rPr>
-      </w:pPr>
-      <w:ins w:id="1" w:author="utilisateur" w:date="2016-11-28T11:11:00Z">
+          <w:ins w:id="1" w:author="utilisateur" w:date="2016-11-28T11:11:00Z"/>
+          <w:sz w:val="24"/>
+          <w:szCs w:val="24"/>
+        </w:rPr>
+      </w:pPr>
+      <w:ins w:id="2" w:author="utilisateur" w:date="2016-11-28T11:11:00Z">
         <w:r>
           <w:rPr>
             <w:sz w:val="24"/>
@@ -4225,7 +4375,7 @@
                     <pic:cNvPicPr/>
                   </pic:nvPicPr>
                   <pic:blipFill>
-                    <a:blip r:embed="rId25" cstate="print">
+                    <a:blip r:embed="rId27" cstate="print">
                       <a:extLst>
                         <a:ext uri="{28A0092B-C50C-407E-A947-70E740481C1C}">
                           <a14:useLocalDpi xmlns:a14="http://schemas.microsoft.com/office/drawing/2010/main" val="0"/>
@@ -4412,7 +4562,7 @@
                     <pic:cNvPicPr/>
                   </pic:nvPicPr>
                   <pic:blipFill>
-                    <a:blip r:embed="rId26" cstate="print">
+                    <a:blip r:embed="rId28" cstate="print">
                       <a:extLst>
                         <a:ext uri="{28A0092B-C50C-407E-A947-70E740481C1C}">
                           <a14:useLocalDpi xmlns:a14="http://schemas.microsoft.com/office/drawing/2010/main" val="0"/>
@@ -4515,7 +4665,7 @@
                     <pic:cNvPicPr/>
                   </pic:nvPicPr>
                   <pic:blipFill>
-                    <a:blip r:embed="rId27" cstate="print">
+                    <a:blip r:embed="rId29" cstate="print">
                       <a:extLst>
                         <a:ext uri="{28A0092B-C50C-407E-A947-70E740481C1C}">
                           <a14:useLocalDpi xmlns:a14="http://schemas.microsoft.com/office/drawing/2010/main" val="0"/>
@@ -4575,7 +4725,6 @@
           <w:szCs w:val="24"/>
         </w:rPr>
       </w:pPr>
-      <w:bookmarkStart w:id="2" w:name="_GoBack"/>
       <w:r>
         <w:rPr>
           <w:noProof/>
@@ -4600,7 +4749,7 @@
                     <pic:cNvPicPr/>
                   </pic:nvPicPr>
                   <pic:blipFill>
-                    <a:blip r:embed="rId28" cstate="print">
+                    <a:blip r:embed="rId30" cstate="print">
                       <a:extLst>
                         <a:ext uri="{28A0092B-C50C-407E-A947-70E740481C1C}">
                           <a14:useLocalDpi xmlns:a14="http://schemas.microsoft.com/office/drawing/2010/main" val="0"/>
@@ -4626,7 +4775,6 @@
           </wp:inline>
         </w:drawing>
       </w:r>
-      <w:bookmarkEnd w:id="2"/>
     </w:p>
     <w:p>
       <w:pPr>
@@ -4690,7 +4838,7 @@
                     <pic:cNvPicPr/>
                   </pic:nvPicPr>
                   <pic:blipFill>
-                    <a:blip r:embed="rId29" cstate="print">
+                    <a:blip r:embed="rId31" cstate="print">
                       <a:extLst>
                         <a:ext uri="{28A0092B-C50C-407E-A947-70E740481C1C}">
                           <a14:useLocalDpi xmlns:a14="http://schemas.microsoft.com/office/drawing/2010/main" val="0"/>
@@ -4791,7 +4939,7 @@
                     <pic:cNvPicPr/>
                   </pic:nvPicPr>
                   <pic:blipFill>
-                    <a:blip r:embed="rId30" cstate="print">
+                    <a:blip r:embed="rId32" cstate="print">
                       <a:extLst>
                         <a:ext uri="{28A0092B-C50C-407E-A947-70E740481C1C}">
                           <a14:useLocalDpi xmlns:a14="http://schemas.microsoft.com/office/drawing/2010/main" val="0"/>
@@ -4862,6 +5010,56 @@
 </w:document>
 </file>
 
+<file path=word/endnotes.xml><?xml version="1.0" encoding="utf-8"?>
+<w:endnotes xmlns:wpc="http://schemas.microsoft.com/office/word/2010/wordprocessingCanvas" xmlns:mc="http://schemas.openxmlformats.org/markup-compatibility/2006" xmlns:o="urn:schemas-microsoft-com:office:office" xmlns:r="http://schemas.openxmlformats.org/officeDocument/2006/relationships" xmlns:m="http://schemas.openxmlformats.org/officeDocument/2006/math" xmlns:v="urn:schemas-microsoft-com:vml" xmlns:wp14="http://schemas.microsoft.com/office/word/2010/wordprocessingDrawing" xmlns:wp="http://schemas.openxmlformats.org/drawingml/2006/wordprocessingDrawing" xmlns:w10="urn:schemas-microsoft-com:office:word" xmlns:w="http://schemas.openxmlformats.org/wordprocessingml/2006/main" xmlns:w14="http://schemas.microsoft.com/office/word/2010/wordml" xmlns:w15="http://schemas.microsoft.com/office/word/2012/wordml" xmlns:wpg="http://schemas.microsoft.com/office/word/2010/wordprocessingGroup" xmlns:wpi="http://schemas.microsoft.com/office/word/2010/wordprocessingInk" xmlns:wne="http://schemas.microsoft.com/office/word/2006/wordml" xmlns:wps="http://schemas.microsoft.com/office/word/2010/wordprocessingShape" mc:Ignorable="w14 w15 wp14">
+  <w:endnote w:type="separator" w:id="-1">
+    <w:p>
+      <w:pPr>
+        <w:spacing w:after="0" w:line="240" w:lineRule="auto"/>
+      </w:pPr>
+      <w:r>
+        <w:separator/>
+      </w:r>
+    </w:p>
+  </w:endnote>
+  <w:endnote w:type="continuationSeparator" w:id="0">
+    <w:p>
+      <w:pPr>
+        <w:spacing w:after="0" w:line="240" w:lineRule="auto"/>
+      </w:pPr>
+      <w:r>
+        <w:continuationSeparator/>
+      </w:r>
+    </w:p>
+  </w:endnote>
+</w:endnotes>
+</file>
+
+<file path=word/footnotes.xml><?xml version="1.0" encoding="utf-8"?>
+<w:footnotes xmlns:wpc="http://schemas.microsoft.com/office/word/2010/wordprocessingCanvas" xmlns:mc="http://schemas.openxmlformats.org/markup-compatibility/2006" xmlns:o="urn:schemas-microsoft-com:office:office" xmlns:r="http://schemas.openxmlformats.org/officeDocument/2006/relationships" xmlns:m="http://schemas.openxmlformats.org/officeDocument/2006/math" xmlns:v="urn:schemas-microsoft-com:vml" xmlns:wp14="http://schemas.microsoft.com/office/word/2010/wordprocessingDrawing" xmlns:wp="http://schemas.openxmlformats.org/drawingml/2006/wordprocessingDrawing" xmlns:w10="urn:schemas-microsoft-com:office:word" xmlns:w="http://schemas.openxmlformats.org/wordprocessingml/2006/main" xmlns:w14="http://schemas.microsoft.com/office/word/2010/wordml" xmlns:w15="http://schemas.microsoft.com/office/word/2012/wordml" xmlns:wpg="http://schemas.microsoft.com/office/word/2010/wordprocessingGroup" xmlns:wpi="http://schemas.microsoft.com/office/word/2010/wordprocessingInk" xmlns:wne="http://schemas.microsoft.com/office/word/2006/wordml" xmlns:wps="http://schemas.microsoft.com/office/word/2010/wordprocessingShape" mc:Ignorable="w14 w15 wp14">
+  <w:footnote w:type="separator" w:id="-1">
+    <w:p>
+      <w:pPr>
+        <w:spacing w:after="0" w:line="240" w:lineRule="auto"/>
+      </w:pPr>
+      <w:r>
+        <w:separator/>
+      </w:r>
+    </w:p>
+  </w:footnote>
+  <w:footnote w:type="continuationSeparator" w:id="0">
+    <w:p>
+      <w:pPr>
+        <w:spacing w:after="0" w:line="240" w:lineRule="auto"/>
+      </w:pPr>
+      <w:r>
+        <w:continuationSeparator/>
+      </w:r>
+    </w:p>
+  </w:footnote>
+</w:footnotes>
+</file>
+
 <file path=word/numbering.xml><?xml version="1.0" encoding="utf-8"?>
 <w:numbering xmlns:wpc="http://schemas.microsoft.com/office/word/2010/wordprocessingCanvas" xmlns:mc="http://schemas.openxmlformats.org/markup-compatibility/2006" xmlns:o="urn:schemas-microsoft-com:office:office" xmlns:r="http://schemas.openxmlformats.org/officeDocument/2006/relationships" xmlns:m="http://schemas.openxmlformats.org/officeDocument/2006/math" xmlns:v="urn:schemas-microsoft-com:vml" xmlns:wp14="http://schemas.microsoft.com/office/word/2010/wordprocessingDrawing" xmlns:wp="http://schemas.openxmlformats.org/drawingml/2006/wordprocessingDrawing" xmlns:w10="urn:schemas-microsoft-com:office:word" xmlns:w="http://schemas.openxmlformats.org/wordprocessingml/2006/main" xmlns:w14="http://schemas.microsoft.com/office/word/2010/wordml" xmlns:w15="http://schemas.microsoft.com/office/word/2012/wordml" xmlns:wpg="http://schemas.microsoft.com/office/word/2010/wordprocessingGroup" xmlns:wpi="http://schemas.microsoft.com/office/word/2010/wordprocessingInk" xmlns:wne="http://schemas.microsoft.com/office/word/2006/wordml" xmlns:wps="http://schemas.microsoft.com/office/word/2010/wordprocessingShape" mc:Ignorable="w14 w15 wp14">
   <w:abstractNum w:abstractNumId="0" w15:restartNumberingAfterBreak="0">
@@ -5177,6 +5375,119 @@
     </w:lvl>
   </w:abstractNum>
   <w:abstractNum w:abstractNumId="3" w15:restartNumberingAfterBreak="0">
+    <w:nsid w:val="27301E43"/>
+    <w:multiLevelType w:val="hybridMultilevel"/>
+    <w:tmpl w:val="616A8BA6"/>
+    <w:lvl w:ilvl="0" w:tplc="0C0C0001">
+      <w:start w:val="1"/>
+      <w:numFmt w:val="bullet"/>
+      <w:lvlText w:val=""/>
+      <w:lvlJc w:val="left"/>
+      <w:pPr>
+        <w:ind w:left="1440" w:hanging="360"/>
+      </w:pPr>
+      <w:rPr>
+        <w:rFonts w:ascii="Symbol" w:hAnsi="Symbol" w:hint="default"/>
+      </w:rPr>
+    </w:lvl>
+    <w:lvl w:ilvl="1" w:tplc="0C0C0003" w:tentative="1">
+      <w:start w:val="1"/>
+      <w:numFmt w:val="bullet"/>
+      <w:lvlText w:val="o"/>
+      <w:lvlJc w:val="left"/>
+      <w:pPr>
+        <w:ind w:left="2160" w:hanging="360"/>
+      </w:pPr>
+      <w:rPr>
+        <w:rFonts w:ascii="Courier New" w:hAnsi="Courier New" w:cs="Courier New" w:hint="default"/>
+      </w:rPr>
+    </w:lvl>
+    <w:lvl w:ilvl="2" w:tplc="0C0C0005" w:tentative="1">
+      <w:start w:val="1"/>
+      <w:numFmt w:val="bullet"/>
+      <w:lvlText w:val=""/>
+      <w:lvlJc w:val="left"/>
+      <w:pPr>
+        <w:ind w:left="2880" w:hanging="360"/>
+      </w:pPr>
+      <w:rPr>
+        <w:rFonts w:ascii="Wingdings" w:hAnsi="Wingdings" w:hint="default"/>
+      </w:rPr>
+    </w:lvl>
+    <w:lvl w:ilvl="3" w:tplc="0C0C0001" w:tentative="1">
+      <w:start w:val="1"/>
+      <w:numFmt w:val="bullet"/>
+      <w:lvlText w:val=""/>
+      <w:lvlJc w:val="left"/>
+      <w:pPr>
+        <w:ind w:left="3600" w:hanging="360"/>
+      </w:pPr>
+      <w:rPr>
+        <w:rFonts w:ascii="Symbol" w:hAnsi="Symbol" w:hint="default"/>
+      </w:rPr>
+    </w:lvl>
+    <w:lvl w:ilvl="4" w:tplc="0C0C0003" w:tentative="1">
+      <w:start w:val="1"/>
+      <w:numFmt w:val="bullet"/>
+      <w:lvlText w:val="o"/>
+      <w:lvlJc w:val="left"/>
+      <w:pPr>
+        <w:ind w:left="4320" w:hanging="360"/>
+      </w:pPr>
+      <w:rPr>
+        <w:rFonts w:ascii="Courier New" w:hAnsi="Courier New" w:cs="Courier New" w:hint="default"/>
+      </w:rPr>
+    </w:lvl>
+    <w:lvl w:ilvl="5" w:tplc="0C0C0005" w:tentative="1">
+      <w:start w:val="1"/>
+      <w:numFmt w:val="bullet"/>
+      <w:lvlText w:val=""/>
+      <w:lvlJc w:val="left"/>
+      <w:pPr>
+        <w:ind w:left="5040" w:hanging="360"/>
+      </w:pPr>
+      <w:rPr>
+        <w:rFonts w:ascii="Wingdings" w:hAnsi="Wingdings" w:hint="default"/>
+      </w:rPr>
+    </w:lvl>
+    <w:lvl w:ilvl="6" w:tplc="0C0C0001" w:tentative="1">
+      <w:start w:val="1"/>
+      <w:numFmt w:val="bullet"/>
+      <w:lvlText w:val=""/>
+      <w:lvlJc w:val="left"/>
+      <w:pPr>
+        <w:ind w:left="5760" w:hanging="360"/>
+      </w:pPr>
+      <w:rPr>
+        <w:rFonts w:ascii="Symbol" w:hAnsi="Symbol" w:hint="default"/>
+      </w:rPr>
+    </w:lvl>
+    <w:lvl w:ilvl="7" w:tplc="0C0C0003" w:tentative="1">
+      <w:start w:val="1"/>
+      <w:numFmt w:val="bullet"/>
+      <w:lvlText w:val="o"/>
+      <w:lvlJc w:val="left"/>
+      <w:pPr>
+        <w:ind w:left="6480" w:hanging="360"/>
+      </w:pPr>
+      <w:rPr>
+        <w:rFonts w:ascii="Courier New" w:hAnsi="Courier New" w:cs="Courier New" w:hint="default"/>
+      </w:rPr>
+    </w:lvl>
+    <w:lvl w:ilvl="8" w:tplc="0C0C0005" w:tentative="1">
+      <w:start w:val="1"/>
+      <w:numFmt w:val="bullet"/>
+      <w:lvlText w:val=""/>
+      <w:lvlJc w:val="left"/>
+      <w:pPr>
+        <w:ind w:left="7200" w:hanging="360"/>
+      </w:pPr>
+      <w:rPr>
+        <w:rFonts w:ascii="Wingdings" w:hAnsi="Wingdings" w:hint="default"/>
+      </w:rPr>
+    </w:lvl>
+  </w:abstractNum>
+  <w:abstractNum w:abstractNumId="4" w15:restartNumberingAfterBreak="0">
     <w:nsid w:val="39151736"/>
     <w:multiLevelType w:val="hybridMultilevel"/>
     <w:tmpl w:val="EFE261E2"/>
@@ -5288,7 +5599,7 @@
       </w:rPr>
     </w:lvl>
   </w:abstractNum>
-  <w:abstractNum w:abstractNumId="4" w15:restartNumberingAfterBreak="0">
+  <w:abstractNum w:abstractNumId="5" w15:restartNumberingAfterBreak="0">
     <w:nsid w:val="484A6FBC"/>
     <w:multiLevelType w:val="hybridMultilevel"/>
     <w:tmpl w:val="7D500B5A"/>
@@ -5401,7 +5712,7 @@
       </w:rPr>
     </w:lvl>
   </w:abstractNum>
-  <w:abstractNum w:abstractNumId="5" w15:restartNumberingAfterBreak="0">
+  <w:abstractNum w:abstractNumId="6" w15:restartNumberingAfterBreak="0">
     <w:nsid w:val="4DD80BB5"/>
     <w:multiLevelType w:val="hybridMultilevel"/>
     <w:tmpl w:val="A0B6D62A"/>
@@ -5487,7 +5798,7 @@
       </w:pPr>
     </w:lvl>
   </w:abstractNum>
-  <w:abstractNum w:abstractNumId="6" w15:restartNumberingAfterBreak="0">
+  <w:abstractNum w:abstractNumId="7" w15:restartNumberingAfterBreak="0">
     <w:nsid w:val="58F861BB"/>
     <w:multiLevelType w:val="hybridMultilevel"/>
     <w:tmpl w:val="F80C97CE"/>
@@ -5600,7 +5911,7 @@
       </w:rPr>
     </w:lvl>
   </w:abstractNum>
-  <w:abstractNum w:abstractNumId="7" w15:restartNumberingAfterBreak="0">
+  <w:abstractNum w:abstractNumId="8" w15:restartNumberingAfterBreak="0">
     <w:nsid w:val="608D5A83"/>
     <w:multiLevelType w:val="hybridMultilevel"/>
     <w:tmpl w:val="4B80EE64"/>
@@ -5713,7 +6024,7 @@
       </w:rPr>
     </w:lvl>
   </w:abstractNum>
-  <w:abstractNum w:abstractNumId="8" w15:restartNumberingAfterBreak="0">
+  <w:abstractNum w:abstractNumId="9" w15:restartNumberingAfterBreak="0">
     <w:nsid w:val="60A02E82"/>
     <w:multiLevelType w:val="hybridMultilevel"/>
     <w:tmpl w:val="D9ECEBF0"/>
@@ -5826,7 +6137,7 @@
       </w:rPr>
     </w:lvl>
   </w:abstractNum>
-  <w:abstractNum w:abstractNumId="9" w15:restartNumberingAfterBreak="0">
+  <w:abstractNum w:abstractNumId="10" w15:restartNumberingAfterBreak="0">
     <w:nsid w:val="6AB200EE"/>
     <w:multiLevelType w:val="hybridMultilevel"/>
     <w:tmpl w:val="AB8CBE3A"/>
@@ -5939,7 +6250,7 @@
       </w:rPr>
     </w:lvl>
   </w:abstractNum>
-  <w:abstractNum w:abstractNumId="10" w15:restartNumberingAfterBreak="0">
+  <w:abstractNum w:abstractNumId="11" w15:restartNumberingAfterBreak="0">
     <w:nsid w:val="6B817B0B"/>
     <w:multiLevelType w:val="hybridMultilevel"/>
     <w:tmpl w:val="38103C04"/>
@@ -6052,7 +6363,7 @@
       </w:rPr>
     </w:lvl>
   </w:abstractNum>
-  <w:abstractNum w:abstractNumId="11" w15:restartNumberingAfterBreak="0">
+  <w:abstractNum w:abstractNumId="12" w15:restartNumberingAfterBreak="0">
     <w:nsid w:val="74EC4C3D"/>
     <w:multiLevelType w:val="hybridMultilevel"/>
     <w:tmpl w:val="E4A41520"/>
@@ -6172,7 +6483,7 @@
     <w:abstractNumId w:val="0"/>
   </w:num>
   <w:num w:numId="3">
-    <w:abstractNumId w:val="5"/>
+    <w:abstractNumId w:val="6"/>
     <w:lvlOverride w:ilvl="0">
       <w:startOverride w:val="1"/>
     </w:lvlOverride>
@@ -6202,31 +6513,34 @@
     </w:lvlOverride>
   </w:num>
   <w:num w:numId="4">
-    <w:abstractNumId w:val="3"/>
+    <w:abstractNumId w:val="4"/>
   </w:num>
   <w:num w:numId="5">
-    <w:abstractNumId w:val="11"/>
+    <w:abstractNumId w:val="12"/>
   </w:num>
   <w:num w:numId="6">
-    <w:abstractNumId w:val="9"/>
+    <w:abstractNumId w:val="10"/>
   </w:num>
   <w:num w:numId="7">
-    <w:abstractNumId w:val="10"/>
+    <w:abstractNumId w:val="11"/>
   </w:num>
   <w:num w:numId="8">
     <w:abstractNumId w:val="2"/>
   </w:num>
   <w:num w:numId="9">
-    <w:abstractNumId w:val="4"/>
+    <w:abstractNumId w:val="5"/>
   </w:num>
   <w:num w:numId="10">
+    <w:abstractNumId w:val="9"/>
+  </w:num>
+  <w:num w:numId="11">
     <w:abstractNumId w:val="8"/>
   </w:num>
-  <w:num w:numId="11">
+  <w:num w:numId="12">
     <w:abstractNumId w:val="7"/>
   </w:num>
-  <w:num w:numId="12">
-    <w:abstractNumId w:val="6"/>
+  <w:num w:numId="13">
+    <w:abstractNumId w:val="3"/>
   </w:num>
 </w:numbering>
 </file>
@@ -6703,6 +7017,50 @@
       <w:szCs w:val="18"/>
     </w:rPr>
   </w:style>
+  <w:style w:type="paragraph" w:styleId="En-tte">
+    <w:name w:val="header"/>
+    <w:basedOn w:val="Normal"/>
+    <w:link w:val="En-tteCar"/>
+    <w:uiPriority w:val="99"/>
+    <w:unhideWhenUsed/>
+    <w:rsid w:val="006A3F20"/>
+    <w:pPr>
+      <w:tabs>
+        <w:tab w:val="center" w:pos="4320"/>
+        <w:tab w:val="right" w:pos="8640"/>
+      </w:tabs>
+      <w:spacing w:after="0" w:line="240" w:lineRule="auto"/>
+    </w:pPr>
+  </w:style>
+  <w:style w:type="character" w:customStyle="1" w:styleId="En-tteCar">
+    <w:name w:val="En-tête Car"/>
+    <w:basedOn w:val="Policepardfaut"/>
+    <w:link w:val="En-tte"/>
+    <w:uiPriority w:val="99"/>
+    <w:rsid w:val="006A3F20"/>
+  </w:style>
+  <w:style w:type="paragraph" w:styleId="Pieddepage">
+    <w:name w:val="footer"/>
+    <w:basedOn w:val="Normal"/>
+    <w:link w:val="PieddepageCar"/>
+    <w:uiPriority w:val="99"/>
+    <w:unhideWhenUsed/>
+    <w:rsid w:val="006A3F20"/>
+    <w:pPr>
+      <w:tabs>
+        <w:tab w:val="center" w:pos="4320"/>
+        <w:tab w:val="right" w:pos="8640"/>
+      </w:tabs>
+      <w:spacing w:after="0" w:line="240" w:lineRule="auto"/>
+    </w:pPr>
+  </w:style>
+  <w:style w:type="character" w:customStyle="1" w:styleId="PieddepageCar">
+    <w:name w:val="Pied de page Car"/>
+    <w:basedOn w:val="Policepardfaut"/>
+    <w:link w:val="Pieddepage"/>
+    <w:uiPriority w:val="99"/>
+    <w:rsid w:val="006A3F20"/>
+  </w:style>
 </w:styles>
 </file>
 
@@ -6972,7 +7330,7 @@
 </file>
 
 <file path=customXml/itemProps1.xml><?xml version="1.0" encoding="utf-8"?>
-<ds:datastoreItem xmlns:ds="http://schemas.openxmlformats.org/officeDocument/2006/customXml" ds:itemID="{1DD288BD-779C-469E-A196-FC666E7EEB5A}">
+<ds:datastoreItem xmlns:ds="http://schemas.openxmlformats.org/officeDocument/2006/customXml" ds:itemID="{E04415A6-E712-499B-AEE2-396D4CD39AD9}">
   <ds:schemaRefs>
     <ds:schemaRef ds:uri="http://schemas.openxmlformats.org/officeDocument/2006/bibliography"/>
   </ds:schemaRefs>

</xml_diff>